<commit_message>
leetcode w6 e w7
</commit_message>
<xml_diff>
--- a/leetcode/coding-interview-study-plan/Coding interview study plan.docx
+++ b/leetcode/coding-interview-study-plan/Coding interview study plan.docx
@@ -167,50 +167,21 @@
         </w:rPr>
         <w:t>Recommended preparation time and approach</w:t>
       </w:r>
-      <w:r>
-        <w:fldChar w:fldCharType="begin"/>
-      </w:r>
-      <w:r>
-        <w:rPr>
-          <w:lang w:val="en-US"/>
-        </w:rPr>
-        <w:instrText xml:space="preserve"> HYPERLINK "https://www.techinterviewhandbook.org/coding-interview-study-plan/" \l "recommended-preparation-time-and-appro</w:instrText>
-      </w:r>
-      <w:r>
-        <w:rPr>
-          <w:lang w:val="en-US"/>
-        </w:rPr>
-        <w:instrText xml:space="preserve">ach" \o "Direct link to heading" </w:instrText>
-      </w:r>
-      <w:r>
-        <w:fldChar w:fldCharType="separate"/>
-      </w:r>
-      <w:r>
-        <w:rPr>
-          <w:rFonts w:ascii="var(--ifm-heading-font-family)" w:eastAsia="Times New Roman" w:hAnsi="var(--ifm-heading-font-family)" w:cs="Segoe UI"/>
-          <w:b/>
-          <w:bCs/>
-          <w:color w:val="0000FF"/>
-          <w:sz w:val="36"/>
-          <w:szCs w:val="36"/>
-          <w:u w:val="single"/>
-          <w:lang w:val="en-US" w:eastAsia="pt-BR"/>
-        </w:rPr>
-        <w:t>​</w:t>
-      </w:r>
-      <w:r>
-        <w:rPr>
-          <w:rFonts w:ascii="var(--ifm-heading-font-family)" w:eastAsia="Times New Roman" w:hAnsi="var(--ifm-heading-font-family)" w:cs="Segoe UI"/>
-          <w:b/>
-          <w:bCs/>
-          <w:color w:val="0000FF"/>
-          <w:sz w:val="36"/>
-          <w:szCs w:val="36"/>
-          <w:u w:val="single"/>
-          <w:lang w:eastAsia="pt-BR"/>
-        </w:rPr>
-        <w:fldChar w:fldCharType="end"/>
-      </w:r>
+      <w:hyperlink r:id="rId5" w:anchor="recommended-preparation-time-and-approach" w:tooltip="Direct link to heading" w:history="1">
+        <w:r>
+          <w:rPr>
+            <w:rFonts w:ascii="var(--ifm-heading-font-family)" w:eastAsia="Times New Roman" w:hAnsi="var(--ifm-heading-font-family)" w:cs="Segoe UI"/>
+            <w:b/>
+            <w:bCs/>
+            <w:color w:val="0000FF"/>
+            <w:sz w:val="36"/>
+            <w:szCs w:val="36"/>
+            <w:u w:val="single"/>
+            <w:lang w:val="en-US" w:eastAsia="pt-BR"/>
+          </w:rPr>
+          <w:t>​</w:t>
+        </w:r>
+      </w:hyperlink>
     </w:p>
     <w:p>
       <w:pPr>
@@ -556,7 +527,21 @@
           <w:shd w:val="clear" w:color="auto" w:fill="F43F5E"/>
           <w:lang w:val="en-US" w:eastAsia="pt-BR"/>
         </w:rPr>
-        <w:t>Craft the perfect resume for Google and Facebook</w:t>
+        <w:t xml:space="preserve">Craft the perfect resume for Google and </w:t>
+      </w:r>
+      <w:proofErr w:type="spellStart"/>
+      <w:r>
+        <w:rPr>
+          <w:rFonts w:ascii="Segoe UI" w:eastAsia="Times New Roman" w:hAnsi="Segoe UI" w:cs="Segoe UI"/>
+          <w:b/>
+          <w:bCs/>
+          <w:color w:val="FFFFFF"/>
+          <w:sz w:val="27"/>
+          <w:szCs w:val="27"/>
+          <w:shd w:val="clear" w:color="auto" w:fill="F43F5E"/>
+          <w:lang w:val="en-US" w:eastAsia="pt-BR"/>
+        </w:rPr>
+        <w:t>Facebook</w:t>
       </w:r>
       <w:r>
         <w:rPr>
@@ -568,7 +553,20 @@
           <w:shd w:val="clear" w:color="auto" w:fill="F43F5E"/>
           <w:lang w:val="en-US" w:eastAsia="pt-BR"/>
         </w:rPr>
-        <w:t>Save time crafting your resume with FAANG Tech Leads' FAANG-quality resume templates and examples which have helped many Software Engineers get interviews at top Bay Area companies!</w:t>
+        <w:t>Save</w:t>
+      </w:r>
+      <w:proofErr w:type="spellEnd"/>
+      <w:r>
+        <w:rPr>
+          <w:rFonts w:ascii="Segoe UI" w:eastAsia="Times New Roman" w:hAnsi="Segoe UI" w:cs="Segoe UI"/>
+          <w:color w:val="FFFFFF"/>
+          <w:sz w:val="27"/>
+          <w:szCs w:val="27"/>
+          <w:u w:val="single"/>
+          <w:shd w:val="clear" w:color="auto" w:fill="F43F5E"/>
+          <w:lang w:val="en-US" w:eastAsia="pt-BR"/>
+        </w:rPr>
+        <w:t xml:space="preserve"> time crafting your resume with FAANG Tech Leads' FAANG-quality resume templates and examples which have helped many Software Engineers get interviews at top Bay Area companies!</w:t>
       </w:r>
     </w:p>
     <w:p>
@@ -619,44 +617,21 @@
         </w:rPr>
         <w:t>The 3 month study plan - with recommended study resources and practice question links</w:t>
       </w:r>
-      <w:r>
-        <w:fldChar w:fldCharType="begin"/>
-      </w:r>
-      <w:r>
-        <w:rPr>
-          <w:lang w:val="en-US"/>
-        </w:rPr>
-        <w:instrText xml:space="preserve"> HYPERLINK "https://www.techinterviewhandbook.org/coding-interview-study-plan/" \l "the-3-month-study-plan---with-recommended-study-resources-and-practice-question-links" \o "Direct link to heading" </w:instrText>
-      </w:r>
-      <w:r>
-        <w:fldChar w:fldCharType="separate"/>
-      </w:r>
-      <w:r>
-        <w:rPr>
-          <w:rFonts w:ascii="var(--ifm-heading-font-family)" w:eastAsia="Times New Roman" w:hAnsi="var(--ifm-heading-font-family)" w:cs="Segoe UI"/>
-          <w:b/>
-          <w:bCs/>
-          <w:color w:val="0000FF"/>
-          <w:sz w:val="36"/>
-          <w:szCs w:val="36"/>
-          <w:u w:val="single"/>
-          <w:lang w:val="en-US" w:eastAsia="pt-BR"/>
-        </w:rPr>
-        <w:t>​</w:t>
-      </w:r>
-      <w:r>
-        <w:rPr>
-          <w:rFonts w:ascii="var(--ifm-heading-font-family)" w:eastAsia="Times New Roman" w:hAnsi="var(--ifm-heading-font-family)" w:cs="Segoe UI"/>
-          <w:b/>
-          <w:bCs/>
-          <w:color w:val="0000FF"/>
-          <w:sz w:val="36"/>
-          <w:szCs w:val="36"/>
-          <w:u w:val="single"/>
-          <w:lang w:eastAsia="pt-BR"/>
-        </w:rPr>
-        <w:fldChar w:fldCharType="end"/>
-      </w:r>
+      <w:hyperlink r:id="rId6" w:anchor="the-3-month-study-plan---with-recommended-study-resources-and-practice-question-links" w:tooltip="Direct link to heading" w:history="1">
+        <w:r>
+          <w:rPr>
+            <w:rFonts w:ascii="var(--ifm-heading-font-family)" w:eastAsia="Times New Roman" w:hAnsi="var(--ifm-heading-font-family)" w:cs="Segoe UI"/>
+            <w:b/>
+            <w:bCs/>
+            <w:color w:val="0000FF"/>
+            <w:sz w:val="36"/>
+            <w:szCs w:val="36"/>
+            <w:u w:val="single"/>
+            <w:lang w:val="en-US" w:eastAsia="pt-BR"/>
+          </w:rPr>
+          <w:t>​</w:t>
+        </w:r>
+      </w:hyperlink>
     </w:p>
     <w:p>
       <w:pPr>
@@ -773,44 +748,21 @@
         </w:rPr>
         <w:t>Week 1 - 4: Topical study + practice</w:t>
       </w:r>
-      <w:r>
-        <w:fldChar w:fldCharType="begin"/>
-      </w:r>
-      <w:r>
-        <w:rPr>
-          <w:lang w:val="en-US"/>
-        </w:rPr>
-        <w:instrText xml:space="preserve"> HYPERLINK "https://www.techinterviewhandbook.org/coding-interview-study-plan/" \l "week-1---4-topical-study--practice" \o "Direct link to heading" </w:instrText>
-      </w:r>
-      <w:r>
-        <w:fldChar w:fldCharType="separate"/>
-      </w:r>
-      <w:r>
-        <w:rPr>
-          <w:rFonts w:ascii="var(--ifm-heading-font-family)" w:eastAsia="Times New Roman" w:hAnsi="var(--ifm-heading-font-family)" w:cs="Segoe UI"/>
-          <w:b/>
-          <w:bCs/>
-          <w:color w:val="0000FF"/>
-          <w:sz w:val="27"/>
-          <w:szCs w:val="27"/>
-          <w:u w:val="single"/>
-          <w:lang w:val="en-US" w:eastAsia="pt-BR"/>
-        </w:rPr>
-        <w:t>​</w:t>
-      </w:r>
-      <w:r>
-        <w:rPr>
-          <w:rFonts w:ascii="var(--ifm-heading-font-family)" w:eastAsia="Times New Roman" w:hAnsi="var(--ifm-heading-font-family)" w:cs="Segoe UI"/>
-          <w:b/>
-          <w:bCs/>
-          <w:color w:val="0000FF"/>
-          <w:sz w:val="27"/>
-          <w:szCs w:val="27"/>
-          <w:u w:val="single"/>
-          <w:lang w:eastAsia="pt-BR"/>
-        </w:rPr>
-        <w:fldChar w:fldCharType="end"/>
-      </w:r>
+      <w:hyperlink r:id="rId7" w:anchor="week-1---4-topical-study--practice" w:tooltip="Direct link to heading" w:history="1">
+        <w:r>
+          <w:rPr>
+            <w:rFonts w:ascii="var(--ifm-heading-font-family)" w:eastAsia="Times New Roman" w:hAnsi="var(--ifm-heading-font-family)" w:cs="Segoe UI"/>
+            <w:b/>
+            <w:bCs/>
+            <w:color w:val="0000FF"/>
+            <w:sz w:val="27"/>
+            <w:szCs w:val="27"/>
+            <w:u w:val="single"/>
+            <w:lang w:val="en-US" w:eastAsia="pt-BR"/>
+          </w:rPr>
+          <w:t>​</w:t>
+        </w:r>
+      </w:hyperlink>
     </w:p>
     <w:p>
       <w:pPr>
@@ -855,50 +807,19 @@
         </w:rPr>
         <w:t>Don't forget to apply behaviors from </w:t>
       </w:r>
-      <w:proofErr w:type="spellStart"/>
-      <w:r>
-        <w:fldChar w:fldCharType="begin"/>
-      </w:r>
-      <w:proofErr w:type="spellEnd"/>
-      <w:r>
-        <w:rPr>
-          <w:lang w:val="en-US"/>
-        </w:rPr>
-        <w:instrText xml:space="preserve"> HYPERLINK "https://</w:instrText>
-      </w:r>
-      <w:r>
-        <w:rPr>
-          <w:lang w:val="en-US"/>
-        </w:rPr>
-        <w:instrText xml:space="preserve">www.techinterviewhandbook.org/coding-interview-cheatsheet/" </w:instrText>
-      </w:r>
-      <w:proofErr w:type="spellStart"/>
-      <w:r>
-        <w:fldChar w:fldCharType="separate"/>
-      </w:r>
-      <w:proofErr w:type="spellEnd"/>
-      <w:r>
-        <w:rPr>
-          <w:rFonts w:ascii="Segoe UI" w:eastAsia="Times New Roman" w:hAnsi="Segoe UI" w:cs="Segoe UI"/>
-          <w:color w:val="0000FF"/>
-          <w:sz w:val="27"/>
-          <w:szCs w:val="27"/>
-          <w:u w:val="single"/>
-          <w:lang w:val="en-US" w:eastAsia="pt-BR"/>
-        </w:rPr>
-        <w:t>coding interview best practices</w:t>
-      </w:r>
-      <w:r>
-        <w:rPr>
-          <w:rFonts w:ascii="Segoe UI" w:eastAsia="Times New Roman" w:hAnsi="Segoe UI" w:cs="Segoe UI"/>
-          <w:color w:val="0000FF"/>
-          <w:sz w:val="27"/>
-          <w:szCs w:val="27"/>
-          <w:u w:val="single"/>
-          <w:lang w:eastAsia="pt-BR"/>
-        </w:rPr>
-        <w:fldChar w:fldCharType="end"/>
-      </w:r>
+      <w:hyperlink r:id="rId8" w:history="1">
+        <w:r>
+          <w:rPr>
+            <w:rFonts w:ascii="Segoe UI" w:eastAsia="Times New Roman" w:hAnsi="Segoe UI" w:cs="Segoe UI"/>
+            <w:color w:val="0000FF"/>
+            <w:sz w:val="27"/>
+            <w:szCs w:val="27"/>
+            <w:u w:val="single"/>
+            <w:lang w:val="en-US" w:eastAsia="pt-BR"/>
+          </w:rPr>
+          <w:t>coding interview best practices</w:t>
+        </w:r>
+      </w:hyperlink>
       <w:r>
         <w:rPr>
           <w:rFonts w:ascii="Segoe UI" w:eastAsia="Times New Roman" w:hAnsi="Segoe UI" w:cs="Segoe UI"/>
@@ -909,44 +830,19 @@
         </w:rPr>
         <w:t> and methods from </w:t>
       </w:r>
-      <w:proofErr w:type="spellStart"/>
-      <w:r>
-        <w:fldChar w:fldCharType="begin"/>
-      </w:r>
-      <w:proofErr w:type="spellEnd"/>
-      <w:r>
-        <w:rPr>
-          <w:lang w:val="en-US"/>
-        </w:rPr>
-        <w:instrText xml:space="preserve"> HYPERLINK "https://www.techinterviewhandbook.org/coding-interview-techniques/" </w:instrText>
-      </w:r>
-      <w:proofErr w:type="spellStart"/>
-      <w:r>
-        <w:fldChar w:fldCharType="separate"/>
-      </w:r>
-      <w:proofErr w:type="spellEnd"/>
-      <w:r>
-        <w:rPr>
-          <w:rFonts w:ascii="Segoe UI" w:eastAsia="Times New Roman" w:hAnsi="Segoe UI" w:cs="Segoe UI"/>
-          <w:color w:val="0000FF"/>
-          <w:sz w:val="27"/>
-          <w:szCs w:val="27"/>
-          <w:u w:val="single"/>
-          <w:lang w:val="en-US" w:eastAsia="pt-BR"/>
-        </w:rPr>
-        <w:t>coding interview techniques</w:t>
-      </w:r>
-      <w:r>
-        <w:rPr>
-          <w:rFonts w:ascii="Segoe UI" w:eastAsia="Times New Roman" w:hAnsi="Segoe UI" w:cs="Segoe UI"/>
-          <w:color w:val="0000FF"/>
-          <w:sz w:val="27"/>
-          <w:szCs w:val="27"/>
-          <w:u w:val="single"/>
-          <w:lang w:eastAsia="pt-BR"/>
-        </w:rPr>
-        <w:fldChar w:fldCharType="end"/>
-      </w:r>
+      <w:hyperlink r:id="rId9" w:history="1">
+        <w:r>
+          <w:rPr>
+            <w:rFonts w:ascii="Segoe UI" w:eastAsia="Times New Roman" w:hAnsi="Segoe UI" w:cs="Segoe UI"/>
+            <w:color w:val="0000FF"/>
+            <w:sz w:val="27"/>
+            <w:szCs w:val="27"/>
+            <w:u w:val="single"/>
+            <w:lang w:val="en-US" w:eastAsia="pt-BR"/>
+          </w:rPr>
+          <w:t>coding interview techniques</w:t>
+        </w:r>
+      </w:hyperlink>
       <w:r>
         <w:rPr>
           <w:rFonts w:ascii="Segoe UI" w:eastAsia="Times New Roman" w:hAnsi="Segoe UI" w:cs="Segoe UI"/>
@@ -984,7 +880,7 @@
         </w:rPr>
         <w:t>Week 1</w:t>
       </w:r>
-      <w:hyperlink r:id="rId5" w:anchor="week-1" w:tooltip="Direct link to heading" w:history="1">
+      <w:hyperlink r:id="rId10" w:anchor="week-1" w:tooltip="Direct link to heading" w:history="1">
         <w:r>
           <w:rPr>
             <w:rFonts w:ascii="var(--ifm-heading-font-family)" w:eastAsia="Times New Roman" w:hAnsi="var(--ifm-heading-font-family)" w:cs="Segoe UI"/>
@@ -1151,7 +1047,7 @@
                 <w:lang w:eastAsia="pt-BR"/>
               </w:rPr>
             </w:pPr>
-            <w:hyperlink r:id="rId6" w:history="1">
+            <w:hyperlink r:id="rId11" w:history="1">
               <w:proofErr w:type="spellStart"/>
               <w:r>
                 <w:rPr>
@@ -1240,7 +1136,7 @@
                 <w:lang w:eastAsia="pt-BR"/>
               </w:rPr>
             </w:pPr>
-            <w:hyperlink r:id="rId7" w:history="1">
+            <w:hyperlink r:id="rId12" w:history="1">
               <w:proofErr w:type="spellStart"/>
               <w:r>
                 <w:rPr>
@@ -1329,7 +1225,7 @@
                 <w:lang w:eastAsia="pt-BR"/>
               </w:rPr>
             </w:pPr>
-            <w:hyperlink r:id="rId8" w:history="1">
+            <w:hyperlink r:id="rId13" w:history="1">
               <w:proofErr w:type="spellStart"/>
               <w:r>
                 <w:rPr>
@@ -1444,7 +1340,7 @@
                 <w:lang w:eastAsia="pt-BR"/>
               </w:rPr>
             </w:pPr>
-            <w:hyperlink r:id="rId9" w:history="1">
+            <w:hyperlink r:id="rId14" w:history="1">
               <w:proofErr w:type="spellStart"/>
               <w:r>
                 <w:rPr>
@@ -1545,7 +1441,7 @@
         </w:rPr>
         <w:t>Week 2</w:t>
       </w:r>
-      <w:hyperlink r:id="rId10" w:anchor="week-2" w:tooltip="Direct link to heading" w:history="1">
+      <w:hyperlink r:id="rId15" w:anchor="week-2" w:tooltip="Direct link to heading" w:history="1">
         <w:r>
           <w:rPr>
             <w:rFonts w:ascii="var(--ifm-heading-font-family)" w:eastAsia="Times New Roman" w:hAnsi="var(--ifm-heading-font-family)" w:cs="Segoe UI"/>
@@ -1712,7 +1608,7 @@
                 <w:lang w:eastAsia="pt-BR"/>
               </w:rPr>
             </w:pPr>
-            <w:hyperlink r:id="rId11" w:history="1">
+            <w:hyperlink r:id="rId16" w:history="1">
               <w:proofErr w:type="spellStart"/>
               <w:r>
                 <w:rPr>
@@ -1849,7 +1745,7 @@
                 <w:lang w:eastAsia="pt-BR"/>
               </w:rPr>
             </w:pPr>
-            <w:hyperlink r:id="rId12" w:history="1">
+            <w:hyperlink r:id="rId17" w:history="1">
               <w:r>
                 <w:rPr>
                   <w:rFonts w:ascii="Times New Roman" w:eastAsia="Times New Roman" w:hAnsi="Times New Roman" w:cs="Times New Roman"/>
@@ -1936,7 +1832,7 @@
                 <w:lang w:eastAsia="pt-BR"/>
               </w:rPr>
             </w:pPr>
-            <w:hyperlink r:id="rId13" w:history="1">
+            <w:hyperlink r:id="rId18" w:history="1">
               <w:proofErr w:type="spellStart"/>
               <w:r>
                 <w:rPr>
@@ -2051,7 +1947,7 @@
                 <w:lang w:eastAsia="pt-BR"/>
               </w:rPr>
             </w:pPr>
-            <w:hyperlink r:id="rId14" w:history="1">
+            <w:hyperlink r:id="rId19" w:history="1">
               <w:proofErr w:type="spellStart"/>
               <w:r>
                 <w:rPr>
@@ -2142,7 +2038,7 @@
                 <w:lang w:eastAsia="pt-BR"/>
               </w:rPr>
             </w:pPr>
-            <w:hyperlink r:id="rId15" w:history="1">
+            <w:hyperlink r:id="rId20" w:history="1">
               <w:proofErr w:type="spellStart"/>
               <w:r>
                 <w:rPr>
@@ -2243,7 +2139,7 @@
         </w:rPr>
         <w:t>Week 3</w:t>
       </w:r>
-      <w:hyperlink r:id="rId16" w:anchor="week-3" w:tooltip="Direct link to heading" w:history="1">
+      <w:hyperlink r:id="rId21" w:anchor="week-3" w:tooltip="Direct link to heading" w:history="1">
         <w:r>
           <w:rPr>
             <w:rFonts w:ascii="var(--ifm-heading-font-family)" w:eastAsia="Times New Roman" w:hAnsi="var(--ifm-heading-font-family)" w:cs="Segoe UI"/>
@@ -2410,7 +2306,7 @@
                 <w:lang w:eastAsia="pt-BR"/>
               </w:rPr>
             </w:pPr>
-            <w:hyperlink r:id="rId17" w:history="1">
+            <w:hyperlink r:id="rId22" w:history="1">
               <w:proofErr w:type="spellStart"/>
               <w:r>
                 <w:rPr>
@@ -2499,7 +2395,7 @@
                 <w:lang w:eastAsia="pt-BR"/>
               </w:rPr>
             </w:pPr>
-            <w:hyperlink r:id="rId18" w:history="1">
+            <w:hyperlink r:id="rId23" w:history="1">
               <w:proofErr w:type="spellStart"/>
               <w:r>
                 <w:rPr>
@@ -2588,7 +2484,7 @@
                 <w:lang w:eastAsia="pt-BR"/>
               </w:rPr>
             </w:pPr>
-            <w:hyperlink r:id="rId19" w:history="1">
+            <w:hyperlink r:id="rId24" w:history="1">
               <w:proofErr w:type="spellStart"/>
               <w:r>
                 <w:rPr>
@@ -2679,7 +2575,7 @@
                 <w:lang w:eastAsia="pt-BR"/>
               </w:rPr>
             </w:pPr>
-            <w:hyperlink r:id="rId20" w:history="1">
+            <w:hyperlink r:id="rId25" w:history="1">
               <w:r>
                 <w:rPr>
                   <w:rFonts w:ascii="Times New Roman" w:eastAsia="Times New Roman" w:hAnsi="Times New Roman" w:cs="Times New Roman"/>
@@ -2693,8 +2589,6 @@
                 <w:t>Trie</w:t>
               </w:r>
             </w:hyperlink>
-            <w:bookmarkStart w:id="0" w:name="_GoBack"/>
-            <w:bookmarkEnd w:id="0"/>
           </w:p>
         </w:tc>
         <w:tc>
@@ -2782,7 +2676,7 @@
         <w:lastRenderedPageBreak/>
         <w:t>Week 4</w:t>
       </w:r>
-      <w:hyperlink r:id="rId21" w:anchor="week-4" w:tooltip="Direct link to heading" w:history="1">
+      <w:hyperlink r:id="rId26" w:anchor="week-4" w:tooltip="Direct link to heading" w:history="1">
         <w:r>
           <w:rPr>
             <w:rFonts w:ascii="var(--ifm-heading-font-family)" w:eastAsia="Times New Roman" w:hAnsi="var(--ifm-heading-font-family)" w:cs="Segoe UI"/>
@@ -2949,7 +2843,7 @@
                 <w:lang w:eastAsia="pt-BR"/>
               </w:rPr>
             </w:pPr>
-            <w:hyperlink r:id="rId22" w:history="1">
+            <w:hyperlink r:id="rId27" w:history="1">
               <w:proofErr w:type="spellStart"/>
               <w:r>
                 <w:rPr>
@@ -3041,7 +2935,7 @@
                 <w:lang w:eastAsia="pt-BR"/>
               </w:rPr>
             </w:pPr>
-            <w:hyperlink r:id="rId23" w:history="1">
+            <w:hyperlink r:id="rId28" w:history="1">
               <w:proofErr w:type="spellStart"/>
               <w:r>
                 <w:rPr>
@@ -3159,7 +3053,7 @@
                 <w:lang w:eastAsia="pt-BR"/>
               </w:rPr>
             </w:pPr>
-            <w:hyperlink r:id="rId24" w:history="1">
+            <w:hyperlink r:id="rId29" w:history="1">
               <w:proofErr w:type="spellStart"/>
               <w:r>
                 <w:rPr>
@@ -3250,7 +3144,7 @@
                 <w:lang w:eastAsia="pt-BR"/>
               </w:rPr>
             </w:pPr>
-            <w:hyperlink r:id="rId25" w:history="1">
+            <w:hyperlink r:id="rId30" w:history="1">
               <w:proofErr w:type="spellStart"/>
               <w:r>
                 <w:rPr>
@@ -3341,7 +3235,7 @@
                 <w:lang w:eastAsia="pt-BR"/>
               </w:rPr>
             </w:pPr>
-            <w:hyperlink r:id="rId26" w:history="1">
+            <w:hyperlink r:id="rId31" w:history="1">
               <w:proofErr w:type="spellStart"/>
               <w:r>
                 <w:rPr>
@@ -3479,7 +3373,46 @@
           <w:szCs w:val="27"/>
           <w:lang w:val="en-US" w:eastAsia="pt-BR"/>
         </w:rPr>
-        <w:t>Stop grinding LeetCode. Study with a plan</w:t>
+        <w:t xml:space="preserve">Stop grinding </w:t>
+      </w:r>
+      <w:proofErr w:type="spellStart"/>
+      <w:r>
+        <w:rPr>
+          <w:rFonts w:ascii="Segoe UI" w:eastAsia="Times New Roman" w:hAnsi="Segoe UI" w:cs="Segoe UI"/>
+          <w:b/>
+          <w:bCs/>
+          <w:color w:val="FFFFFF"/>
+          <w:sz w:val="27"/>
+          <w:szCs w:val="27"/>
+          <w:lang w:val="en-US" w:eastAsia="pt-BR"/>
+        </w:rPr>
+        <w:t>LeetCode</w:t>
+      </w:r>
+      <w:proofErr w:type="spellEnd"/>
+      <w:r>
+        <w:rPr>
+          <w:rFonts w:ascii="Segoe UI" w:eastAsia="Times New Roman" w:hAnsi="Segoe UI" w:cs="Segoe UI"/>
+          <w:b/>
+          <w:bCs/>
+          <w:color w:val="FFFFFF"/>
+          <w:sz w:val="27"/>
+          <w:szCs w:val="27"/>
+          <w:lang w:val="en-US" w:eastAsia="pt-BR"/>
+        </w:rPr>
+        <w:t xml:space="preserve">. Study with a </w:t>
+      </w:r>
+      <w:proofErr w:type="spellStart"/>
+      <w:r>
+        <w:rPr>
+          <w:rFonts w:ascii="Segoe UI" w:eastAsia="Times New Roman" w:hAnsi="Segoe UI" w:cs="Segoe UI"/>
+          <w:b/>
+          <w:bCs/>
+          <w:color w:val="FFFFFF"/>
+          <w:sz w:val="27"/>
+          <w:szCs w:val="27"/>
+          <w:lang w:val="en-US" w:eastAsia="pt-BR"/>
+        </w:rPr>
+        <w:t>plan</w:t>
       </w:r>
       <w:r>
         <w:rPr>
@@ -3490,7 +3423,43 @@
           <w:u w:val="single"/>
           <w:lang w:val="en-US" w:eastAsia="pt-BR"/>
         </w:rPr>
-        <w:t>Developed by Google engineers, AlgoMonster is the fastest way to get a software engineering job. Check it out for free!</w:t>
+        <w:t>Developed</w:t>
+      </w:r>
+      <w:proofErr w:type="spellEnd"/>
+      <w:r>
+        <w:rPr>
+          <w:rFonts w:ascii="Segoe UI" w:eastAsia="Times New Roman" w:hAnsi="Segoe UI" w:cs="Segoe UI"/>
+          <w:color w:val="FFFFFF"/>
+          <w:sz w:val="27"/>
+          <w:szCs w:val="27"/>
+          <w:u w:val="single"/>
+          <w:lang w:val="en-US" w:eastAsia="pt-BR"/>
+        </w:rPr>
+        <w:t xml:space="preserve"> by Google engineers, </w:t>
+      </w:r>
+      <w:proofErr w:type="spellStart"/>
+      <w:r>
+        <w:rPr>
+          <w:rFonts w:ascii="Segoe UI" w:eastAsia="Times New Roman" w:hAnsi="Segoe UI" w:cs="Segoe UI"/>
+          <w:color w:val="FFFFFF"/>
+          <w:sz w:val="27"/>
+          <w:szCs w:val="27"/>
+          <w:u w:val="single"/>
+          <w:lang w:val="en-US" w:eastAsia="pt-BR"/>
+        </w:rPr>
+        <w:t>AlgoMonster</w:t>
+      </w:r>
+      <w:proofErr w:type="spellEnd"/>
+      <w:r>
+        <w:rPr>
+          <w:rFonts w:ascii="Segoe UI" w:eastAsia="Times New Roman" w:hAnsi="Segoe UI" w:cs="Segoe UI"/>
+          <w:color w:val="FFFFFF"/>
+          <w:sz w:val="27"/>
+          <w:szCs w:val="27"/>
+          <w:u w:val="single"/>
+          <w:lang w:val="en-US" w:eastAsia="pt-BR"/>
+        </w:rPr>
+        <w:t> is the fastest way to get a software engineering job. Check it out for free!</w:t>
       </w:r>
     </w:p>
     <w:p>
@@ -3541,44 +3510,21 @@
         </w:rPr>
         <w:t>Week 5 - 12: In-depth practice</w:t>
       </w:r>
-      <w:r>
-        <w:fldChar w:fldCharType="begin"/>
-      </w:r>
-      <w:r>
-        <w:rPr>
-          <w:lang w:val="en-US"/>
-        </w:rPr>
-        <w:instrText xml:space="preserve"> HYPERLINK "https://www.techinterviewhandbook.org/coding-interview-study-plan/" \l "week-5---12-in-depth-practice" \o "Direct link to heading" </w:instrText>
-      </w:r>
-      <w:r>
-        <w:fldChar w:fldCharType="separate"/>
-      </w:r>
-      <w:r>
-        <w:rPr>
-          <w:rFonts w:ascii="var(--ifm-heading-font-family)" w:eastAsia="Times New Roman" w:hAnsi="var(--ifm-heading-font-family)" w:cs="Segoe UI"/>
-          <w:b/>
-          <w:bCs/>
-          <w:color w:val="0000FF"/>
-          <w:sz w:val="27"/>
-          <w:szCs w:val="27"/>
-          <w:u w:val="single"/>
-          <w:lang w:val="en-US" w:eastAsia="pt-BR"/>
-        </w:rPr>
-        <w:t>​</w:t>
-      </w:r>
-      <w:r>
-        <w:rPr>
-          <w:rFonts w:ascii="var(--ifm-heading-font-family)" w:eastAsia="Times New Roman" w:hAnsi="var(--ifm-heading-font-family)" w:cs="Segoe UI"/>
-          <w:b/>
-          <w:bCs/>
-          <w:color w:val="0000FF"/>
-          <w:sz w:val="27"/>
-          <w:szCs w:val="27"/>
-          <w:u w:val="single"/>
-          <w:lang w:eastAsia="pt-BR"/>
-        </w:rPr>
-        <w:fldChar w:fldCharType="end"/>
-      </w:r>
+      <w:hyperlink r:id="rId32" w:anchor="week-5---12-in-depth-practice" w:tooltip="Direct link to heading" w:history="1">
+        <w:r>
+          <w:rPr>
+            <w:rFonts w:ascii="var(--ifm-heading-font-family)" w:eastAsia="Times New Roman" w:hAnsi="var(--ifm-heading-font-family)" w:cs="Segoe UI"/>
+            <w:b/>
+            <w:bCs/>
+            <w:color w:val="0000FF"/>
+            <w:sz w:val="27"/>
+            <w:szCs w:val="27"/>
+            <w:u w:val="single"/>
+            <w:lang w:val="en-US" w:eastAsia="pt-BR"/>
+          </w:rPr>
+          <w:t>​</w:t>
+        </w:r>
+      </w:hyperlink>
     </w:p>
     <w:p>
       <w:pPr>
@@ -3601,44 +3547,19 @@
         </w:rPr>
         <w:t>Here, I listed 75 questions that you should do to be fully prepared for your coding interviews. This list of questions are generated from the </w:t>
       </w:r>
-      <w:proofErr w:type="spellStart"/>
-      <w:r>
-        <w:fldChar w:fldCharType="begin"/>
-      </w:r>
-      <w:proofErr w:type="spellEnd"/>
-      <w:r>
-        <w:rPr>
-          <w:lang w:val="en-US"/>
-        </w:rPr>
-        <w:instrText xml:space="preserve"> HYPERLINK "https://www.techinterviewhandbook.org/grind75/" \t "_blank" </w:instrText>
-      </w:r>
-      <w:proofErr w:type="spellStart"/>
-      <w:r>
-        <w:fldChar w:fldCharType="separate"/>
-      </w:r>
-      <w:proofErr w:type="spellEnd"/>
-      <w:r>
-        <w:rPr>
-          <w:rFonts w:ascii="Segoe UI" w:eastAsia="Times New Roman" w:hAnsi="Segoe UI" w:cs="Segoe UI"/>
-          <w:b/>
-          <w:bCs/>
-          <w:sz w:val="27"/>
-          <w:szCs w:val="27"/>
-          <w:lang w:val="en-US" w:eastAsia="pt-BR"/>
-        </w:rPr>
-        <w:t>Grind 75 tool</w:t>
-      </w:r>
-      <w:r>
-        <w:rPr>
-          <w:rFonts w:ascii="Segoe UI" w:eastAsia="Times New Roman" w:hAnsi="Segoe UI" w:cs="Segoe UI"/>
-          <w:b/>
-          <w:bCs/>
-          <w:sz w:val="27"/>
-          <w:szCs w:val="27"/>
-          <w:lang w:eastAsia="pt-BR"/>
-        </w:rPr>
-        <w:fldChar w:fldCharType="end"/>
-      </w:r>
+      <w:hyperlink r:id="rId33" w:tgtFrame="_blank" w:history="1">
+        <w:r>
+          <w:rPr>
+            <w:rFonts w:ascii="Segoe UI" w:eastAsia="Times New Roman" w:hAnsi="Segoe UI" w:cs="Segoe UI"/>
+            <w:b/>
+            <w:bCs/>
+            <w:sz w:val="27"/>
+            <w:szCs w:val="27"/>
+            <w:lang w:val="en-US" w:eastAsia="pt-BR"/>
+          </w:rPr>
+          <w:t>Grind 75 tool</w:t>
+        </w:r>
+      </w:hyperlink>
       <w:r>
         <w:rPr>
           <w:rFonts w:ascii="Segoe UI" w:eastAsia="Times New Roman" w:hAnsi="Segoe UI" w:cs="Segoe UI"/>
@@ -3830,7 +3751,6 @@
         <w:t xml:space="preserve"> </w:t>
       </w:r>
       <w:proofErr w:type="spellStart"/>
-      <w:proofErr w:type="gramStart"/>
       <w:r>
         <w:rPr>
           <w:rFonts w:ascii="Segoe UI" w:eastAsia="Times New Roman" w:hAnsi="Segoe UI" w:cs="Segoe UI"/>
@@ -3842,7 +3762,6 @@
         <w:t>again</w:t>
       </w:r>
       <w:proofErr w:type="spellEnd"/>
-      <w:proofErr w:type="gramEnd"/>
       <w:r>
         <w:rPr>
           <w:rFonts w:ascii="Segoe UI" w:eastAsia="Times New Roman" w:hAnsi="Segoe UI" w:cs="Segoe UI"/>
@@ -3901,50 +3820,19 @@
         </w:rPr>
         <w:t>Don't forget to apply behaviors from </w:t>
       </w:r>
-      <w:proofErr w:type="spellStart"/>
-      <w:r>
-        <w:fldChar w:fldCharType="begin"/>
-      </w:r>
-      <w:proofErr w:type="spellEnd"/>
-      <w:r>
-        <w:rPr>
-          <w:lang w:val="en-US"/>
-        </w:rPr>
-        <w:instrText xml:space="preserve"> HYPERLINK "https://www.techinterviewhandbook.org/codi</w:instrText>
-      </w:r>
-      <w:r>
-        <w:rPr>
-          <w:lang w:val="en-US"/>
-        </w:rPr>
-        <w:instrText xml:space="preserve">ng-interview-cheatsheet/" </w:instrText>
-      </w:r>
-      <w:proofErr w:type="spellStart"/>
-      <w:r>
-        <w:fldChar w:fldCharType="separate"/>
-      </w:r>
-      <w:proofErr w:type="spellEnd"/>
-      <w:r>
-        <w:rPr>
-          <w:rFonts w:ascii="Segoe UI" w:eastAsia="Times New Roman" w:hAnsi="Segoe UI" w:cs="Segoe UI"/>
-          <w:color w:val="0000FF"/>
-          <w:sz w:val="27"/>
-          <w:szCs w:val="27"/>
-          <w:u w:val="single"/>
-          <w:lang w:val="en-US" w:eastAsia="pt-BR"/>
-        </w:rPr>
-        <w:t>coding interview best practices</w:t>
-      </w:r>
-      <w:r>
-        <w:rPr>
-          <w:rFonts w:ascii="Segoe UI" w:eastAsia="Times New Roman" w:hAnsi="Segoe UI" w:cs="Segoe UI"/>
-          <w:color w:val="0000FF"/>
-          <w:sz w:val="27"/>
-          <w:szCs w:val="27"/>
-          <w:u w:val="single"/>
-          <w:lang w:eastAsia="pt-BR"/>
-        </w:rPr>
-        <w:fldChar w:fldCharType="end"/>
-      </w:r>
+      <w:hyperlink r:id="rId34" w:history="1">
+        <w:r>
+          <w:rPr>
+            <w:rFonts w:ascii="Segoe UI" w:eastAsia="Times New Roman" w:hAnsi="Segoe UI" w:cs="Segoe UI"/>
+            <w:color w:val="0000FF"/>
+            <w:sz w:val="27"/>
+            <w:szCs w:val="27"/>
+            <w:u w:val="single"/>
+            <w:lang w:val="en-US" w:eastAsia="pt-BR"/>
+          </w:rPr>
+          <w:t>coding interview best practices</w:t>
+        </w:r>
+      </w:hyperlink>
       <w:r>
         <w:rPr>
           <w:rFonts w:ascii="Segoe UI" w:eastAsia="Times New Roman" w:hAnsi="Segoe UI" w:cs="Segoe UI"/>
@@ -3955,44 +3843,19 @@
         </w:rPr>
         <w:t> and methods from </w:t>
       </w:r>
-      <w:proofErr w:type="spellStart"/>
-      <w:r>
-        <w:fldChar w:fldCharType="begin"/>
-      </w:r>
-      <w:proofErr w:type="spellEnd"/>
-      <w:r>
-        <w:rPr>
-          <w:lang w:val="en-US"/>
-        </w:rPr>
-        <w:instrText xml:space="preserve"> HYPERLINK "https://www.techinterviewhandbook.org/coding-interview-techniques/" </w:instrText>
-      </w:r>
-      <w:proofErr w:type="spellStart"/>
-      <w:r>
-        <w:fldChar w:fldCharType="separate"/>
-      </w:r>
-      <w:proofErr w:type="spellEnd"/>
-      <w:r>
-        <w:rPr>
-          <w:rFonts w:ascii="Segoe UI" w:eastAsia="Times New Roman" w:hAnsi="Segoe UI" w:cs="Segoe UI"/>
-          <w:color w:val="0000FF"/>
-          <w:sz w:val="27"/>
-          <w:szCs w:val="27"/>
-          <w:u w:val="single"/>
-          <w:lang w:val="en-US" w:eastAsia="pt-BR"/>
-        </w:rPr>
-        <w:t>coding interview techniques</w:t>
-      </w:r>
-      <w:r>
-        <w:rPr>
-          <w:rFonts w:ascii="Segoe UI" w:eastAsia="Times New Roman" w:hAnsi="Segoe UI" w:cs="Segoe UI"/>
-          <w:color w:val="0000FF"/>
-          <w:sz w:val="27"/>
-          <w:szCs w:val="27"/>
-          <w:u w:val="single"/>
-          <w:lang w:eastAsia="pt-BR"/>
-        </w:rPr>
-        <w:fldChar w:fldCharType="end"/>
-      </w:r>
+      <w:hyperlink r:id="rId35" w:history="1">
+        <w:r>
+          <w:rPr>
+            <w:rFonts w:ascii="Segoe UI" w:eastAsia="Times New Roman" w:hAnsi="Segoe UI" w:cs="Segoe UI"/>
+            <w:color w:val="0000FF"/>
+            <w:sz w:val="27"/>
+            <w:szCs w:val="27"/>
+            <w:u w:val="single"/>
+            <w:lang w:val="en-US" w:eastAsia="pt-BR"/>
+          </w:rPr>
+          <w:t>coding interview techniques</w:t>
+        </w:r>
+      </w:hyperlink>
       <w:r>
         <w:rPr>
           <w:rFonts w:ascii="Segoe UI" w:eastAsia="Times New Roman" w:hAnsi="Segoe UI" w:cs="Segoe UI"/>
@@ -4025,50 +3888,19 @@
         </w:rPr>
         <w:t>We recommend using the </w:t>
       </w:r>
-      <w:proofErr w:type="spellStart"/>
-      <w:r>
-        <w:fldChar w:fldCharType="begin"/>
-      </w:r>
-      <w:proofErr w:type="spellEnd"/>
-      <w:r>
-        <w:rPr>
-          <w:lang w:val="en-US"/>
-        </w:rPr>
-        <w:instrText xml:space="preserve"> HYPERLINK "htt</w:instrText>
-      </w:r>
-      <w:r>
-        <w:rPr>
-          <w:lang w:val="en-US"/>
-        </w:rPr>
-        <w:instrText xml:space="preserve">ps://www.techinterviewhandbook.org/grind75/" \t "_blank" </w:instrText>
-      </w:r>
-      <w:proofErr w:type="spellStart"/>
-      <w:r>
-        <w:fldChar w:fldCharType="separate"/>
-      </w:r>
-      <w:proofErr w:type="spellEnd"/>
-      <w:r>
-        <w:rPr>
-          <w:rFonts w:ascii="Segoe UI" w:eastAsia="Times New Roman" w:hAnsi="Segoe UI" w:cs="Segoe UI"/>
-          <w:b/>
-          <w:bCs/>
-          <w:sz w:val="27"/>
-          <w:szCs w:val="27"/>
-          <w:lang w:val="en-US" w:eastAsia="pt-BR"/>
-        </w:rPr>
-        <w:t>Grind 75</w:t>
-      </w:r>
-      <w:r>
-        <w:rPr>
-          <w:rFonts w:ascii="Segoe UI" w:eastAsia="Times New Roman" w:hAnsi="Segoe UI" w:cs="Segoe UI"/>
-          <w:b/>
-          <w:bCs/>
-          <w:sz w:val="27"/>
-          <w:szCs w:val="27"/>
-          <w:lang w:eastAsia="pt-BR"/>
-        </w:rPr>
-        <w:fldChar w:fldCharType="end"/>
-      </w:r>
+      <w:hyperlink r:id="rId36" w:tgtFrame="_blank" w:history="1">
+        <w:r>
+          <w:rPr>
+            <w:rFonts w:ascii="Segoe UI" w:eastAsia="Times New Roman" w:hAnsi="Segoe UI" w:cs="Segoe UI"/>
+            <w:b/>
+            <w:bCs/>
+            <w:sz w:val="27"/>
+            <w:szCs w:val="27"/>
+            <w:lang w:val="en-US" w:eastAsia="pt-BR"/>
+          </w:rPr>
+          <w:t>Grind 75</w:t>
+        </w:r>
+      </w:hyperlink>
       <w:r>
         <w:rPr>
           <w:rFonts w:ascii="Segoe UI" w:eastAsia="Times New Roman" w:hAnsi="Segoe UI" w:cs="Segoe UI"/>
@@ -4248,7 +4080,7 @@
                 <w:lang w:eastAsia="pt-BR"/>
               </w:rPr>
             </w:pPr>
-            <w:hyperlink r:id="rId27" w:tgtFrame="_blank" w:history="1">
+            <w:hyperlink r:id="rId37" w:tgtFrame="_blank" w:history="1">
               <w:proofErr w:type="spellStart"/>
               <w:r>
                 <w:rPr>
@@ -4364,7 +4196,7 @@
                 <w:lang w:eastAsia="pt-BR"/>
               </w:rPr>
             </w:pPr>
-            <w:hyperlink r:id="rId28" w:tgtFrame="_blank" w:history="1">
+            <w:hyperlink r:id="rId38" w:tgtFrame="_blank" w:history="1">
               <w:proofErr w:type="spellStart"/>
               <w:r>
                 <w:rPr>
@@ -4493,7 +4325,7 @@
                 <w:lang w:eastAsia="pt-BR"/>
               </w:rPr>
             </w:pPr>
-            <w:hyperlink r:id="rId29" w:tgtFrame="_blank" w:history="1">
+            <w:hyperlink r:id="rId39" w:tgtFrame="_blank" w:history="1">
               <w:r>
                 <w:rPr>
                   <w:rFonts w:ascii="Times New Roman" w:eastAsia="Times New Roman" w:hAnsi="Times New Roman" w:cs="Times New Roman"/>
@@ -4657,40 +4489,19 @@
                 <w:lang w:val="en-US" w:eastAsia="pt-BR"/>
               </w:rPr>
             </w:pPr>
-            <w:r>
-              <w:fldChar w:fldCharType="begin"/>
-            </w:r>
-            <w:r>
-              <w:rPr>
-                <w:lang w:val="en-US"/>
-              </w:rPr>
-              <w:instrText xml:space="preserve"> HYPERLINK "https://leetcode.com/problems/best-time-to-buy-and-sell-stock" \t "_blank" </w:instrText>
-            </w:r>
-            <w:r>
-              <w:fldChar w:fldCharType="separate"/>
-            </w:r>
-            <w:r>
-              <w:rPr>
-                <w:rFonts w:ascii="Times New Roman" w:eastAsia="Times New Roman" w:hAnsi="Times New Roman" w:cs="Times New Roman"/>
-                <w:color w:val="0000FF"/>
-                <w:sz w:val="24"/>
-                <w:szCs w:val="24"/>
-                <w:u w:val="single"/>
-                <w:lang w:val="en-US" w:eastAsia="pt-BR"/>
-              </w:rPr>
-              <w:t>Best Time to Buy and Sell Stock</w:t>
-            </w:r>
-            <w:r>
-              <w:rPr>
-                <w:rFonts w:ascii="Times New Roman" w:eastAsia="Times New Roman" w:hAnsi="Times New Roman" w:cs="Times New Roman"/>
-                <w:color w:val="0000FF"/>
-                <w:sz w:val="24"/>
-                <w:szCs w:val="24"/>
-                <w:u w:val="single"/>
-                <w:lang w:eastAsia="pt-BR"/>
-              </w:rPr>
-              <w:fldChar w:fldCharType="end"/>
-            </w:r>
+            <w:hyperlink r:id="rId40" w:tgtFrame="_blank" w:history="1">
+              <w:r>
+                <w:rPr>
+                  <w:rFonts w:ascii="Times New Roman" w:eastAsia="Times New Roman" w:hAnsi="Times New Roman" w:cs="Times New Roman"/>
+                  <w:color w:val="0000FF"/>
+                  <w:sz w:val="24"/>
+                  <w:szCs w:val="24"/>
+                  <w:u w:val="single"/>
+                  <w:lang w:val="en-US" w:eastAsia="pt-BR"/>
+                </w:rPr>
+                <w:t>Best Time to Buy and Sell Stock</w:t>
+              </w:r>
+            </w:hyperlink>
           </w:p>
         </w:tc>
         <w:tc>
@@ -4781,7 +4592,7 @@
                 <w:lang w:eastAsia="pt-BR"/>
               </w:rPr>
             </w:pPr>
-            <w:hyperlink r:id="rId30" w:tgtFrame="_blank" w:history="1">
+            <w:hyperlink r:id="rId41" w:tgtFrame="_blank" w:history="1">
               <w:proofErr w:type="spellStart"/>
               <w:r>
                 <w:rPr>
@@ -4910,7 +4721,7 @@
                 <w:lang w:eastAsia="pt-BR"/>
               </w:rPr>
             </w:pPr>
-            <w:hyperlink r:id="rId31" w:tgtFrame="_blank" w:history="1">
+            <w:hyperlink r:id="rId42" w:tgtFrame="_blank" w:history="1">
               <w:proofErr w:type="spellStart"/>
               <w:r>
                 <w:rPr>
@@ -5063,7 +4874,7 @@
                 <w:lang w:eastAsia="pt-BR"/>
               </w:rPr>
             </w:pPr>
-            <w:hyperlink r:id="rId32" w:tgtFrame="_blank" w:history="1">
+            <w:hyperlink r:id="rId43" w:tgtFrame="_blank" w:history="1">
               <w:proofErr w:type="spellStart"/>
               <w:r>
                 <w:rPr>
@@ -5192,7 +5003,7 @@
                 <w:lang w:eastAsia="pt-BR"/>
               </w:rPr>
             </w:pPr>
-            <w:hyperlink r:id="rId33" w:tgtFrame="_blank" w:history="1">
+            <w:hyperlink r:id="rId44" w:tgtFrame="_blank" w:history="1">
               <w:proofErr w:type="spellStart"/>
               <w:r>
                 <w:rPr>
@@ -5321,7 +5132,7 @@
                 <w:lang w:eastAsia="pt-BR"/>
               </w:rPr>
             </w:pPr>
-            <w:hyperlink r:id="rId34" w:tgtFrame="_blank" w:history="1">
+            <w:hyperlink r:id="rId45" w:tgtFrame="_blank" w:history="1">
               <w:proofErr w:type="spellStart"/>
               <w:r>
                 <w:rPr>
@@ -5450,7 +5261,7 @@
                 <w:lang w:eastAsia="pt-BR"/>
               </w:rPr>
             </w:pPr>
-            <w:hyperlink r:id="rId35" w:tgtFrame="_blank" w:history="1">
+            <w:hyperlink r:id="rId46" w:tgtFrame="_blank" w:history="1">
               <w:proofErr w:type="spellStart"/>
               <w:r>
                 <w:rPr>
@@ -5579,40 +5390,19 @@
                 <w:lang w:val="en-US" w:eastAsia="pt-BR"/>
               </w:rPr>
             </w:pPr>
-            <w:r>
-              <w:fldChar w:fldCharType="begin"/>
-            </w:r>
-            <w:r>
-              <w:rPr>
-                <w:lang w:val="en-US"/>
-              </w:rPr>
-              <w:instrText xml:space="preserve"> HYPERLINK "https://leetcode.com/problems/lowest-common-ancestor-of-a-binary-search-tree" \t "_blank" </w:instrText>
-            </w:r>
-            <w:r>
-              <w:fldChar w:fldCharType="separate"/>
-            </w:r>
-            <w:r>
-              <w:rPr>
-                <w:rFonts w:ascii="Times New Roman" w:eastAsia="Times New Roman" w:hAnsi="Times New Roman" w:cs="Times New Roman"/>
-                <w:color w:val="0000FF"/>
-                <w:sz w:val="24"/>
-                <w:szCs w:val="24"/>
-                <w:u w:val="single"/>
-                <w:lang w:val="en-US" w:eastAsia="pt-BR"/>
-              </w:rPr>
-              <w:t>Lowest Common Ancestor of a Binary Search Tree</w:t>
-            </w:r>
-            <w:r>
-              <w:rPr>
-                <w:rFonts w:ascii="Times New Roman" w:eastAsia="Times New Roman" w:hAnsi="Times New Roman" w:cs="Times New Roman"/>
-                <w:color w:val="0000FF"/>
-                <w:sz w:val="24"/>
-                <w:szCs w:val="24"/>
-                <w:u w:val="single"/>
-                <w:lang w:eastAsia="pt-BR"/>
-              </w:rPr>
-              <w:fldChar w:fldCharType="end"/>
-            </w:r>
+            <w:hyperlink r:id="rId47" w:tgtFrame="_blank" w:history="1">
+              <w:r>
+                <w:rPr>
+                  <w:rFonts w:ascii="Times New Roman" w:eastAsia="Times New Roman" w:hAnsi="Times New Roman" w:cs="Times New Roman"/>
+                  <w:color w:val="0000FF"/>
+                  <w:sz w:val="24"/>
+                  <w:szCs w:val="24"/>
+                  <w:u w:val="single"/>
+                  <w:lang w:val="en-US" w:eastAsia="pt-BR"/>
+                </w:rPr>
+                <w:t>Lowest Common Ancestor of a Binary Search Tree</w:t>
+              </w:r>
+            </w:hyperlink>
           </w:p>
         </w:tc>
         <w:tc>
@@ -5703,7 +5493,7 @@
                 <w:lang w:eastAsia="pt-BR"/>
               </w:rPr>
             </w:pPr>
-            <w:hyperlink r:id="rId36" w:tgtFrame="_blank" w:history="1">
+            <w:hyperlink r:id="rId48" w:tgtFrame="_blank" w:history="1">
               <w:proofErr w:type="spellStart"/>
               <w:r>
                 <w:rPr>
@@ -5856,7 +5646,7 @@
                 <w:lang w:eastAsia="pt-BR"/>
               </w:rPr>
             </w:pPr>
-            <w:hyperlink r:id="rId37" w:tgtFrame="_blank" w:history="1">
+            <w:hyperlink r:id="rId49" w:tgtFrame="_blank" w:history="1">
               <w:proofErr w:type="spellStart"/>
               <w:r>
                 <w:rPr>
@@ -6160,7 +5950,7 @@
                 <w:lang w:eastAsia="pt-BR"/>
               </w:rPr>
             </w:pPr>
-            <w:hyperlink r:id="rId38" w:tgtFrame="_blank" w:history="1">
+            <w:hyperlink r:id="rId50" w:tgtFrame="_blank" w:history="1">
               <w:proofErr w:type="spellStart"/>
               <w:r>
                 <w:rPr>
@@ -6337,7 +6127,7 @@
                 <w:lang w:eastAsia="pt-BR"/>
               </w:rPr>
             </w:pPr>
-            <w:hyperlink r:id="rId39" w:tgtFrame="_blank" w:history="1">
+            <w:hyperlink r:id="rId51" w:tgtFrame="_blank" w:history="1">
               <w:proofErr w:type="spellStart"/>
               <w:r>
                 <w:rPr>
@@ -6490,7 +6280,7 @@
                 <w:lang w:eastAsia="pt-BR"/>
               </w:rPr>
             </w:pPr>
-            <w:hyperlink r:id="rId40" w:tgtFrame="_blank" w:history="1">
+            <w:hyperlink r:id="rId52" w:tgtFrame="_blank" w:history="1">
               <w:proofErr w:type="spellStart"/>
               <w:r>
                 <w:rPr>
@@ -6498,7 +6288,6 @@
                   <w:color w:val="0000FF"/>
                   <w:sz w:val="24"/>
                   <w:szCs w:val="24"/>
-                  <w:highlight w:val="yellow"/>
                   <w:u w:val="single"/>
                   <w:lang w:eastAsia="pt-BR"/>
                 </w:rPr>
@@ -6511,7 +6300,6 @@
                   <w:color w:val="0000FF"/>
                   <w:sz w:val="24"/>
                   <w:szCs w:val="24"/>
-                  <w:highlight w:val="yellow"/>
                   <w:u w:val="single"/>
                   <w:lang w:eastAsia="pt-BR"/>
                 </w:rPr>
@@ -6608,7 +6396,7 @@
                 <w:lang w:eastAsia="pt-BR"/>
               </w:rPr>
             </w:pPr>
-            <w:hyperlink r:id="rId41" w:tgtFrame="_blank" w:history="1">
+            <w:hyperlink r:id="rId53" w:tgtFrame="_blank" w:history="1">
               <w:proofErr w:type="spellStart"/>
               <w:r>
                 <w:rPr>
@@ -6737,7 +6525,7 @@
                 <w:lang w:eastAsia="pt-BR"/>
               </w:rPr>
             </w:pPr>
-            <w:hyperlink r:id="rId42" w:tgtFrame="_blank" w:history="1">
+            <w:hyperlink r:id="rId54" w:tgtFrame="_blank" w:history="1">
               <w:proofErr w:type="spellStart"/>
               <w:r>
                 <w:rPr>
@@ -6772,7 +6560,29 @@
                   <w:u w:val="single"/>
                   <w:lang w:eastAsia="pt-BR"/>
                 </w:rPr>
-                <w:t>Palindrome</w:t>
+                <w:t>Palindro</w:t>
+              </w:r>
+              <w:r>
+                <w:rPr>
+                  <w:rFonts w:ascii="Times New Roman" w:eastAsia="Times New Roman" w:hAnsi="Times New Roman" w:cs="Times New Roman"/>
+                  <w:color w:val="0000FF"/>
+                  <w:sz w:val="24"/>
+                  <w:szCs w:val="24"/>
+                  <w:u w:val="single"/>
+                  <w:lang w:eastAsia="pt-BR"/>
+                </w:rPr>
+                <w:t>m</w:t>
+              </w:r>
+              <w:r>
+                <w:rPr>
+                  <w:rFonts w:ascii="Times New Roman" w:eastAsia="Times New Roman" w:hAnsi="Times New Roman" w:cs="Times New Roman"/>
+                  <w:color w:val="0000FF"/>
+                  <w:sz w:val="24"/>
+                  <w:szCs w:val="24"/>
+                  <w:u w:val="single"/>
+                  <w:lang w:eastAsia="pt-BR"/>
+                </w:rPr>
+                <w:t>e</w:t>
               </w:r>
               <w:proofErr w:type="spellEnd"/>
             </w:hyperlink>
@@ -6866,7 +6676,7 @@
                 <w:lang w:eastAsia="pt-BR"/>
               </w:rPr>
             </w:pPr>
-            <w:hyperlink r:id="rId43" w:tgtFrame="_blank" w:history="1">
+            <w:hyperlink r:id="rId55" w:tgtFrame="_blank" w:history="1">
               <w:r>
                 <w:rPr>
                   <w:rFonts w:ascii="Times New Roman" w:eastAsia="Times New Roman" w:hAnsi="Times New Roman" w:cs="Times New Roman"/>
@@ -6888,7 +6698,18 @@
                   <w:u w:val="single"/>
                   <w:lang w:eastAsia="pt-BR"/>
                 </w:rPr>
-                <w:t>Linked</w:t>
+                <w:t>Linke</w:t>
+              </w:r>
+              <w:r>
+                <w:rPr>
+                  <w:rFonts w:ascii="Times New Roman" w:eastAsia="Times New Roman" w:hAnsi="Times New Roman" w:cs="Times New Roman"/>
+                  <w:color w:val="0000FF"/>
+                  <w:sz w:val="24"/>
+                  <w:szCs w:val="24"/>
+                  <w:u w:val="single"/>
+                  <w:lang w:eastAsia="pt-BR"/>
+                </w:rPr>
+                <w:t>d</w:t>
               </w:r>
               <w:proofErr w:type="spellEnd"/>
               <w:r>
@@ -7006,7 +6827,7 @@
                 <w:lang w:eastAsia="pt-BR"/>
               </w:rPr>
             </w:pPr>
-            <w:hyperlink r:id="rId44" w:tgtFrame="_blank" w:history="1">
+            <w:hyperlink r:id="rId56" w:tgtFrame="_blank" w:history="1">
               <w:proofErr w:type="spellStart"/>
               <w:r>
                 <w:rPr>
@@ -7041,7 +6862,29 @@
                   <w:u w:val="single"/>
                   <w:lang w:eastAsia="pt-BR"/>
                 </w:rPr>
-                <w:t>Element</w:t>
+                <w:t>Ele</w:t>
+              </w:r>
+              <w:r>
+                <w:rPr>
+                  <w:rFonts w:ascii="Times New Roman" w:eastAsia="Times New Roman" w:hAnsi="Times New Roman" w:cs="Times New Roman"/>
+                  <w:color w:val="0000FF"/>
+                  <w:sz w:val="24"/>
+                  <w:szCs w:val="24"/>
+                  <w:u w:val="single"/>
+                  <w:lang w:eastAsia="pt-BR"/>
+                </w:rPr>
+                <w:t>m</w:t>
+              </w:r>
+              <w:r>
+                <w:rPr>
+                  <w:rFonts w:ascii="Times New Roman" w:eastAsia="Times New Roman" w:hAnsi="Times New Roman" w:cs="Times New Roman"/>
+                  <w:color w:val="0000FF"/>
+                  <w:sz w:val="24"/>
+                  <w:szCs w:val="24"/>
+                  <w:u w:val="single"/>
+                  <w:lang w:eastAsia="pt-BR"/>
+                </w:rPr>
+                <w:t>ent</w:t>
               </w:r>
               <w:proofErr w:type="spellEnd"/>
             </w:hyperlink>
@@ -7135,7 +6978,7 @@
                 <w:lang w:eastAsia="pt-BR"/>
               </w:rPr>
             </w:pPr>
-            <w:hyperlink r:id="rId45" w:tgtFrame="_blank" w:history="1">
+            <w:hyperlink r:id="rId57" w:tgtFrame="_blank" w:history="1">
               <w:proofErr w:type="spellStart"/>
               <w:r>
                 <w:rPr>
@@ -7170,7 +7013,29 @@
                   <w:u w:val="single"/>
                   <w:lang w:eastAsia="pt-BR"/>
                 </w:rPr>
-                <w:t>Binary</w:t>
+                <w:t>B</w:t>
+              </w:r>
+              <w:r>
+                <w:rPr>
+                  <w:rFonts w:ascii="Times New Roman" w:eastAsia="Times New Roman" w:hAnsi="Times New Roman" w:cs="Times New Roman"/>
+                  <w:color w:val="0000FF"/>
+                  <w:sz w:val="24"/>
+                  <w:szCs w:val="24"/>
+                  <w:u w:val="single"/>
+                  <w:lang w:eastAsia="pt-BR"/>
+                </w:rPr>
+                <w:t>i</w:t>
+              </w:r>
+              <w:r>
+                <w:rPr>
+                  <w:rFonts w:ascii="Times New Roman" w:eastAsia="Times New Roman" w:hAnsi="Times New Roman" w:cs="Times New Roman"/>
+                  <w:color w:val="0000FF"/>
+                  <w:sz w:val="24"/>
+                  <w:szCs w:val="24"/>
+                  <w:u w:val="single"/>
+                  <w:lang w:eastAsia="pt-BR"/>
+                </w:rPr>
+                <w:t>nary</w:t>
               </w:r>
               <w:proofErr w:type="spellEnd"/>
             </w:hyperlink>
@@ -7264,7 +7129,7 @@
                 <w:lang w:eastAsia="pt-BR"/>
               </w:rPr>
             </w:pPr>
-            <w:hyperlink r:id="rId46" w:tgtFrame="_blank" w:history="1">
+            <w:hyperlink r:id="rId58" w:tgtFrame="_blank" w:history="1">
               <w:proofErr w:type="spellStart"/>
               <w:r>
                 <w:rPr>
@@ -7299,7 +7164,18 @@
                   <w:u w:val="single"/>
                   <w:lang w:eastAsia="pt-BR"/>
                 </w:rPr>
-                <w:t>of</w:t>
+                <w:t>o</w:t>
+              </w:r>
+              <w:r>
+                <w:rPr>
+                  <w:rFonts w:ascii="Times New Roman" w:eastAsia="Times New Roman" w:hAnsi="Times New Roman" w:cs="Times New Roman"/>
+                  <w:color w:val="0000FF"/>
+                  <w:sz w:val="24"/>
+                  <w:szCs w:val="24"/>
+                  <w:u w:val="single"/>
+                  <w:lang w:eastAsia="pt-BR"/>
+                </w:rPr>
+                <w:t>f</w:t>
               </w:r>
               <w:proofErr w:type="spellEnd"/>
               <w:r>
@@ -7424,6 +7300,8 @@
           </w:p>
         </w:tc>
       </w:tr>
+      <w:bookmarkStart w:id="0" w:name="_GoBack"/>
+      <w:bookmarkEnd w:id="0"/>
       <w:tr>
         <w:tc>
           <w:tcPr>
@@ -7442,15 +7320,22 @@
               </w:rPr>
             </w:pPr>
             <w:r>
+              <w:rPr>
+                <w:highlight w:val="yellow"/>
+              </w:rPr>
               <w:fldChar w:fldCharType="begin"/>
             </w:r>
             <w:r>
               <w:rPr>
+                <w:highlight w:val="yellow"/>
                 <w:lang w:val="en-US"/>
               </w:rPr>
               <w:instrText xml:space="preserve"> HYPERLINK "https://leetcode.com/problems/middle-of-the-linked-list" \t "_blank" </w:instrText>
             </w:r>
             <w:r>
+              <w:rPr>
+                <w:highlight w:val="yellow"/>
+              </w:rPr>
               <w:fldChar w:fldCharType="separate"/>
             </w:r>
             <w:r>
@@ -7459,6 +7344,7 @@
                 <w:color w:val="0000FF"/>
                 <w:sz w:val="24"/>
                 <w:szCs w:val="24"/>
+                <w:highlight w:val="yellow"/>
                 <w:u w:val="single"/>
                 <w:lang w:val="en-US" w:eastAsia="pt-BR"/>
               </w:rPr>
@@ -7470,6 +7356,7 @@
                 <w:color w:val="0000FF"/>
                 <w:sz w:val="24"/>
                 <w:szCs w:val="24"/>
+                <w:highlight w:val="yellow"/>
                 <w:u w:val="single"/>
                 <w:lang w:eastAsia="pt-BR"/>
               </w:rPr>
@@ -7565,40 +7452,19 @@
                 <w:lang w:val="en-US" w:eastAsia="pt-BR"/>
               </w:rPr>
             </w:pPr>
-            <w:r>
-              <w:fldChar w:fldCharType="begin"/>
-            </w:r>
-            <w:r>
-              <w:rPr>
-                <w:lang w:val="en-US"/>
-              </w:rPr>
-              <w:instrText xml:space="preserve"> HYPERLINK "https://leetcode.com/problems/maximum-depth-of-binary-tree" \t "_blank" </w:instrText>
-            </w:r>
-            <w:r>
-              <w:fldChar w:fldCharType="separate"/>
-            </w:r>
-            <w:r>
-              <w:rPr>
-                <w:rFonts w:ascii="Times New Roman" w:eastAsia="Times New Roman" w:hAnsi="Times New Roman" w:cs="Times New Roman"/>
-                <w:color w:val="0000FF"/>
-                <w:sz w:val="24"/>
-                <w:szCs w:val="24"/>
-                <w:u w:val="single"/>
-                <w:lang w:val="en-US" w:eastAsia="pt-BR"/>
-              </w:rPr>
-              <w:t>Maximum Depth of Binary Tree</w:t>
-            </w:r>
-            <w:r>
-              <w:rPr>
-                <w:rFonts w:ascii="Times New Roman" w:eastAsia="Times New Roman" w:hAnsi="Times New Roman" w:cs="Times New Roman"/>
-                <w:color w:val="0000FF"/>
-                <w:sz w:val="24"/>
-                <w:szCs w:val="24"/>
-                <w:u w:val="single"/>
-                <w:lang w:eastAsia="pt-BR"/>
-              </w:rPr>
-              <w:fldChar w:fldCharType="end"/>
-            </w:r>
+            <w:hyperlink r:id="rId59" w:tgtFrame="_blank" w:history="1">
+              <w:r>
+                <w:rPr>
+                  <w:rFonts w:ascii="Times New Roman" w:eastAsia="Times New Roman" w:hAnsi="Times New Roman" w:cs="Times New Roman"/>
+                  <w:color w:val="0000FF"/>
+                  <w:sz w:val="24"/>
+                  <w:szCs w:val="24"/>
+                  <w:u w:val="single"/>
+                  <w:lang w:val="en-US" w:eastAsia="pt-BR"/>
+                </w:rPr>
+                <w:t>Maximum Depth of Binary Tree</w:t>
+              </w:r>
+            </w:hyperlink>
           </w:p>
         </w:tc>
         <w:tc>
@@ -7689,7 +7555,7 @@
                 <w:lang w:eastAsia="pt-BR"/>
               </w:rPr>
             </w:pPr>
-            <w:hyperlink r:id="rId47" w:tgtFrame="_blank" w:history="1">
+            <w:hyperlink r:id="rId60" w:tgtFrame="_blank" w:history="1">
               <w:proofErr w:type="spellStart"/>
               <w:r>
                 <w:rPr>
@@ -7969,7 +7835,7 @@
                 <w:lang w:eastAsia="pt-BR"/>
               </w:rPr>
             </w:pPr>
-            <w:hyperlink r:id="rId48" w:tgtFrame="_blank" w:history="1">
+            <w:hyperlink r:id="rId61" w:tgtFrame="_blank" w:history="1">
               <w:r>
                 <w:rPr>
                   <w:rFonts w:ascii="Times New Roman" w:eastAsia="Times New Roman" w:hAnsi="Times New Roman" w:cs="Times New Roman"/>
@@ -8085,7 +7951,7 @@
                 <w:lang w:eastAsia="pt-BR"/>
               </w:rPr>
             </w:pPr>
-            <w:hyperlink r:id="rId49" w:tgtFrame="_blank" w:history="1">
+            <w:hyperlink r:id="rId62" w:tgtFrame="_blank" w:history="1">
               <w:proofErr w:type="spellStart"/>
               <w:r>
                 <w:rPr>
@@ -8214,7 +8080,7 @@
                 <w:lang w:eastAsia="pt-BR"/>
               </w:rPr>
             </w:pPr>
-            <w:hyperlink r:id="rId50" w:tgtFrame="_blank" w:history="1">
+            <w:hyperlink r:id="rId63" w:tgtFrame="_blank" w:history="1">
               <w:r>
                 <w:rPr>
                   <w:rFonts w:ascii="Times New Roman" w:eastAsia="Times New Roman" w:hAnsi="Times New Roman" w:cs="Times New Roman"/>
@@ -8317,40 +8183,19 @@
                 <w:lang w:val="en-US" w:eastAsia="pt-BR"/>
               </w:rPr>
             </w:pPr>
-            <w:r>
-              <w:fldChar w:fldCharType="begin"/>
-            </w:r>
-            <w:r>
-              <w:rPr>
-                <w:lang w:val="en-US"/>
-              </w:rPr>
-              <w:instrText xml:space="preserve"> HYPERLINK "https://leetcode.com/problems/k-closest-points-to-origin" \t "_blank" </w:instrText>
-            </w:r>
-            <w:r>
-              <w:fldChar w:fldCharType="separate"/>
-            </w:r>
-            <w:r>
-              <w:rPr>
-                <w:rFonts w:ascii="Times New Roman" w:eastAsia="Times New Roman" w:hAnsi="Times New Roman" w:cs="Times New Roman"/>
-                <w:color w:val="0000FF"/>
-                <w:sz w:val="24"/>
-                <w:szCs w:val="24"/>
-                <w:u w:val="single"/>
-                <w:lang w:val="en-US" w:eastAsia="pt-BR"/>
-              </w:rPr>
-              <w:t>K Closest Points to Origin</w:t>
-            </w:r>
-            <w:r>
-              <w:rPr>
-                <w:rFonts w:ascii="Times New Roman" w:eastAsia="Times New Roman" w:hAnsi="Times New Roman" w:cs="Times New Roman"/>
-                <w:color w:val="0000FF"/>
-                <w:sz w:val="24"/>
-                <w:szCs w:val="24"/>
-                <w:u w:val="single"/>
-                <w:lang w:val="en-US" w:eastAsia="pt-BR"/>
-              </w:rPr>
-              <w:fldChar w:fldCharType="end"/>
-            </w:r>
+            <w:hyperlink r:id="rId64" w:tgtFrame="_blank" w:history="1">
+              <w:r>
+                <w:rPr>
+                  <w:rFonts w:ascii="Times New Roman" w:eastAsia="Times New Roman" w:hAnsi="Times New Roman" w:cs="Times New Roman"/>
+                  <w:color w:val="0000FF"/>
+                  <w:sz w:val="24"/>
+                  <w:szCs w:val="24"/>
+                  <w:u w:val="single"/>
+                  <w:lang w:val="en-US" w:eastAsia="pt-BR"/>
+                </w:rPr>
+                <w:t>K Closest Points to Origin</w:t>
+              </w:r>
+            </w:hyperlink>
           </w:p>
         </w:tc>
         <w:tc>
@@ -8441,40 +8286,19 @@
                 <w:lang w:val="en-US" w:eastAsia="pt-BR"/>
               </w:rPr>
             </w:pPr>
-            <w:r>
-              <w:fldChar w:fldCharType="begin"/>
-            </w:r>
-            <w:r>
-              <w:rPr>
-                <w:lang w:val="en-US"/>
-              </w:rPr>
-              <w:instrText xml:space="preserve"> HYPERLINK "https://leetcode.com/problems/longest-substring-without-repeating-characters" \t "_blank" </w:instrText>
-            </w:r>
-            <w:r>
-              <w:fldChar w:fldCharType="separate"/>
-            </w:r>
-            <w:r>
-              <w:rPr>
-                <w:rFonts w:ascii="Times New Roman" w:eastAsia="Times New Roman" w:hAnsi="Times New Roman" w:cs="Times New Roman"/>
-                <w:color w:val="0000FF"/>
-                <w:sz w:val="24"/>
-                <w:szCs w:val="24"/>
-                <w:u w:val="single"/>
-                <w:lang w:val="en-US" w:eastAsia="pt-BR"/>
-              </w:rPr>
-              <w:t>Longest Substring Without Repeating Characters</w:t>
-            </w:r>
-            <w:r>
-              <w:rPr>
-                <w:rFonts w:ascii="Times New Roman" w:eastAsia="Times New Roman" w:hAnsi="Times New Roman" w:cs="Times New Roman"/>
-                <w:color w:val="0000FF"/>
-                <w:sz w:val="24"/>
-                <w:szCs w:val="24"/>
-                <w:u w:val="single"/>
-                <w:lang w:val="en-US" w:eastAsia="pt-BR"/>
-              </w:rPr>
-              <w:fldChar w:fldCharType="end"/>
-            </w:r>
+            <w:hyperlink r:id="rId65" w:tgtFrame="_blank" w:history="1">
+              <w:r>
+                <w:rPr>
+                  <w:rFonts w:ascii="Times New Roman" w:eastAsia="Times New Roman" w:hAnsi="Times New Roman" w:cs="Times New Roman"/>
+                  <w:color w:val="0000FF"/>
+                  <w:sz w:val="24"/>
+                  <w:szCs w:val="24"/>
+                  <w:u w:val="single"/>
+                  <w:lang w:val="en-US" w:eastAsia="pt-BR"/>
+                </w:rPr>
+                <w:t>Longest Substring Without Repeating Characters</w:t>
+              </w:r>
+            </w:hyperlink>
           </w:p>
         </w:tc>
         <w:tc>
@@ -8565,7 +8389,7 @@
                 <w:lang w:eastAsia="pt-BR"/>
               </w:rPr>
             </w:pPr>
-            <w:hyperlink r:id="rId51" w:tgtFrame="_blank" w:history="1">
+            <w:hyperlink r:id="rId66" w:tgtFrame="_blank" w:history="1">
               <w:r>
                 <w:rPr>
                   <w:rFonts w:ascii="Times New Roman" w:eastAsia="Times New Roman" w:hAnsi="Times New Roman" w:cs="Times New Roman"/>
@@ -8668,40 +8492,19 @@
                 <w:lang w:val="en-US" w:eastAsia="pt-BR"/>
               </w:rPr>
             </w:pPr>
-            <w:r>
-              <w:fldChar w:fldCharType="begin"/>
-            </w:r>
-            <w:r>
-              <w:rPr>
-                <w:lang w:val="en-US"/>
-              </w:rPr>
-              <w:instrText xml:space="preserve"> HYPERLINK "https://leetcode.com/problems/binary-tree-level-order-traversal" \t "_blank" </w:instrText>
-            </w:r>
-            <w:r>
-              <w:fldChar w:fldCharType="separate"/>
-            </w:r>
-            <w:r>
-              <w:rPr>
-                <w:rFonts w:ascii="Times New Roman" w:eastAsia="Times New Roman" w:hAnsi="Times New Roman" w:cs="Times New Roman"/>
-                <w:color w:val="0000FF"/>
-                <w:sz w:val="24"/>
-                <w:szCs w:val="24"/>
-                <w:u w:val="single"/>
-                <w:lang w:val="en-US" w:eastAsia="pt-BR"/>
-              </w:rPr>
-              <w:t>Binary Tree Level Order Traversal</w:t>
-            </w:r>
-            <w:r>
-              <w:rPr>
-                <w:rFonts w:ascii="Times New Roman" w:eastAsia="Times New Roman" w:hAnsi="Times New Roman" w:cs="Times New Roman"/>
-                <w:color w:val="0000FF"/>
-                <w:sz w:val="24"/>
-                <w:szCs w:val="24"/>
-                <w:u w:val="single"/>
-                <w:lang w:val="en-US" w:eastAsia="pt-BR"/>
-              </w:rPr>
-              <w:fldChar w:fldCharType="end"/>
-            </w:r>
+            <w:hyperlink r:id="rId67" w:tgtFrame="_blank" w:history="1">
+              <w:r>
+                <w:rPr>
+                  <w:rFonts w:ascii="Times New Roman" w:eastAsia="Times New Roman" w:hAnsi="Times New Roman" w:cs="Times New Roman"/>
+                  <w:color w:val="0000FF"/>
+                  <w:sz w:val="24"/>
+                  <w:szCs w:val="24"/>
+                  <w:u w:val="single"/>
+                  <w:lang w:val="en-US" w:eastAsia="pt-BR"/>
+                </w:rPr>
+                <w:t>Binary Tree Level Order Traversal</w:t>
+              </w:r>
+            </w:hyperlink>
           </w:p>
         </w:tc>
         <w:tc>
@@ -8792,7 +8595,7 @@
                 <w:lang w:eastAsia="pt-BR"/>
               </w:rPr>
             </w:pPr>
-            <w:hyperlink r:id="rId52" w:tgtFrame="_blank" w:history="1">
+            <w:hyperlink r:id="rId68" w:tgtFrame="_blank" w:history="1">
               <w:r>
                 <w:rPr>
                   <w:rFonts w:ascii="Times New Roman" w:eastAsia="Times New Roman" w:hAnsi="Times New Roman" w:cs="Times New Roman"/>
@@ -8908,7 +8711,7 @@
                 <w:lang w:eastAsia="pt-BR"/>
               </w:rPr>
             </w:pPr>
-            <w:hyperlink r:id="rId53" w:tgtFrame="_blank" w:history="1">
+            <w:hyperlink r:id="rId69" w:tgtFrame="_blank" w:history="1">
               <w:proofErr w:type="spellStart"/>
               <w:r>
                 <w:rPr>
@@ -9213,7 +9016,7 @@
                 <w:lang w:eastAsia="pt-BR"/>
               </w:rPr>
             </w:pPr>
-            <w:hyperlink r:id="rId54" w:tgtFrame="_blank" w:history="1">
+            <w:hyperlink r:id="rId70" w:tgtFrame="_blank" w:history="1">
               <w:proofErr w:type="spellStart"/>
               <w:r>
                 <w:rPr>
@@ -9329,7 +9132,7 @@
                 <w:lang w:eastAsia="pt-BR"/>
               </w:rPr>
             </w:pPr>
-            <w:hyperlink r:id="rId55" w:tgtFrame="_blank" w:history="1">
+            <w:hyperlink r:id="rId71" w:tgtFrame="_blank" w:history="1">
               <w:proofErr w:type="spellStart"/>
               <w:r>
                 <w:rPr>
@@ -9493,7 +9296,7 @@
                 <w:lang w:eastAsia="pt-BR"/>
               </w:rPr>
             </w:pPr>
-            <w:hyperlink r:id="rId56" w:tgtFrame="_blank" w:history="1">
+            <w:hyperlink r:id="rId72" w:tgtFrame="_blank" w:history="1">
               <w:proofErr w:type="spellStart"/>
               <w:r>
                 <w:rPr>
@@ -9622,40 +9425,19 @@
                 <w:lang w:val="en-US" w:eastAsia="pt-BR"/>
               </w:rPr>
             </w:pPr>
-            <w:r>
-              <w:fldChar w:fldCharType="begin"/>
-            </w:r>
-            <w:r>
-              <w:rPr>
-                <w:lang w:val="en-US"/>
-              </w:rPr>
-              <w:instrText xml:space="preserve"> HYPERLINK "https://leetcode.com/problems/product-of-array-except-self" \t "_blank" </w:instrText>
-            </w:r>
-            <w:r>
-              <w:fldChar w:fldCharType="separate"/>
-            </w:r>
-            <w:r>
-              <w:rPr>
-                <w:rFonts w:ascii="Times New Roman" w:eastAsia="Times New Roman" w:hAnsi="Times New Roman" w:cs="Times New Roman"/>
-                <w:color w:val="0000FF"/>
-                <w:sz w:val="24"/>
-                <w:szCs w:val="24"/>
-                <w:u w:val="single"/>
-                <w:lang w:val="en-US" w:eastAsia="pt-BR"/>
-              </w:rPr>
-              <w:t>Product of Array Except Self</w:t>
-            </w:r>
-            <w:r>
-              <w:rPr>
-                <w:rFonts w:ascii="Times New Roman" w:eastAsia="Times New Roman" w:hAnsi="Times New Roman" w:cs="Times New Roman"/>
-                <w:color w:val="0000FF"/>
-                <w:sz w:val="24"/>
-                <w:szCs w:val="24"/>
-                <w:u w:val="single"/>
-                <w:lang w:eastAsia="pt-BR"/>
-              </w:rPr>
-              <w:fldChar w:fldCharType="end"/>
-            </w:r>
+            <w:hyperlink r:id="rId73" w:tgtFrame="_blank" w:history="1">
+              <w:r>
+                <w:rPr>
+                  <w:rFonts w:ascii="Times New Roman" w:eastAsia="Times New Roman" w:hAnsi="Times New Roman" w:cs="Times New Roman"/>
+                  <w:color w:val="0000FF"/>
+                  <w:sz w:val="24"/>
+                  <w:szCs w:val="24"/>
+                  <w:u w:val="single"/>
+                  <w:lang w:val="en-US" w:eastAsia="pt-BR"/>
+                </w:rPr>
+                <w:t>Product of Array Except Self</w:t>
+              </w:r>
+            </w:hyperlink>
           </w:p>
         </w:tc>
         <w:tc>
@@ -9746,7 +9528,7 @@
                 <w:lang w:eastAsia="pt-BR"/>
               </w:rPr>
             </w:pPr>
-            <w:hyperlink r:id="rId57" w:tgtFrame="_blank" w:history="1">
+            <w:hyperlink r:id="rId74" w:tgtFrame="_blank" w:history="1">
               <w:proofErr w:type="spellStart"/>
               <w:r>
                 <w:rPr>
@@ -9923,7 +9705,7 @@
                 <w:lang w:eastAsia="pt-BR"/>
               </w:rPr>
             </w:pPr>
-            <w:hyperlink r:id="rId58" w:tgtFrame="_blank" w:history="1">
+            <w:hyperlink r:id="rId75" w:tgtFrame="_blank" w:history="1">
               <w:proofErr w:type="spellStart"/>
               <w:r>
                 <w:rPr>
@@ -10076,7 +9858,7 @@
                 <w:lang w:eastAsia="pt-BR"/>
               </w:rPr>
             </w:pPr>
-            <w:hyperlink r:id="rId59" w:tgtFrame="_blank" w:history="1">
+            <w:hyperlink r:id="rId76" w:tgtFrame="_blank" w:history="1">
               <w:proofErr w:type="spellStart"/>
               <w:r>
                 <w:rPr>
@@ -10205,40 +9987,19 @@
                 <w:lang w:val="en-US" w:eastAsia="pt-BR"/>
               </w:rPr>
             </w:pPr>
-            <w:r>
-              <w:fldChar w:fldCharType="begin"/>
-            </w:r>
-            <w:r>
-              <w:rPr>
-                <w:lang w:val="en-US"/>
-              </w:rPr>
-              <w:instrText xml:space="preserve"> HYPERLINK "https://leetcode.com/problems/search-in-rotated-sorted-array" \t "_blank" </w:instrText>
-            </w:r>
-            <w:r>
-              <w:fldChar w:fldCharType="separate"/>
-            </w:r>
-            <w:r>
-              <w:rPr>
-                <w:rFonts w:ascii="Times New Roman" w:eastAsia="Times New Roman" w:hAnsi="Times New Roman" w:cs="Times New Roman"/>
-                <w:color w:val="0000FF"/>
-                <w:sz w:val="24"/>
-                <w:szCs w:val="24"/>
-                <w:u w:val="single"/>
-                <w:lang w:val="en-US" w:eastAsia="pt-BR"/>
-              </w:rPr>
-              <w:t>Search in Rotated Sorted Array</w:t>
-            </w:r>
-            <w:r>
-              <w:rPr>
-                <w:rFonts w:ascii="Times New Roman" w:eastAsia="Times New Roman" w:hAnsi="Times New Roman" w:cs="Times New Roman"/>
-                <w:color w:val="0000FF"/>
-                <w:sz w:val="24"/>
-                <w:szCs w:val="24"/>
-                <w:u w:val="single"/>
-                <w:lang w:eastAsia="pt-BR"/>
-              </w:rPr>
-              <w:fldChar w:fldCharType="end"/>
-            </w:r>
+            <w:hyperlink r:id="rId77" w:tgtFrame="_blank" w:history="1">
+              <w:r>
+                <w:rPr>
+                  <w:rFonts w:ascii="Times New Roman" w:eastAsia="Times New Roman" w:hAnsi="Times New Roman" w:cs="Times New Roman"/>
+                  <w:color w:val="0000FF"/>
+                  <w:sz w:val="24"/>
+                  <w:szCs w:val="24"/>
+                  <w:u w:val="single"/>
+                  <w:lang w:val="en-US" w:eastAsia="pt-BR"/>
+                </w:rPr>
+                <w:t>Search in Rotated Sorted Array</w:t>
+              </w:r>
+            </w:hyperlink>
           </w:p>
         </w:tc>
         <w:tc>
@@ -10480,7 +10241,7 @@
                 <w:lang w:eastAsia="pt-BR"/>
               </w:rPr>
             </w:pPr>
-            <w:hyperlink r:id="rId60" w:tgtFrame="_blank" w:history="1">
+            <w:hyperlink r:id="rId78" w:tgtFrame="_blank" w:history="1">
               <w:proofErr w:type="spellStart"/>
               <w:r>
                 <w:rPr>
@@ -10596,7 +10357,7 @@
                 <w:lang w:eastAsia="pt-BR"/>
               </w:rPr>
             </w:pPr>
-            <w:hyperlink r:id="rId61" w:tgtFrame="_blank" w:history="1">
+            <w:hyperlink r:id="rId79" w:tgtFrame="_blank" w:history="1">
               <w:proofErr w:type="spellStart"/>
               <w:r>
                 <w:rPr>
@@ -10701,7 +10462,7 @@
                 <w:lang w:eastAsia="pt-BR"/>
               </w:rPr>
             </w:pPr>
-            <w:hyperlink r:id="rId62" w:tgtFrame="_blank" w:history="1">
+            <w:hyperlink r:id="rId80" w:tgtFrame="_blank" w:history="1">
               <w:r>
                 <w:rPr>
                   <w:rFonts w:ascii="Times New Roman" w:eastAsia="Times New Roman" w:hAnsi="Times New Roman" w:cs="Times New Roman"/>
@@ -10817,40 +10578,19 @@
                 <w:lang w:val="en-US" w:eastAsia="pt-BR"/>
               </w:rPr>
             </w:pPr>
-            <w:r>
-              <w:fldChar w:fldCharType="begin"/>
-            </w:r>
-            <w:r>
-              <w:rPr>
-                <w:lang w:val="en-US"/>
-              </w:rPr>
-              <w:instrText xml:space="preserve"> HYPERLINK "https://leetcode.com/problems/lowest-common-ancestor-of-a-binary-tree" \t "_blank" </w:instrText>
-            </w:r>
-            <w:r>
-              <w:fldChar w:fldCharType="separate"/>
-            </w:r>
-            <w:r>
-              <w:rPr>
-                <w:rFonts w:ascii="Times New Roman" w:eastAsia="Times New Roman" w:hAnsi="Times New Roman" w:cs="Times New Roman"/>
-                <w:color w:val="0000FF"/>
-                <w:sz w:val="24"/>
-                <w:szCs w:val="24"/>
-                <w:u w:val="single"/>
-                <w:lang w:val="en-US" w:eastAsia="pt-BR"/>
-              </w:rPr>
-              <w:t>Lowest Common Ancestor of a Binary Tree</w:t>
-            </w:r>
-            <w:r>
-              <w:rPr>
-                <w:rFonts w:ascii="Times New Roman" w:eastAsia="Times New Roman" w:hAnsi="Times New Roman" w:cs="Times New Roman"/>
-                <w:color w:val="0000FF"/>
-                <w:sz w:val="24"/>
-                <w:szCs w:val="24"/>
-                <w:u w:val="single"/>
-                <w:lang w:eastAsia="pt-BR"/>
-              </w:rPr>
-              <w:fldChar w:fldCharType="end"/>
-            </w:r>
+            <w:hyperlink r:id="rId81" w:tgtFrame="_blank" w:history="1">
+              <w:r>
+                <w:rPr>
+                  <w:rFonts w:ascii="Times New Roman" w:eastAsia="Times New Roman" w:hAnsi="Times New Roman" w:cs="Times New Roman"/>
+                  <w:color w:val="0000FF"/>
+                  <w:sz w:val="24"/>
+                  <w:szCs w:val="24"/>
+                  <w:u w:val="single"/>
+                  <w:lang w:val="en-US" w:eastAsia="pt-BR"/>
+                </w:rPr>
+                <w:t>Lowest Common Ancestor of a Binary Tree</w:t>
+              </w:r>
+            </w:hyperlink>
           </w:p>
         </w:tc>
         <w:tc>
@@ -10941,40 +10681,19 @@
                 <w:lang w:val="en-US" w:eastAsia="pt-BR"/>
               </w:rPr>
             </w:pPr>
-            <w:r>
-              <w:fldChar w:fldCharType="begin"/>
-            </w:r>
-            <w:r>
-              <w:rPr>
-                <w:lang w:val="en-US"/>
-              </w:rPr>
-              <w:instrText xml:space="preserve"> HYPERLINK "https://leetcode.com/problems/time-based-key-value-store" \t "_blank" </w:instrText>
-            </w:r>
-            <w:r>
-              <w:fldChar w:fldCharType="separate"/>
-            </w:r>
-            <w:r>
-              <w:rPr>
-                <w:rFonts w:ascii="Times New Roman" w:eastAsia="Times New Roman" w:hAnsi="Times New Roman" w:cs="Times New Roman"/>
-                <w:color w:val="0000FF"/>
-                <w:sz w:val="24"/>
-                <w:szCs w:val="24"/>
-                <w:u w:val="single"/>
-                <w:lang w:val="en-US" w:eastAsia="pt-BR"/>
-              </w:rPr>
-              <w:t>Time Based Key-Value Store</w:t>
-            </w:r>
-            <w:r>
-              <w:rPr>
-                <w:rFonts w:ascii="Times New Roman" w:eastAsia="Times New Roman" w:hAnsi="Times New Roman" w:cs="Times New Roman"/>
-                <w:color w:val="0000FF"/>
-                <w:sz w:val="24"/>
-                <w:szCs w:val="24"/>
-                <w:u w:val="single"/>
-                <w:lang w:eastAsia="pt-BR"/>
-              </w:rPr>
-              <w:fldChar w:fldCharType="end"/>
-            </w:r>
+            <w:hyperlink r:id="rId82" w:tgtFrame="_blank" w:history="1">
+              <w:r>
+                <w:rPr>
+                  <w:rFonts w:ascii="Times New Roman" w:eastAsia="Times New Roman" w:hAnsi="Times New Roman" w:cs="Times New Roman"/>
+                  <w:color w:val="0000FF"/>
+                  <w:sz w:val="24"/>
+                  <w:szCs w:val="24"/>
+                  <w:u w:val="single"/>
+                  <w:lang w:val="en-US" w:eastAsia="pt-BR"/>
+                </w:rPr>
+                <w:t>Time Based Key-Value Store</w:t>
+              </w:r>
+            </w:hyperlink>
           </w:p>
         </w:tc>
         <w:tc>
@@ -11065,7 +10784,7 @@
                 <w:lang w:eastAsia="pt-BR"/>
               </w:rPr>
             </w:pPr>
-            <w:hyperlink r:id="rId63" w:tgtFrame="_blank" w:history="1">
+            <w:hyperlink r:id="rId83" w:tgtFrame="_blank" w:history="1">
               <w:proofErr w:type="spellStart"/>
               <w:r>
                 <w:rPr>
@@ -11181,7 +10900,7 @@
                 <w:lang w:eastAsia="pt-BR"/>
               </w:rPr>
             </w:pPr>
-            <w:hyperlink r:id="rId64" w:tgtFrame="_blank" w:history="1">
+            <w:hyperlink r:id="rId84" w:tgtFrame="_blank" w:history="1">
               <w:proofErr w:type="spellStart"/>
               <w:r>
                 <w:rPr>
@@ -11310,7 +11029,7 @@
                 <w:lang w:eastAsia="pt-BR"/>
               </w:rPr>
             </w:pPr>
-            <w:hyperlink r:id="rId65" w:tgtFrame="_blank" w:history="1">
+            <w:hyperlink r:id="rId85" w:tgtFrame="_blank" w:history="1">
               <w:r>
                 <w:rPr>
                   <w:rFonts w:ascii="Times New Roman" w:eastAsia="Times New Roman" w:hAnsi="Times New Roman" w:cs="Times New Roman"/>
@@ -11564,7 +11283,7 @@
                 <w:lang w:eastAsia="pt-BR"/>
               </w:rPr>
             </w:pPr>
-            <w:hyperlink r:id="rId66" w:tgtFrame="_blank" w:history="1">
+            <w:hyperlink r:id="rId86" w:tgtFrame="_blank" w:history="1">
               <w:proofErr w:type="spellStart"/>
               <w:r>
                 <w:rPr>
@@ -11728,7 +11447,7 @@
                 <w:lang w:eastAsia="pt-BR"/>
               </w:rPr>
             </w:pPr>
-            <w:hyperlink r:id="rId67" w:tgtFrame="_blank" w:history="1">
+            <w:hyperlink r:id="rId87" w:tgtFrame="_blank" w:history="1">
               <w:proofErr w:type="spellStart"/>
               <w:r>
                 <w:rPr>
@@ -11916,7 +11635,7 @@
                 <w:lang w:eastAsia="pt-BR"/>
               </w:rPr>
             </w:pPr>
-            <w:hyperlink r:id="rId68" w:tgtFrame="_blank" w:history="1">
+            <w:hyperlink r:id="rId88" w:tgtFrame="_blank" w:history="1">
               <w:proofErr w:type="spellStart"/>
               <w:r>
                 <w:rPr>
@@ -12032,7 +11751,7 @@
                 <w:lang w:eastAsia="pt-BR"/>
               </w:rPr>
             </w:pPr>
-            <w:hyperlink r:id="rId69" w:tgtFrame="_blank" w:history="1">
+            <w:hyperlink r:id="rId89" w:tgtFrame="_blank" w:history="1">
               <w:proofErr w:type="spellStart"/>
               <w:r>
                 <w:rPr>
@@ -12137,40 +11856,19 @@
                 <w:lang w:val="en-US" w:eastAsia="pt-BR"/>
               </w:rPr>
             </w:pPr>
-            <w:r>
-              <w:fldChar w:fldCharType="begin"/>
-            </w:r>
-            <w:r>
-              <w:rPr>
-                <w:lang w:val="en-US"/>
-              </w:rPr>
-              <w:instrText xml:space="preserve"> HYPERLINK "https://leetcode.com/problems/binary-tree-right-side-view" \t "_blank" </w:instrText>
-            </w:r>
-            <w:r>
-              <w:fldChar w:fldCharType="separate"/>
-            </w:r>
-            <w:r>
-              <w:rPr>
-                <w:rFonts w:ascii="Times New Roman" w:eastAsia="Times New Roman" w:hAnsi="Times New Roman" w:cs="Times New Roman"/>
-                <w:color w:val="0000FF"/>
-                <w:sz w:val="24"/>
-                <w:szCs w:val="24"/>
-                <w:u w:val="single"/>
-                <w:lang w:val="en-US" w:eastAsia="pt-BR"/>
-              </w:rPr>
-              <w:t>Binary Tree Right Side View</w:t>
-            </w:r>
-            <w:r>
-              <w:rPr>
-                <w:rFonts w:ascii="Times New Roman" w:eastAsia="Times New Roman" w:hAnsi="Times New Roman" w:cs="Times New Roman"/>
-                <w:color w:val="0000FF"/>
-                <w:sz w:val="24"/>
-                <w:szCs w:val="24"/>
-                <w:u w:val="single"/>
-                <w:lang w:eastAsia="pt-BR"/>
-              </w:rPr>
-              <w:fldChar w:fldCharType="end"/>
-            </w:r>
+            <w:hyperlink r:id="rId90" w:tgtFrame="_blank" w:history="1">
+              <w:r>
+                <w:rPr>
+                  <w:rFonts w:ascii="Times New Roman" w:eastAsia="Times New Roman" w:hAnsi="Times New Roman" w:cs="Times New Roman"/>
+                  <w:color w:val="0000FF"/>
+                  <w:sz w:val="24"/>
+                  <w:szCs w:val="24"/>
+                  <w:u w:val="single"/>
+                  <w:lang w:val="en-US" w:eastAsia="pt-BR"/>
+                </w:rPr>
+                <w:t>Binary Tree Right Side View</w:t>
+              </w:r>
+            </w:hyperlink>
           </w:p>
         </w:tc>
         <w:tc>
@@ -12261,7 +11959,7 @@
                 <w:lang w:eastAsia="pt-BR"/>
               </w:rPr>
             </w:pPr>
-            <w:hyperlink r:id="rId70" w:tgtFrame="_blank" w:history="1">
+            <w:hyperlink r:id="rId91" w:tgtFrame="_blank" w:history="1">
               <w:proofErr w:type="spellStart"/>
               <w:r>
                 <w:rPr>
@@ -12414,7 +12112,7 @@
                 <w:lang w:eastAsia="pt-BR"/>
               </w:rPr>
             </w:pPr>
-            <w:hyperlink r:id="rId71" w:tgtFrame="_blank" w:history="1">
+            <w:hyperlink r:id="rId92" w:tgtFrame="_blank" w:history="1">
               <w:proofErr w:type="spellStart"/>
               <w:r>
                 <w:rPr>
@@ -12530,40 +12228,43 @@
                 <w:lang w:val="en-US" w:eastAsia="pt-BR"/>
               </w:rPr>
             </w:pPr>
-            <w:r>
-              <w:fldChar w:fldCharType="begin"/>
-            </w:r>
-            <w:r>
-              <w:rPr>
-                <w:lang w:val="en-US"/>
-              </w:rPr>
-              <w:instrText xml:space="preserve"> HYPERLINK "https://leetcode.com/problems/construct-binary-tree-from-preorder-and-inorder-traversal" \t "_blank" </w:instrText>
-            </w:r>
-            <w:r>
-              <w:fldChar w:fldCharType="separate"/>
-            </w:r>
-            <w:r>
-              <w:rPr>
-                <w:rFonts w:ascii="Times New Roman" w:eastAsia="Times New Roman" w:hAnsi="Times New Roman" w:cs="Times New Roman"/>
-                <w:color w:val="0000FF"/>
-                <w:sz w:val="24"/>
-                <w:szCs w:val="24"/>
-                <w:u w:val="single"/>
-                <w:lang w:val="en-US" w:eastAsia="pt-BR"/>
-              </w:rPr>
-              <w:t>Construct Binary Tree from Preorder and Inorder Traversal</w:t>
-            </w:r>
-            <w:r>
-              <w:rPr>
-                <w:rFonts w:ascii="Times New Roman" w:eastAsia="Times New Roman" w:hAnsi="Times New Roman" w:cs="Times New Roman"/>
-                <w:color w:val="0000FF"/>
-                <w:sz w:val="24"/>
-                <w:szCs w:val="24"/>
-                <w:u w:val="single"/>
-                <w:lang w:eastAsia="pt-BR"/>
-              </w:rPr>
-              <w:fldChar w:fldCharType="end"/>
-            </w:r>
+            <w:hyperlink r:id="rId93" w:tgtFrame="_blank" w:history="1">
+              <w:r>
+                <w:rPr>
+                  <w:rFonts w:ascii="Times New Roman" w:eastAsia="Times New Roman" w:hAnsi="Times New Roman" w:cs="Times New Roman"/>
+                  <w:color w:val="0000FF"/>
+                  <w:sz w:val="24"/>
+                  <w:szCs w:val="24"/>
+                  <w:u w:val="single"/>
+                  <w:lang w:val="en-US" w:eastAsia="pt-BR"/>
+                </w:rPr>
+                <w:t xml:space="preserve">Construct Binary Tree from Preorder and </w:t>
+              </w:r>
+              <w:proofErr w:type="spellStart"/>
+              <w:r>
+                <w:rPr>
+                  <w:rFonts w:ascii="Times New Roman" w:eastAsia="Times New Roman" w:hAnsi="Times New Roman" w:cs="Times New Roman"/>
+                  <w:color w:val="0000FF"/>
+                  <w:sz w:val="24"/>
+                  <w:szCs w:val="24"/>
+                  <w:u w:val="single"/>
+                  <w:lang w:val="en-US" w:eastAsia="pt-BR"/>
+                </w:rPr>
+                <w:t>Inorder</w:t>
+              </w:r>
+              <w:proofErr w:type="spellEnd"/>
+              <w:r>
+                <w:rPr>
+                  <w:rFonts w:ascii="Times New Roman" w:eastAsia="Times New Roman" w:hAnsi="Times New Roman" w:cs="Times New Roman"/>
+                  <w:color w:val="0000FF"/>
+                  <w:sz w:val="24"/>
+                  <w:szCs w:val="24"/>
+                  <w:u w:val="single"/>
+                  <w:lang w:val="en-US" w:eastAsia="pt-BR"/>
+                </w:rPr>
+                <w:t xml:space="preserve"> Traversal</w:t>
+              </w:r>
+            </w:hyperlink>
           </w:p>
         </w:tc>
         <w:tc>
@@ -12654,7 +12355,7 @@
                 <w:lang w:eastAsia="pt-BR"/>
               </w:rPr>
             </w:pPr>
-            <w:hyperlink r:id="rId72" w:tgtFrame="_blank" w:history="1">
+            <w:hyperlink r:id="rId94" w:tgtFrame="_blank" w:history="1">
               <w:r>
                 <w:rPr>
                   <w:rFonts w:ascii="Times New Roman" w:eastAsia="Times New Roman" w:hAnsi="Times New Roman" w:cs="Times New Roman"/>
@@ -12969,40 +12670,19 @@
                 <w:lang w:val="en-US" w:eastAsia="pt-BR"/>
               </w:rPr>
             </w:pPr>
-            <w:r>
-              <w:fldChar w:fldCharType="begin"/>
-            </w:r>
-            <w:r>
-              <w:rPr>
-                <w:lang w:val="en-US"/>
-              </w:rPr>
-              <w:instrText xml:space="preserve"> HYPERLINK "https://leetcode.com/problems/letter-combinations-of-a-phone-number" \t "_blank" </w:instrText>
-            </w:r>
-            <w:r>
-              <w:fldChar w:fldCharType="separate"/>
-            </w:r>
-            <w:r>
-              <w:rPr>
-                <w:rFonts w:ascii="Times New Roman" w:eastAsia="Times New Roman" w:hAnsi="Times New Roman" w:cs="Times New Roman"/>
-                <w:color w:val="0000FF"/>
-                <w:sz w:val="24"/>
-                <w:szCs w:val="24"/>
-                <w:u w:val="single"/>
-                <w:lang w:val="en-US" w:eastAsia="pt-BR"/>
-              </w:rPr>
-              <w:t>Letter Combinations of a Phone Number</w:t>
-            </w:r>
-            <w:r>
-              <w:rPr>
-                <w:rFonts w:ascii="Times New Roman" w:eastAsia="Times New Roman" w:hAnsi="Times New Roman" w:cs="Times New Roman"/>
-                <w:color w:val="0000FF"/>
-                <w:sz w:val="24"/>
-                <w:szCs w:val="24"/>
-                <w:u w:val="single"/>
-                <w:lang w:eastAsia="pt-BR"/>
-              </w:rPr>
-              <w:fldChar w:fldCharType="end"/>
-            </w:r>
+            <w:hyperlink r:id="rId95" w:tgtFrame="_blank" w:history="1">
+              <w:r>
+                <w:rPr>
+                  <w:rFonts w:ascii="Times New Roman" w:eastAsia="Times New Roman" w:hAnsi="Times New Roman" w:cs="Times New Roman"/>
+                  <w:color w:val="0000FF"/>
+                  <w:sz w:val="24"/>
+                  <w:szCs w:val="24"/>
+                  <w:u w:val="single"/>
+                  <w:lang w:val="en-US" w:eastAsia="pt-BR"/>
+                </w:rPr>
+                <w:t>Letter Combinations of a Phone Number</w:t>
+              </w:r>
+            </w:hyperlink>
           </w:p>
         </w:tc>
         <w:tc>
@@ -13093,7 +12773,7 @@
                 <w:lang w:eastAsia="pt-BR"/>
               </w:rPr>
             </w:pPr>
-            <w:hyperlink r:id="rId73" w:tgtFrame="_blank" w:history="1">
+            <w:hyperlink r:id="rId96" w:tgtFrame="_blank" w:history="1">
               <w:r>
                 <w:rPr>
                   <w:rFonts w:ascii="Times New Roman" w:eastAsia="Times New Roman" w:hAnsi="Times New Roman" w:cs="Times New Roman"/>
@@ -13209,40 +12889,19 @@
                 <w:lang w:val="en-US" w:eastAsia="pt-BR"/>
               </w:rPr>
             </w:pPr>
-            <w:r>
-              <w:fldChar w:fldCharType="begin"/>
-            </w:r>
-            <w:r>
-              <w:rPr>
-                <w:lang w:val="en-US"/>
-              </w:rPr>
-              <w:instrText xml:space="preserve"> HYPERLINK "https://leetcode.com/problems/find-all-anagrams-in-a-string" \t "_blank" </w:instrText>
-            </w:r>
-            <w:r>
-              <w:fldChar w:fldCharType="separate"/>
-            </w:r>
-            <w:r>
-              <w:rPr>
-                <w:rFonts w:ascii="Times New Roman" w:eastAsia="Times New Roman" w:hAnsi="Times New Roman" w:cs="Times New Roman"/>
-                <w:color w:val="0000FF"/>
-                <w:sz w:val="24"/>
-                <w:szCs w:val="24"/>
-                <w:u w:val="single"/>
-                <w:lang w:val="en-US" w:eastAsia="pt-BR"/>
-              </w:rPr>
-              <w:t>Find All Anagrams in a String</w:t>
-            </w:r>
-            <w:r>
-              <w:rPr>
-                <w:rFonts w:ascii="Times New Roman" w:eastAsia="Times New Roman" w:hAnsi="Times New Roman" w:cs="Times New Roman"/>
-                <w:color w:val="0000FF"/>
-                <w:sz w:val="24"/>
-                <w:szCs w:val="24"/>
-                <w:u w:val="single"/>
-                <w:lang w:eastAsia="pt-BR"/>
-              </w:rPr>
-              <w:fldChar w:fldCharType="end"/>
-            </w:r>
+            <w:hyperlink r:id="rId97" w:tgtFrame="_blank" w:history="1">
+              <w:r>
+                <w:rPr>
+                  <w:rFonts w:ascii="Times New Roman" w:eastAsia="Times New Roman" w:hAnsi="Times New Roman" w:cs="Times New Roman"/>
+                  <w:color w:val="0000FF"/>
+                  <w:sz w:val="24"/>
+                  <w:szCs w:val="24"/>
+                  <w:u w:val="single"/>
+                  <w:lang w:val="en-US" w:eastAsia="pt-BR"/>
+                </w:rPr>
+                <w:t>Find All Anagrams in a String</w:t>
+              </w:r>
+            </w:hyperlink>
           </w:p>
         </w:tc>
         <w:tc>
@@ -13333,7 +12992,7 @@
                 <w:lang w:eastAsia="pt-BR"/>
               </w:rPr>
             </w:pPr>
-            <w:hyperlink r:id="rId74" w:tgtFrame="_blank" w:history="1">
+            <w:hyperlink r:id="rId98" w:tgtFrame="_blank" w:history="1">
               <w:proofErr w:type="spellStart"/>
               <w:r>
                 <w:rPr>
@@ -13486,7 +13145,7 @@
                 <w:lang w:eastAsia="pt-BR"/>
               </w:rPr>
             </w:pPr>
-            <w:hyperlink r:id="rId75" w:tgtFrame="_blank" w:history="1">
+            <w:hyperlink r:id="rId99" w:tgtFrame="_blank" w:history="1">
               <w:proofErr w:type="spellStart"/>
               <w:r>
                 <w:rPr>
@@ -13615,7 +13274,7 @@
                 <w:lang w:eastAsia="pt-BR"/>
               </w:rPr>
             </w:pPr>
-            <w:hyperlink r:id="rId76" w:tgtFrame="_blank" w:history="1">
+            <w:hyperlink r:id="rId100" w:tgtFrame="_blank" w:history="1">
               <w:r>
                 <w:rPr>
                   <w:rFonts w:ascii="Times New Roman" w:eastAsia="Times New Roman" w:hAnsi="Times New Roman" w:cs="Times New Roman"/>
@@ -13718,46 +13377,19 @@
                 <w:lang w:val="en-US" w:eastAsia="pt-BR"/>
               </w:rPr>
             </w:pPr>
-            <w:r>
-              <w:fldChar w:fldCharType="begin"/>
-            </w:r>
-            <w:r>
-              <w:rPr>
-                <w:lang w:val="en-US"/>
-              </w:rPr>
-              <w:instrText xml:space="preserve"> HYPERLINK "https://leetcode.com/problems/kth-smallest-ele</w:instrText>
-            </w:r>
-            <w:r>
-              <w:rPr>
-                <w:lang w:val="en-US"/>
-              </w:rPr>
-              <w:instrText xml:space="preserve">ment-in-a-bst" \t "_blank" </w:instrText>
-            </w:r>
-            <w:r>
-              <w:fldChar w:fldCharType="separate"/>
-            </w:r>
-            <w:r>
-              <w:rPr>
-                <w:rFonts w:ascii="Times New Roman" w:eastAsia="Times New Roman" w:hAnsi="Times New Roman" w:cs="Times New Roman"/>
-                <w:color w:val="0000FF"/>
-                <w:sz w:val="24"/>
-                <w:szCs w:val="24"/>
-                <w:u w:val="single"/>
-                <w:lang w:val="en-US" w:eastAsia="pt-BR"/>
-              </w:rPr>
-              <w:t>Kth Smallest Element in a BST</w:t>
-            </w:r>
-            <w:r>
-              <w:rPr>
-                <w:rFonts w:ascii="Times New Roman" w:eastAsia="Times New Roman" w:hAnsi="Times New Roman" w:cs="Times New Roman"/>
-                <w:color w:val="0000FF"/>
-                <w:sz w:val="24"/>
-                <w:szCs w:val="24"/>
-                <w:u w:val="single"/>
-                <w:lang w:eastAsia="pt-BR"/>
-              </w:rPr>
-              <w:fldChar w:fldCharType="end"/>
-            </w:r>
+            <w:hyperlink r:id="rId101" w:tgtFrame="_blank" w:history="1">
+              <w:r>
+                <w:rPr>
+                  <w:rFonts w:ascii="Times New Roman" w:eastAsia="Times New Roman" w:hAnsi="Times New Roman" w:cs="Times New Roman"/>
+                  <w:color w:val="0000FF"/>
+                  <w:sz w:val="24"/>
+                  <w:szCs w:val="24"/>
+                  <w:u w:val="single"/>
+                  <w:lang w:val="en-US" w:eastAsia="pt-BR"/>
+                </w:rPr>
+                <w:t>Kth Smallest Element in a BST</w:t>
+              </w:r>
+            </w:hyperlink>
           </w:p>
         </w:tc>
         <w:tc>
@@ -13848,7 +13480,7 @@
                 <w:lang w:eastAsia="pt-BR"/>
               </w:rPr>
             </w:pPr>
-            <w:hyperlink r:id="rId77" w:tgtFrame="_blank" w:history="1">
+            <w:hyperlink r:id="rId102" w:tgtFrame="_blank" w:history="1">
               <w:proofErr w:type="spellStart"/>
               <w:r>
                 <w:rPr>
@@ -14151,40 +13783,43 @@
                 <w:lang w:val="en-US" w:eastAsia="pt-BR"/>
               </w:rPr>
             </w:pPr>
-            <w:r>
-              <w:fldChar w:fldCharType="begin"/>
-            </w:r>
-            <w:r>
-              <w:rPr>
-                <w:lang w:val="en-US"/>
-              </w:rPr>
-              <w:instrText xml:space="preserve"> HYPERLINK "https://leetcode.com/problems/serialize-and-deserialize-binary-tree" \t "_blank" </w:instrText>
-            </w:r>
-            <w:r>
-              <w:fldChar w:fldCharType="separate"/>
-            </w:r>
-            <w:r>
-              <w:rPr>
-                <w:rFonts w:ascii="Times New Roman" w:eastAsia="Times New Roman" w:hAnsi="Times New Roman" w:cs="Times New Roman"/>
-                <w:color w:val="0000FF"/>
-                <w:sz w:val="24"/>
-                <w:szCs w:val="24"/>
-                <w:u w:val="single"/>
-                <w:lang w:val="en-US" w:eastAsia="pt-BR"/>
-              </w:rPr>
-              <w:t>Serialize and Deserialize Binary Tree</w:t>
-            </w:r>
-            <w:r>
-              <w:rPr>
-                <w:rFonts w:ascii="Times New Roman" w:eastAsia="Times New Roman" w:hAnsi="Times New Roman" w:cs="Times New Roman"/>
-                <w:color w:val="0000FF"/>
-                <w:sz w:val="24"/>
-                <w:szCs w:val="24"/>
-                <w:u w:val="single"/>
-                <w:lang w:eastAsia="pt-BR"/>
-              </w:rPr>
-              <w:fldChar w:fldCharType="end"/>
-            </w:r>
+            <w:hyperlink r:id="rId103" w:tgtFrame="_blank" w:history="1">
+              <w:r>
+                <w:rPr>
+                  <w:rFonts w:ascii="Times New Roman" w:eastAsia="Times New Roman" w:hAnsi="Times New Roman" w:cs="Times New Roman"/>
+                  <w:color w:val="0000FF"/>
+                  <w:sz w:val="24"/>
+                  <w:szCs w:val="24"/>
+                  <w:u w:val="single"/>
+                  <w:lang w:val="en-US" w:eastAsia="pt-BR"/>
+                </w:rPr>
+                <w:t xml:space="preserve">Serialize and </w:t>
+              </w:r>
+              <w:proofErr w:type="spellStart"/>
+              <w:r>
+                <w:rPr>
+                  <w:rFonts w:ascii="Times New Roman" w:eastAsia="Times New Roman" w:hAnsi="Times New Roman" w:cs="Times New Roman"/>
+                  <w:color w:val="0000FF"/>
+                  <w:sz w:val="24"/>
+                  <w:szCs w:val="24"/>
+                  <w:u w:val="single"/>
+                  <w:lang w:val="en-US" w:eastAsia="pt-BR"/>
+                </w:rPr>
+                <w:t>Deserialize</w:t>
+              </w:r>
+              <w:proofErr w:type="spellEnd"/>
+              <w:r>
+                <w:rPr>
+                  <w:rFonts w:ascii="Times New Roman" w:eastAsia="Times New Roman" w:hAnsi="Times New Roman" w:cs="Times New Roman"/>
+                  <w:color w:val="0000FF"/>
+                  <w:sz w:val="24"/>
+                  <w:szCs w:val="24"/>
+                  <w:u w:val="single"/>
+                  <w:lang w:val="en-US" w:eastAsia="pt-BR"/>
+                </w:rPr>
+                <w:t xml:space="preserve"> Binary Tree</w:t>
+              </w:r>
+            </w:hyperlink>
           </w:p>
         </w:tc>
         <w:tc>
@@ -14273,7 +13908,7 @@
                 <w:lang w:eastAsia="pt-BR"/>
               </w:rPr>
             </w:pPr>
-            <w:hyperlink r:id="rId78" w:tgtFrame="_blank" w:history="1">
+            <w:hyperlink r:id="rId104" w:tgtFrame="_blank" w:history="1">
               <w:proofErr w:type="spellStart"/>
               <w:r>
                 <w:rPr>
@@ -14424,40 +14059,19 @@
                 <w:lang w:val="en-US" w:eastAsia="pt-BR"/>
               </w:rPr>
             </w:pPr>
-            <w:r>
-              <w:fldChar w:fldCharType="begin"/>
-            </w:r>
-            <w:r>
-              <w:rPr>
-                <w:lang w:val="en-US"/>
-              </w:rPr>
-              <w:instrText xml:space="preserve"> HYPERLINK "https://leetcode.com/problems/find-median-from-data-stream" \t "_blank" </w:instrText>
-            </w:r>
-            <w:r>
-              <w:fldChar w:fldCharType="separate"/>
-            </w:r>
-            <w:r>
-              <w:rPr>
-                <w:rFonts w:ascii="Times New Roman" w:eastAsia="Times New Roman" w:hAnsi="Times New Roman" w:cs="Times New Roman"/>
-                <w:color w:val="0000FF"/>
-                <w:sz w:val="24"/>
-                <w:szCs w:val="24"/>
-                <w:u w:val="single"/>
-                <w:lang w:val="en-US" w:eastAsia="pt-BR"/>
-              </w:rPr>
-              <w:t>Find Median from Data Stream</w:t>
-            </w:r>
-            <w:r>
-              <w:rPr>
-                <w:rFonts w:ascii="Times New Roman" w:eastAsia="Times New Roman" w:hAnsi="Times New Roman" w:cs="Times New Roman"/>
-                <w:color w:val="0000FF"/>
-                <w:sz w:val="24"/>
-                <w:szCs w:val="24"/>
-                <w:u w:val="single"/>
-                <w:lang w:eastAsia="pt-BR"/>
-              </w:rPr>
-              <w:fldChar w:fldCharType="end"/>
-            </w:r>
+            <w:hyperlink r:id="rId105" w:tgtFrame="_blank" w:history="1">
+              <w:r>
+                <w:rPr>
+                  <w:rFonts w:ascii="Times New Roman" w:eastAsia="Times New Roman" w:hAnsi="Times New Roman" w:cs="Times New Roman"/>
+                  <w:color w:val="0000FF"/>
+                  <w:sz w:val="24"/>
+                  <w:szCs w:val="24"/>
+                  <w:u w:val="single"/>
+                  <w:lang w:val="en-US" w:eastAsia="pt-BR"/>
+                </w:rPr>
+                <w:t>Find Median from Data Stream</w:t>
+              </w:r>
+            </w:hyperlink>
           </w:p>
         </w:tc>
         <w:tc>
@@ -14546,7 +14160,7 @@
                 <w:lang w:eastAsia="pt-BR"/>
               </w:rPr>
             </w:pPr>
-            <w:hyperlink r:id="rId79" w:tgtFrame="_blank" w:history="1">
+            <w:hyperlink r:id="rId106" w:tgtFrame="_blank" w:history="1">
               <w:r>
                 <w:rPr>
                   <w:rFonts w:ascii="Times New Roman" w:eastAsia="Times New Roman" w:hAnsi="Times New Roman" w:cs="Times New Roman"/>
@@ -14660,7 +14274,7 @@
                 <w:lang w:eastAsia="pt-BR"/>
               </w:rPr>
             </w:pPr>
-            <w:hyperlink r:id="rId80" w:tgtFrame="_blank" w:history="1">
+            <w:hyperlink r:id="rId107" w:tgtFrame="_blank" w:history="1">
               <w:r>
                 <w:rPr>
                   <w:rFonts w:ascii="Times New Roman" w:eastAsia="Times New Roman" w:hAnsi="Times New Roman" w:cs="Times New Roman"/>
@@ -14774,40 +14388,19 @@
                 <w:lang w:val="en-US" w:eastAsia="pt-BR"/>
               </w:rPr>
             </w:pPr>
-            <w:r>
-              <w:fldChar w:fldCharType="begin"/>
-            </w:r>
-            <w:r>
-              <w:rPr>
-                <w:lang w:val="en-US"/>
-              </w:rPr>
-              <w:instrText xml:space="preserve"> HYPERLINK "https://leetcode.com/problems/maximum-profit-in-job-scheduling" \t "_blank" </w:instrText>
-            </w:r>
-            <w:r>
-              <w:fldChar w:fldCharType="separate"/>
-            </w:r>
-            <w:r>
-              <w:rPr>
-                <w:rFonts w:ascii="Times New Roman" w:eastAsia="Times New Roman" w:hAnsi="Times New Roman" w:cs="Times New Roman"/>
-                <w:color w:val="0000FF"/>
-                <w:sz w:val="24"/>
-                <w:szCs w:val="24"/>
-                <w:u w:val="single"/>
-                <w:lang w:val="en-US" w:eastAsia="pt-BR"/>
-              </w:rPr>
-              <w:t>Maximum Profit in Job Scheduling</w:t>
-            </w:r>
-            <w:r>
-              <w:rPr>
-                <w:rFonts w:ascii="Times New Roman" w:eastAsia="Times New Roman" w:hAnsi="Times New Roman" w:cs="Times New Roman"/>
-                <w:color w:val="0000FF"/>
-                <w:sz w:val="24"/>
-                <w:szCs w:val="24"/>
-                <w:u w:val="single"/>
-                <w:lang w:eastAsia="pt-BR"/>
-              </w:rPr>
-              <w:fldChar w:fldCharType="end"/>
-            </w:r>
+            <w:hyperlink r:id="rId108" w:tgtFrame="_blank" w:history="1">
+              <w:r>
+                <w:rPr>
+                  <w:rFonts w:ascii="Times New Roman" w:eastAsia="Times New Roman" w:hAnsi="Times New Roman" w:cs="Times New Roman"/>
+                  <w:color w:val="0000FF"/>
+                  <w:sz w:val="24"/>
+                  <w:szCs w:val="24"/>
+                  <w:u w:val="single"/>
+                  <w:lang w:val="en-US" w:eastAsia="pt-BR"/>
+                </w:rPr>
+                <w:t>Maximum Profit in Job Scheduling</w:t>
+              </w:r>
+            </w:hyperlink>
           </w:p>
         </w:tc>
         <w:tc>
@@ -14896,7 +14489,7 @@
                 <w:lang w:eastAsia="pt-BR"/>
               </w:rPr>
             </w:pPr>
-            <w:hyperlink r:id="rId81" w:tgtFrame="_blank" w:history="1">
+            <w:hyperlink r:id="rId109" w:tgtFrame="_blank" w:history="1">
               <w:r>
                 <w:rPr>
                   <w:rFonts w:ascii="Times New Roman" w:eastAsia="Times New Roman" w:hAnsi="Times New Roman" w:cs="Times New Roman"/>
@@ -15034,7 +14627,7 @@
                 <w:lang w:eastAsia="pt-BR"/>
               </w:rPr>
             </w:pPr>
-            <w:hyperlink r:id="rId82" w:tgtFrame="_blank" w:history="1">
+            <w:hyperlink r:id="rId110" w:tgtFrame="_blank" w:history="1">
               <w:proofErr w:type="spellStart"/>
               <w:r>
                 <w:rPr>
@@ -15195,50 +14788,21 @@
         </w:rPr>
         <w:t>Factor time for your self introduction, final questions and mock coding interviews</w:t>
       </w:r>
-      <w:r>
-        <w:fldChar w:fldCharType="begin"/>
-      </w:r>
-      <w:r>
-        <w:rPr>
-          <w:lang w:val="en-US"/>
-        </w:rPr>
-        <w:instrText xml:space="preserve"> HYPERLINK "https://www.techinterviewhandbook.org/coding-interview-study-plan/" \l "factor-time-for-your-self-introduction-final-questions-and-mock-coding-interviews" \o "Direct link to heading</w:instrText>
-      </w:r>
-      <w:r>
-        <w:rPr>
-          <w:lang w:val="en-US"/>
-        </w:rPr>
-        <w:instrText xml:space="preserve">" </w:instrText>
-      </w:r>
-      <w:r>
-        <w:fldChar w:fldCharType="separate"/>
-      </w:r>
-      <w:r>
-        <w:rPr>
-          <w:rFonts w:ascii="var(--ifm-heading-font-family)" w:eastAsia="Times New Roman" w:hAnsi="var(--ifm-heading-font-family)" w:cs="Segoe UI"/>
-          <w:b/>
-          <w:bCs/>
-          <w:color w:val="0000FF"/>
-          <w:sz w:val="36"/>
-          <w:szCs w:val="36"/>
-          <w:u w:val="single"/>
-          <w:lang w:val="en-US" w:eastAsia="pt-BR"/>
-        </w:rPr>
-        <w:t>​</w:t>
-      </w:r>
-      <w:r>
-        <w:rPr>
-          <w:rFonts w:ascii="var(--ifm-heading-font-family)" w:eastAsia="Times New Roman" w:hAnsi="var(--ifm-heading-font-family)" w:cs="Segoe UI"/>
-          <w:b/>
-          <w:bCs/>
-          <w:color w:val="0000FF"/>
-          <w:sz w:val="36"/>
-          <w:szCs w:val="36"/>
-          <w:u w:val="single"/>
-          <w:lang w:eastAsia="pt-BR"/>
-        </w:rPr>
-        <w:fldChar w:fldCharType="end"/>
-      </w:r>
+      <w:hyperlink r:id="rId111" w:anchor="factor-time-for-your-self-introduction-final-questions-and-mock-coding-interviews" w:tooltip="Direct link to heading" w:history="1">
+        <w:r>
+          <w:rPr>
+            <w:rFonts w:ascii="var(--ifm-heading-font-family)" w:eastAsia="Times New Roman" w:hAnsi="var(--ifm-heading-font-family)" w:cs="Segoe UI"/>
+            <w:b/>
+            <w:bCs/>
+            <w:color w:val="0000FF"/>
+            <w:sz w:val="36"/>
+            <w:szCs w:val="36"/>
+            <w:u w:val="single"/>
+            <w:lang w:val="en-US" w:eastAsia="pt-BR"/>
+          </w:rPr>
+          <w:t>​</w:t>
+        </w:r>
+      </w:hyperlink>
     </w:p>
     <w:p>
       <w:pPr>
@@ -15288,50 +14852,21 @@
         </w:rPr>
         <w:t>Prepare self introduction and final questions to ask</w:t>
       </w:r>
-      <w:r>
-        <w:fldChar w:fldCharType="begin"/>
-      </w:r>
-      <w:r>
-        <w:rPr>
-          <w:lang w:val="en-US"/>
-        </w:rPr>
-        <w:instrText xml:space="preserve"> HYPERLINK "https://www.techinterviewhand</w:instrText>
-      </w:r>
-      <w:r>
-        <w:rPr>
-          <w:lang w:val="en-US"/>
-        </w:rPr>
-        <w:instrText xml:space="preserve">book.org/coding-interview-study-plan/" \l "prepare-self-introduction-and-final-questions-to-ask" \o "Direct link to heading" </w:instrText>
-      </w:r>
-      <w:r>
-        <w:fldChar w:fldCharType="separate"/>
-      </w:r>
-      <w:r>
-        <w:rPr>
-          <w:rFonts w:ascii="var(--ifm-heading-font-family)" w:eastAsia="Times New Roman" w:hAnsi="var(--ifm-heading-font-family)" w:cs="Segoe UI"/>
-          <w:b/>
-          <w:bCs/>
-          <w:color w:val="0000FF"/>
-          <w:sz w:val="27"/>
-          <w:szCs w:val="27"/>
-          <w:u w:val="single"/>
-          <w:lang w:val="en-US" w:eastAsia="pt-BR"/>
-        </w:rPr>
-        <w:t>​</w:t>
-      </w:r>
-      <w:r>
-        <w:rPr>
-          <w:rFonts w:ascii="var(--ifm-heading-font-family)" w:eastAsia="Times New Roman" w:hAnsi="var(--ifm-heading-font-family)" w:cs="Segoe UI"/>
-          <w:b/>
-          <w:bCs/>
-          <w:color w:val="0000FF"/>
-          <w:sz w:val="27"/>
-          <w:szCs w:val="27"/>
-          <w:u w:val="single"/>
-          <w:lang w:eastAsia="pt-BR"/>
-        </w:rPr>
-        <w:fldChar w:fldCharType="end"/>
-      </w:r>
+      <w:hyperlink r:id="rId112" w:anchor="prepare-self-introduction-and-final-questions-to-ask" w:tooltip="Direct link to heading" w:history="1">
+        <w:r>
+          <w:rPr>
+            <w:rFonts w:ascii="var(--ifm-heading-font-family)" w:eastAsia="Times New Roman" w:hAnsi="var(--ifm-heading-font-family)" w:cs="Segoe UI"/>
+            <w:b/>
+            <w:bCs/>
+            <w:color w:val="0000FF"/>
+            <w:sz w:val="27"/>
+            <w:szCs w:val="27"/>
+            <w:u w:val="single"/>
+            <w:lang w:val="en-US" w:eastAsia="pt-BR"/>
+          </w:rPr>
+          <w:t>​</w:t>
+        </w:r>
+      </w:hyperlink>
     </w:p>
     <w:p>
       <w:pPr>
@@ -15354,6 +14889,7 @@
         </w:rPr>
         <w:t>I would suggest around 3 hours to craft your self introduction and also prepare some final questions to ask. You may refer to this </w:t>
       </w:r>
+      <w:proofErr w:type="spellStart"/>
       <w:r>
         <w:fldChar w:fldCharType="begin"/>
       </w:r>
@@ -15375,7 +14911,19 @@
           <w:u w:val="single"/>
           <w:lang w:val="en-US" w:eastAsia="pt-BR"/>
         </w:rPr>
-        <w:t>self introduction guide</w:t>
+        <w:t>self introduction</w:t>
+      </w:r>
+      <w:proofErr w:type="spellEnd"/>
+      <w:r>
+        <w:rPr>
+          <w:rFonts w:ascii="Segoe UI" w:eastAsia="Times New Roman" w:hAnsi="Segoe UI" w:cs="Segoe UI"/>
+          <w:color w:val="0000FF"/>
+          <w:sz w:val="27"/>
+          <w:szCs w:val="27"/>
+          <w:u w:val="single"/>
+          <w:lang w:val="en-US" w:eastAsia="pt-BR"/>
+        </w:rPr>
+        <w:t xml:space="preserve"> guide</w:t>
       </w:r>
       <w:r>
         <w:rPr>
@@ -15398,40 +14946,19 @@
         </w:rPr>
         <w:t> and </w:t>
       </w:r>
-      <w:r>
-        <w:fldChar w:fldCharType="begin"/>
-      </w:r>
-      <w:r>
-        <w:rPr>
-          <w:lang w:val="en-US"/>
-        </w:rPr>
-        <w:instrText xml:space="preserve"> HYPERLINK "https://www.techinterviewhandbook.org/final-questions/" </w:instrText>
-      </w:r>
-      <w:r>
-        <w:fldChar w:fldCharType="separate"/>
-      </w:r>
-      <w:r>
-        <w:rPr>
-          <w:rFonts w:ascii="Segoe UI" w:eastAsia="Times New Roman" w:hAnsi="Segoe UI" w:cs="Segoe UI"/>
-          <w:color w:val="0000FF"/>
-          <w:sz w:val="27"/>
-          <w:szCs w:val="27"/>
-          <w:u w:val="single"/>
-          <w:lang w:val="en-US" w:eastAsia="pt-BR"/>
-        </w:rPr>
-        <w:t>final questions to ask guide</w:t>
-      </w:r>
-      <w:r>
-        <w:rPr>
-          <w:rFonts w:ascii="Segoe UI" w:eastAsia="Times New Roman" w:hAnsi="Segoe UI" w:cs="Segoe UI"/>
-          <w:color w:val="0000FF"/>
-          <w:sz w:val="27"/>
-          <w:szCs w:val="27"/>
-          <w:u w:val="single"/>
-          <w:lang w:eastAsia="pt-BR"/>
-        </w:rPr>
-        <w:fldChar w:fldCharType="end"/>
-      </w:r>
+      <w:hyperlink r:id="rId113" w:history="1">
+        <w:r>
+          <w:rPr>
+            <w:rFonts w:ascii="Segoe UI" w:eastAsia="Times New Roman" w:hAnsi="Segoe UI" w:cs="Segoe UI"/>
+            <w:color w:val="0000FF"/>
+            <w:sz w:val="27"/>
+            <w:szCs w:val="27"/>
+            <w:u w:val="single"/>
+            <w:lang w:val="en-US" w:eastAsia="pt-BR"/>
+          </w:rPr>
+          <w:t>final questions to ask guide</w:t>
+        </w:r>
+      </w:hyperlink>
       <w:r>
         <w:rPr>
           <w:rFonts w:ascii="Segoe UI" w:eastAsia="Times New Roman" w:hAnsi="Segoe UI" w:cs="Segoe UI"/>
@@ -15469,44 +14996,21 @@
         </w:rPr>
         <w:t>Schedule mock coding interviews</w:t>
       </w:r>
-      <w:r>
-        <w:fldChar w:fldCharType="begin"/>
-      </w:r>
-      <w:r>
-        <w:rPr>
-          <w:lang w:val="en-US"/>
-        </w:rPr>
-        <w:instrText xml:space="preserve"> HYPERLINK "https://www.techinterviewhandbook.org/coding-interview-study-plan/" \l "schedule-mock-coding-interviews" \o "Direct link to heading" </w:instrText>
-      </w:r>
-      <w:r>
-        <w:fldChar w:fldCharType="separate"/>
-      </w:r>
-      <w:r>
-        <w:rPr>
-          <w:rFonts w:ascii="var(--ifm-heading-font-family)" w:eastAsia="Times New Roman" w:hAnsi="var(--ifm-heading-font-family)" w:cs="Segoe UI"/>
-          <w:b/>
-          <w:bCs/>
-          <w:color w:val="0000FF"/>
-          <w:sz w:val="27"/>
-          <w:szCs w:val="27"/>
-          <w:u w:val="single"/>
-          <w:lang w:val="en-US" w:eastAsia="pt-BR"/>
-        </w:rPr>
-        <w:t>​</w:t>
-      </w:r>
-      <w:r>
-        <w:rPr>
-          <w:rFonts w:ascii="var(--ifm-heading-font-family)" w:eastAsia="Times New Roman" w:hAnsi="var(--ifm-heading-font-family)" w:cs="Segoe UI"/>
-          <w:b/>
-          <w:bCs/>
-          <w:color w:val="0000FF"/>
-          <w:sz w:val="27"/>
-          <w:szCs w:val="27"/>
-          <w:u w:val="single"/>
-          <w:lang w:eastAsia="pt-BR"/>
-        </w:rPr>
-        <w:fldChar w:fldCharType="end"/>
-      </w:r>
+      <w:hyperlink r:id="rId114" w:anchor="schedule-mock-coding-interviews" w:tooltip="Direct link to heading" w:history="1">
+        <w:r>
+          <w:rPr>
+            <w:rFonts w:ascii="var(--ifm-heading-font-family)" w:eastAsia="Times New Roman" w:hAnsi="var(--ifm-heading-font-family)" w:cs="Segoe UI"/>
+            <w:b/>
+            <w:bCs/>
+            <w:color w:val="0000FF"/>
+            <w:sz w:val="27"/>
+            <w:szCs w:val="27"/>
+            <w:u w:val="single"/>
+            <w:lang w:val="en-US" w:eastAsia="pt-BR"/>
+          </w:rPr>
+          <w:t>​</w:t>
+        </w:r>
+      </w:hyperlink>
     </w:p>
     <w:p>
       <w:pPr>
@@ -15529,46 +15033,19 @@
         </w:rPr>
         <w:t>You should start scheduling for mock coding interviews when you are 60% through your coding interview studying and practicing plan. Interview slots are typically provided by interviewers, so you can view them in advance and book them. The platform I have personally used and recommend is </w:t>
       </w:r>
-      <w:r>
-        <w:fldChar w:fldCharType="begin"/>
-      </w:r>
-      <w:r>
-        <w:rPr>
-          <w:lang w:val="en-US"/>
-        </w:rPr>
-        <w:instrText xml:space="preserve"> HYPERLINK "https://iio.sh/r/DMC</w:instrText>
-      </w:r>
-      <w:r>
-        <w:rPr>
-          <w:lang w:val="en-US"/>
-        </w:rPr>
-        <w:instrText xml:space="preserve">a" \t "_blank" </w:instrText>
-      </w:r>
-      <w:r>
-        <w:fldChar w:fldCharType="separate"/>
-      </w:r>
-      <w:r>
-        <w:rPr>
-          <w:rFonts w:ascii="Segoe UI" w:eastAsia="Times New Roman" w:hAnsi="Segoe UI" w:cs="Segoe UI"/>
-          <w:color w:val="0000FF"/>
-          <w:sz w:val="27"/>
-          <w:szCs w:val="27"/>
-          <w:u w:val="single"/>
-          <w:lang w:val="en-US" w:eastAsia="pt-BR"/>
-        </w:rPr>
-        <w:t>interviewing.io</w:t>
-      </w:r>
-      <w:r>
-        <w:rPr>
-          <w:rFonts w:ascii="Segoe UI" w:eastAsia="Times New Roman" w:hAnsi="Segoe UI" w:cs="Segoe UI"/>
-          <w:color w:val="0000FF"/>
-          <w:sz w:val="27"/>
-          <w:szCs w:val="27"/>
-          <w:u w:val="single"/>
-          <w:lang w:eastAsia="pt-BR"/>
-        </w:rPr>
-        <w:fldChar w:fldCharType="end"/>
-      </w:r>
+      <w:hyperlink r:id="rId115" w:tgtFrame="_blank" w:history="1">
+        <w:r>
+          <w:rPr>
+            <w:rFonts w:ascii="Segoe UI" w:eastAsia="Times New Roman" w:hAnsi="Segoe UI" w:cs="Segoe UI"/>
+            <w:color w:val="0000FF"/>
+            <w:sz w:val="27"/>
+            <w:szCs w:val="27"/>
+            <w:u w:val="single"/>
+            <w:lang w:val="en-US" w:eastAsia="pt-BR"/>
+          </w:rPr>
+          <w:t>interviewing.io</w:t>
+        </w:r>
+      </w:hyperlink>
       <w:r>
         <w:rPr>
           <w:rFonts w:ascii="Segoe UI" w:eastAsia="Times New Roman" w:hAnsi="Segoe UI" w:cs="Segoe UI"/>
@@ -15579,44 +15056,19 @@
         </w:rPr>
         <w:t>. Read more about </w:t>
       </w:r>
-      <w:proofErr w:type="spellStart"/>
-      <w:r>
-        <w:fldChar w:fldCharType="begin"/>
-      </w:r>
-      <w:proofErr w:type="spellEnd"/>
-      <w:r>
-        <w:rPr>
-          <w:lang w:val="en-US"/>
-        </w:rPr>
-        <w:instrText xml:space="preserve"> HYPERLINK "https://www.techinterviewhandbook.org/mock-interviews/" </w:instrText>
-      </w:r>
-      <w:proofErr w:type="spellStart"/>
-      <w:r>
-        <w:fldChar w:fldCharType="separate"/>
-      </w:r>
-      <w:proofErr w:type="spellEnd"/>
-      <w:r>
-        <w:rPr>
-          <w:rFonts w:ascii="Segoe UI" w:eastAsia="Times New Roman" w:hAnsi="Segoe UI" w:cs="Segoe UI"/>
-          <w:color w:val="0000FF"/>
-          <w:sz w:val="27"/>
-          <w:szCs w:val="27"/>
-          <w:u w:val="single"/>
-          <w:lang w:val="en-US" w:eastAsia="pt-BR"/>
-        </w:rPr>
-        <w:t>different mock coding interview platforms here</w:t>
-      </w:r>
-      <w:r>
-        <w:rPr>
-          <w:rFonts w:ascii="Segoe UI" w:eastAsia="Times New Roman" w:hAnsi="Segoe UI" w:cs="Segoe UI"/>
-          <w:color w:val="0000FF"/>
-          <w:sz w:val="27"/>
-          <w:szCs w:val="27"/>
-          <w:u w:val="single"/>
-          <w:lang w:eastAsia="pt-BR"/>
-        </w:rPr>
-        <w:fldChar w:fldCharType="end"/>
-      </w:r>
+      <w:hyperlink r:id="rId116" w:history="1">
+        <w:r>
+          <w:rPr>
+            <w:rFonts w:ascii="Segoe UI" w:eastAsia="Times New Roman" w:hAnsi="Segoe UI" w:cs="Segoe UI"/>
+            <w:color w:val="0000FF"/>
+            <w:sz w:val="27"/>
+            <w:szCs w:val="27"/>
+            <w:u w:val="single"/>
+            <w:lang w:val="en-US" w:eastAsia="pt-BR"/>
+          </w:rPr>
+          <w:t>different mock coding interview platforms here</w:t>
+        </w:r>
+      </w:hyperlink>
       <w:r>
         <w:rPr>
           <w:rFonts w:ascii="Segoe UI" w:eastAsia="Times New Roman" w:hAnsi="Segoe UI" w:cs="Segoe UI"/>

</xml_diff>

<commit_message>
leetcode w8 e w9
</commit_message>
<xml_diff>
--- a/leetcode/coding-interview-study-plan/Coding interview study plan.docx
+++ b/leetcode/coding-interview-study-plan/Coding interview study plan.docx
@@ -6560,29 +6560,7 @@
                   <w:u w:val="single"/>
                   <w:lang w:eastAsia="pt-BR"/>
                 </w:rPr>
-                <w:t>Palindro</w:t>
-              </w:r>
-              <w:r>
-                <w:rPr>
-                  <w:rFonts w:ascii="Times New Roman" w:eastAsia="Times New Roman" w:hAnsi="Times New Roman" w:cs="Times New Roman"/>
-                  <w:color w:val="0000FF"/>
-                  <w:sz w:val="24"/>
-                  <w:szCs w:val="24"/>
-                  <w:u w:val="single"/>
-                  <w:lang w:eastAsia="pt-BR"/>
-                </w:rPr>
-                <w:t>m</w:t>
-              </w:r>
-              <w:r>
-                <w:rPr>
-                  <w:rFonts w:ascii="Times New Roman" w:eastAsia="Times New Roman" w:hAnsi="Times New Roman" w:cs="Times New Roman"/>
-                  <w:color w:val="0000FF"/>
-                  <w:sz w:val="24"/>
-                  <w:szCs w:val="24"/>
-                  <w:u w:val="single"/>
-                  <w:lang w:eastAsia="pt-BR"/>
-                </w:rPr>
-                <w:t>e</w:t>
+                <w:t>Palindrome</w:t>
               </w:r>
               <w:proofErr w:type="spellEnd"/>
             </w:hyperlink>
@@ -6698,18 +6676,7 @@
                   <w:u w:val="single"/>
                   <w:lang w:eastAsia="pt-BR"/>
                 </w:rPr>
-                <w:t>Linke</w:t>
-              </w:r>
-              <w:r>
-                <w:rPr>
-                  <w:rFonts w:ascii="Times New Roman" w:eastAsia="Times New Roman" w:hAnsi="Times New Roman" w:cs="Times New Roman"/>
-                  <w:color w:val="0000FF"/>
-                  <w:sz w:val="24"/>
-                  <w:szCs w:val="24"/>
-                  <w:u w:val="single"/>
-                  <w:lang w:eastAsia="pt-BR"/>
-                </w:rPr>
-                <w:t>d</w:t>
+                <w:t>Linked</w:t>
               </w:r>
               <w:proofErr w:type="spellEnd"/>
               <w:r>
@@ -6862,29 +6829,7 @@
                   <w:u w:val="single"/>
                   <w:lang w:eastAsia="pt-BR"/>
                 </w:rPr>
-                <w:t>Ele</w:t>
-              </w:r>
-              <w:r>
-                <w:rPr>
-                  <w:rFonts w:ascii="Times New Roman" w:eastAsia="Times New Roman" w:hAnsi="Times New Roman" w:cs="Times New Roman"/>
-                  <w:color w:val="0000FF"/>
-                  <w:sz w:val="24"/>
-                  <w:szCs w:val="24"/>
-                  <w:u w:val="single"/>
-                  <w:lang w:eastAsia="pt-BR"/>
-                </w:rPr>
-                <w:t>m</w:t>
-              </w:r>
-              <w:r>
-                <w:rPr>
-                  <w:rFonts w:ascii="Times New Roman" w:eastAsia="Times New Roman" w:hAnsi="Times New Roman" w:cs="Times New Roman"/>
-                  <w:color w:val="0000FF"/>
-                  <w:sz w:val="24"/>
-                  <w:szCs w:val="24"/>
-                  <w:u w:val="single"/>
-                  <w:lang w:eastAsia="pt-BR"/>
-                </w:rPr>
-                <w:t>ent</w:t>
+                <w:t>Element</w:t>
               </w:r>
               <w:proofErr w:type="spellEnd"/>
             </w:hyperlink>
@@ -7013,29 +6958,7 @@
                   <w:u w:val="single"/>
                   <w:lang w:eastAsia="pt-BR"/>
                 </w:rPr>
-                <w:t>B</w:t>
-              </w:r>
-              <w:r>
-                <w:rPr>
-                  <w:rFonts w:ascii="Times New Roman" w:eastAsia="Times New Roman" w:hAnsi="Times New Roman" w:cs="Times New Roman"/>
-                  <w:color w:val="0000FF"/>
-                  <w:sz w:val="24"/>
-                  <w:szCs w:val="24"/>
-                  <w:u w:val="single"/>
-                  <w:lang w:eastAsia="pt-BR"/>
-                </w:rPr>
-                <w:t>i</w:t>
-              </w:r>
-              <w:r>
-                <w:rPr>
-                  <w:rFonts w:ascii="Times New Roman" w:eastAsia="Times New Roman" w:hAnsi="Times New Roman" w:cs="Times New Roman"/>
-                  <w:color w:val="0000FF"/>
-                  <w:sz w:val="24"/>
-                  <w:szCs w:val="24"/>
-                  <w:u w:val="single"/>
-                  <w:lang w:eastAsia="pt-BR"/>
-                </w:rPr>
-                <w:t>nary</w:t>
+                <w:t>Binary</w:t>
               </w:r>
               <w:proofErr w:type="spellEnd"/>
             </w:hyperlink>
@@ -7164,18 +7087,7 @@
                   <w:u w:val="single"/>
                   <w:lang w:eastAsia="pt-BR"/>
                 </w:rPr>
-                <w:t>o</w:t>
-              </w:r>
-              <w:r>
-                <w:rPr>
-                  <w:rFonts w:ascii="Times New Roman" w:eastAsia="Times New Roman" w:hAnsi="Times New Roman" w:cs="Times New Roman"/>
-                  <w:color w:val="0000FF"/>
-                  <w:sz w:val="24"/>
-                  <w:szCs w:val="24"/>
-                  <w:u w:val="single"/>
-                  <w:lang w:eastAsia="pt-BR"/>
-                </w:rPr>
-                <w:t>f</w:t>
+                <w:t>of</w:t>
               </w:r>
               <w:proofErr w:type="spellEnd"/>
               <w:r>
@@ -7300,8 +7212,6 @@
           </w:p>
         </w:tc>
       </w:tr>
-      <w:bookmarkStart w:id="0" w:name="_GoBack"/>
-      <w:bookmarkEnd w:id="0"/>
       <w:tr>
         <w:tc>
           <w:tcPr>
@@ -7319,49 +7229,19 @@
                 <w:lang w:val="en-US" w:eastAsia="pt-BR"/>
               </w:rPr>
             </w:pPr>
-            <w:r>
-              <w:rPr>
-                <w:highlight w:val="yellow"/>
-              </w:rPr>
-              <w:fldChar w:fldCharType="begin"/>
-            </w:r>
-            <w:r>
-              <w:rPr>
-                <w:highlight w:val="yellow"/>
-                <w:lang w:val="en-US"/>
-              </w:rPr>
-              <w:instrText xml:space="preserve"> HYPERLINK "https://leetcode.com/problems/middle-of-the-linked-list" \t "_blank" </w:instrText>
-            </w:r>
-            <w:r>
-              <w:rPr>
-                <w:highlight w:val="yellow"/>
-              </w:rPr>
-              <w:fldChar w:fldCharType="separate"/>
-            </w:r>
-            <w:r>
-              <w:rPr>
-                <w:rFonts w:ascii="Times New Roman" w:eastAsia="Times New Roman" w:hAnsi="Times New Roman" w:cs="Times New Roman"/>
-                <w:color w:val="0000FF"/>
-                <w:sz w:val="24"/>
-                <w:szCs w:val="24"/>
-                <w:highlight w:val="yellow"/>
-                <w:u w:val="single"/>
-                <w:lang w:val="en-US" w:eastAsia="pt-BR"/>
-              </w:rPr>
-              <w:t>Middle of the Linked List</w:t>
-            </w:r>
-            <w:r>
-              <w:rPr>
-                <w:rFonts w:ascii="Times New Roman" w:eastAsia="Times New Roman" w:hAnsi="Times New Roman" w:cs="Times New Roman"/>
-                <w:color w:val="0000FF"/>
-                <w:sz w:val="24"/>
-                <w:szCs w:val="24"/>
-                <w:highlight w:val="yellow"/>
-                <w:u w:val="single"/>
-                <w:lang w:eastAsia="pt-BR"/>
-              </w:rPr>
-              <w:fldChar w:fldCharType="end"/>
-            </w:r>
+            <w:hyperlink r:id="rId59" w:tgtFrame="_blank" w:history="1">
+              <w:r>
+                <w:rPr>
+                  <w:rFonts w:ascii="Times New Roman" w:eastAsia="Times New Roman" w:hAnsi="Times New Roman" w:cs="Times New Roman"/>
+                  <w:color w:val="0000FF"/>
+                  <w:sz w:val="24"/>
+                  <w:szCs w:val="24"/>
+                  <w:u w:val="single"/>
+                  <w:lang w:val="en-US" w:eastAsia="pt-BR"/>
+                </w:rPr>
+                <w:t>Middle of the Linked List</w:t>
+              </w:r>
+            </w:hyperlink>
           </w:p>
         </w:tc>
         <w:tc>
@@ -7452,7 +7332,7 @@
                 <w:lang w:val="en-US" w:eastAsia="pt-BR"/>
               </w:rPr>
             </w:pPr>
-            <w:hyperlink r:id="rId59" w:tgtFrame="_blank" w:history="1">
+            <w:hyperlink r:id="rId60" w:tgtFrame="_blank" w:history="1">
               <w:r>
                 <w:rPr>
                   <w:rFonts w:ascii="Times New Roman" w:eastAsia="Times New Roman" w:hAnsi="Times New Roman" w:cs="Times New Roman"/>
@@ -7462,7 +7342,29 @@
                   <w:u w:val="single"/>
                   <w:lang w:val="en-US" w:eastAsia="pt-BR"/>
                 </w:rPr>
-                <w:t>Maximum Depth of Binary Tree</w:t>
+                <w:t>Maximum Depth of B</w:t>
+              </w:r>
+              <w:r>
+                <w:rPr>
+                  <w:rFonts w:ascii="Times New Roman" w:eastAsia="Times New Roman" w:hAnsi="Times New Roman" w:cs="Times New Roman"/>
+                  <w:color w:val="0000FF"/>
+                  <w:sz w:val="24"/>
+                  <w:szCs w:val="24"/>
+                  <w:u w:val="single"/>
+                  <w:lang w:val="en-US" w:eastAsia="pt-BR"/>
+                </w:rPr>
+                <w:t>i</w:t>
+              </w:r>
+              <w:r>
+                <w:rPr>
+                  <w:rFonts w:ascii="Times New Roman" w:eastAsia="Times New Roman" w:hAnsi="Times New Roman" w:cs="Times New Roman"/>
+                  <w:color w:val="0000FF"/>
+                  <w:sz w:val="24"/>
+                  <w:szCs w:val="24"/>
+                  <w:u w:val="single"/>
+                  <w:lang w:val="en-US" w:eastAsia="pt-BR"/>
+                </w:rPr>
+                <w:t>nary Tree</w:t>
               </w:r>
             </w:hyperlink>
           </w:p>
@@ -7555,7 +7457,7 @@
                 <w:lang w:eastAsia="pt-BR"/>
               </w:rPr>
             </w:pPr>
-            <w:hyperlink r:id="rId60" w:tgtFrame="_blank" w:history="1">
+            <w:hyperlink r:id="rId61" w:tgtFrame="_blank" w:history="1">
               <w:proofErr w:type="spellStart"/>
               <w:r>
                 <w:rPr>
@@ -7590,7 +7492,29 @@
                   <w:u w:val="single"/>
                   <w:lang w:eastAsia="pt-BR"/>
                 </w:rPr>
-                <w:t>Duplicate</w:t>
+                <w:t>Dup</w:t>
+              </w:r>
+              <w:r>
+                <w:rPr>
+                  <w:rFonts w:ascii="Times New Roman" w:eastAsia="Times New Roman" w:hAnsi="Times New Roman" w:cs="Times New Roman"/>
+                  <w:color w:val="0000FF"/>
+                  <w:sz w:val="24"/>
+                  <w:szCs w:val="24"/>
+                  <w:u w:val="single"/>
+                  <w:lang w:eastAsia="pt-BR"/>
+                </w:rPr>
+                <w:t>l</w:t>
+              </w:r>
+              <w:r>
+                <w:rPr>
+                  <w:rFonts w:ascii="Times New Roman" w:eastAsia="Times New Roman" w:hAnsi="Times New Roman" w:cs="Times New Roman"/>
+                  <w:color w:val="0000FF"/>
+                  <w:sz w:val="24"/>
+                  <w:szCs w:val="24"/>
+                  <w:u w:val="single"/>
+                  <w:lang w:eastAsia="pt-BR"/>
+                </w:rPr>
+                <w:t>icate</w:t>
               </w:r>
               <w:proofErr w:type="spellEnd"/>
             </w:hyperlink>
@@ -7835,7 +7759,7 @@
                 <w:lang w:eastAsia="pt-BR"/>
               </w:rPr>
             </w:pPr>
-            <w:hyperlink r:id="rId61" w:tgtFrame="_blank" w:history="1">
+            <w:hyperlink r:id="rId62" w:tgtFrame="_blank" w:history="1">
               <w:r>
                 <w:rPr>
                   <w:rFonts w:ascii="Times New Roman" w:eastAsia="Times New Roman" w:hAnsi="Times New Roman" w:cs="Times New Roman"/>
@@ -7857,7 +7781,29 @@
                   <w:u w:val="single"/>
                   <w:lang w:eastAsia="pt-BR"/>
                 </w:rPr>
-                <w:t>Stack</w:t>
+                <w:t>S</w:t>
+              </w:r>
+              <w:r>
+                <w:rPr>
+                  <w:rFonts w:ascii="Times New Roman" w:eastAsia="Times New Roman" w:hAnsi="Times New Roman" w:cs="Times New Roman"/>
+                  <w:color w:val="0000FF"/>
+                  <w:sz w:val="24"/>
+                  <w:szCs w:val="24"/>
+                  <w:u w:val="single"/>
+                  <w:lang w:eastAsia="pt-BR"/>
+                </w:rPr>
+                <w:t>t</w:t>
+              </w:r>
+              <w:r>
+                <w:rPr>
+                  <w:rFonts w:ascii="Times New Roman" w:eastAsia="Times New Roman" w:hAnsi="Times New Roman" w:cs="Times New Roman"/>
+                  <w:color w:val="0000FF"/>
+                  <w:sz w:val="24"/>
+                  <w:szCs w:val="24"/>
+                  <w:u w:val="single"/>
+                  <w:lang w:eastAsia="pt-BR"/>
+                </w:rPr>
+                <w:t>ack</w:t>
               </w:r>
               <w:proofErr w:type="spellEnd"/>
             </w:hyperlink>
@@ -7951,7 +7897,7 @@
                 <w:lang w:eastAsia="pt-BR"/>
               </w:rPr>
             </w:pPr>
-            <w:hyperlink r:id="rId62" w:tgtFrame="_blank" w:history="1">
+            <w:hyperlink r:id="rId63" w:tgtFrame="_blank" w:history="1">
               <w:proofErr w:type="spellStart"/>
               <w:r>
                 <w:rPr>
@@ -7986,7 +7932,29 @@
                   <w:u w:val="single"/>
                   <w:lang w:eastAsia="pt-BR"/>
                 </w:rPr>
-                <w:t>Interval</w:t>
+                <w:t>Inter</w:t>
+              </w:r>
+              <w:r>
+                <w:rPr>
+                  <w:rFonts w:ascii="Times New Roman" w:eastAsia="Times New Roman" w:hAnsi="Times New Roman" w:cs="Times New Roman"/>
+                  <w:color w:val="0000FF"/>
+                  <w:sz w:val="24"/>
+                  <w:szCs w:val="24"/>
+                  <w:u w:val="single"/>
+                  <w:lang w:eastAsia="pt-BR"/>
+                </w:rPr>
+                <w:t>v</w:t>
+              </w:r>
+              <w:r>
+                <w:rPr>
+                  <w:rFonts w:ascii="Times New Roman" w:eastAsia="Times New Roman" w:hAnsi="Times New Roman" w:cs="Times New Roman"/>
+                  <w:color w:val="0000FF"/>
+                  <w:sz w:val="24"/>
+                  <w:szCs w:val="24"/>
+                  <w:u w:val="single"/>
+                  <w:lang w:eastAsia="pt-BR"/>
+                </w:rPr>
+                <w:t>al</w:t>
               </w:r>
               <w:proofErr w:type="spellEnd"/>
             </w:hyperlink>
@@ -8080,17 +8048,39 @@
                 <w:lang w:eastAsia="pt-BR"/>
               </w:rPr>
             </w:pPr>
-            <w:hyperlink r:id="rId63" w:tgtFrame="_blank" w:history="1">
-              <w:r>
-                <w:rPr>
-                  <w:rFonts w:ascii="Times New Roman" w:eastAsia="Times New Roman" w:hAnsi="Times New Roman" w:cs="Times New Roman"/>
-                  <w:color w:val="0000FF"/>
-                  <w:sz w:val="24"/>
-                  <w:szCs w:val="24"/>
-                  <w:u w:val="single"/>
-                  <w:lang w:eastAsia="pt-BR"/>
-                </w:rPr>
-                <w:t>01 Matrix</w:t>
+            <w:hyperlink r:id="rId64" w:tgtFrame="_blank" w:history="1">
+              <w:r>
+                <w:rPr>
+                  <w:rFonts w:ascii="Times New Roman" w:eastAsia="Times New Roman" w:hAnsi="Times New Roman" w:cs="Times New Roman"/>
+                  <w:color w:val="0000FF"/>
+                  <w:sz w:val="24"/>
+                  <w:szCs w:val="24"/>
+                  <w:u w:val="single"/>
+                  <w:lang w:eastAsia="pt-BR"/>
+                </w:rPr>
+                <w:t>01 Ma</w:t>
+              </w:r>
+              <w:r>
+                <w:rPr>
+                  <w:rFonts w:ascii="Times New Roman" w:eastAsia="Times New Roman" w:hAnsi="Times New Roman" w:cs="Times New Roman"/>
+                  <w:color w:val="0000FF"/>
+                  <w:sz w:val="24"/>
+                  <w:szCs w:val="24"/>
+                  <w:u w:val="single"/>
+                  <w:lang w:eastAsia="pt-BR"/>
+                </w:rPr>
+                <w:t>t</w:t>
+              </w:r>
+              <w:r>
+                <w:rPr>
+                  <w:rFonts w:ascii="Times New Roman" w:eastAsia="Times New Roman" w:hAnsi="Times New Roman" w:cs="Times New Roman"/>
+                  <w:color w:val="0000FF"/>
+                  <w:sz w:val="24"/>
+                  <w:szCs w:val="24"/>
+                  <w:u w:val="single"/>
+                  <w:lang w:eastAsia="pt-BR"/>
+                </w:rPr>
+                <w:t>rix</w:t>
               </w:r>
             </w:hyperlink>
           </w:p>
@@ -8183,7 +8173,7 @@
                 <w:lang w:val="en-US" w:eastAsia="pt-BR"/>
               </w:rPr>
             </w:pPr>
-            <w:hyperlink r:id="rId64" w:tgtFrame="_blank" w:history="1">
+            <w:hyperlink r:id="rId65" w:tgtFrame="_blank" w:history="1">
               <w:r>
                 <w:rPr>
                   <w:rFonts w:ascii="Times New Roman" w:eastAsia="Times New Roman" w:hAnsi="Times New Roman" w:cs="Times New Roman"/>
@@ -8193,7 +8183,18 @@
                   <w:u w:val="single"/>
                   <w:lang w:val="en-US" w:eastAsia="pt-BR"/>
                 </w:rPr>
-                <w:t>K Closest Points to Origin</w:t>
+                <w:t>K Closest Points to Origi</w:t>
+              </w:r>
+              <w:r>
+                <w:rPr>
+                  <w:rFonts w:ascii="Times New Roman" w:eastAsia="Times New Roman" w:hAnsi="Times New Roman" w:cs="Times New Roman"/>
+                  <w:color w:val="0000FF"/>
+                  <w:sz w:val="24"/>
+                  <w:szCs w:val="24"/>
+                  <w:u w:val="single"/>
+                  <w:lang w:val="en-US" w:eastAsia="pt-BR"/>
+                </w:rPr>
+                <w:t>n</w:t>
               </w:r>
             </w:hyperlink>
           </w:p>
@@ -8286,7 +8287,7 @@
                 <w:lang w:val="en-US" w:eastAsia="pt-BR"/>
               </w:rPr>
             </w:pPr>
-            <w:hyperlink r:id="rId65" w:tgtFrame="_blank" w:history="1">
+            <w:hyperlink r:id="rId66" w:tgtFrame="_blank" w:history="1">
               <w:r>
                 <w:rPr>
                   <w:rFonts w:ascii="Times New Roman" w:eastAsia="Times New Roman" w:hAnsi="Times New Roman" w:cs="Times New Roman"/>
@@ -8296,7 +8297,29 @@
                   <w:u w:val="single"/>
                   <w:lang w:val="en-US" w:eastAsia="pt-BR"/>
                 </w:rPr>
-                <w:t>Longest Substring Without Repeating Characters</w:t>
+                <w:t>Longest Substring Withou</w:t>
+              </w:r>
+              <w:r>
+                <w:rPr>
+                  <w:rFonts w:ascii="Times New Roman" w:eastAsia="Times New Roman" w:hAnsi="Times New Roman" w:cs="Times New Roman"/>
+                  <w:color w:val="0000FF"/>
+                  <w:sz w:val="24"/>
+                  <w:szCs w:val="24"/>
+                  <w:u w:val="single"/>
+                  <w:lang w:val="en-US" w:eastAsia="pt-BR"/>
+                </w:rPr>
+                <w:t>t</w:t>
+              </w:r>
+              <w:r>
+                <w:rPr>
+                  <w:rFonts w:ascii="Times New Roman" w:eastAsia="Times New Roman" w:hAnsi="Times New Roman" w:cs="Times New Roman"/>
+                  <w:color w:val="0000FF"/>
+                  <w:sz w:val="24"/>
+                  <w:szCs w:val="24"/>
+                  <w:u w:val="single"/>
+                  <w:lang w:val="en-US" w:eastAsia="pt-BR"/>
+                </w:rPr>
+                <w:t xml:space="preserve"> Repeating Characters</w:t>
               </w:r>
             </w:hyperlink>
           </w:p>
@@ -8389,17 +8412,39 @@
                 <w:lang w:eastAsia="pt-BR"/>
               </w:rPr>
             </w:pPr>
-            <w:hyperlink r:id="rId66" w:tgtFrame="_blank" w:history="1">
-              <w:r>
-                <w:rPr>
-                  <w:rFonts w:ascii="Times New Roman" w:eastAsia="Times New Roman" w:hAnsi="Times New Roman" w:cs="Times New Roman"/>
-                  <w:color w:val="0000FF"/>
-                  <w:sz w:val="24"/>
-                  <w:szCs w:val="24"/>
-                  <w:u w:val="single"/>
-                  <w:lang w:eastAsia="pt-BR"/>
-                </w:rPr>
-                <w:t>3Sum</w:t>
+            <w:hyperlink r:id="rId67" w:tgtFrame="_blank" w:history="1">
+              <w:r>
+                <w:rPr>
+                  <w:rFonts w:ascii="Times New Roman" w:eastAsia="Times New Roman" w:hAnsi="Times New Roman" w:cs="Times New Roman"/>
+                  <w:color w:val="0000FF"/>
+                  <w:sz w:val="24"/>
+                  <w:szCs w:val="24"/>
+                  <w:u w:val="single"/>
+                  <w:lang w:eastAsia="pt-BR"/>
+                </w:rPr>
+                <w:t>3S</w:t>
+              </w:r>
+              <w:r>
+                <w:rPr>
+                  <w:rFonts w:ascii="Times New Roman" w:eastAsia="Times New Roman" w:hAnsi="Times New Roman" w:cs="Times New Roman"/>
+                  <w:color w:val="0000FF"/>
+                  <w:sz w:val="24"/>
+                  <w:szCs w:val="24"/>
+                  <w:u w:val="single"/>
+                  <w:lang w:eastAsia="pt-BR"/>
+                </w:rPr>
+                <w:t>u</w:t>
+              </w:r>
+              <w:r>
+                <w:rPr>
+                  <w:rFonts w:ascii="Times New Roman" w:eastAsia="Times New Roman" w:hAnsi="Times New Roman" w:cs="Times New Roman"/>
+                  <w:color w:val="0000FF"/>
+                  <w:sz w:val="24"/>
+                  <w:szCs w:val="24"/>
+                  <w:u w:val="single"/>
+                  <w:lang w:eastAsia="pt-BR"/>
+                </w:rPr>
+                <w:t>m</w:t>
               </w:r>
             </w:hyperlink>
           </w:p>
@@ -8492,7 +8537,7 @@
                 <w:lang w:val="en-US" w:eastAsia="pt-BR"/>
               </w:rPr>
             </w:pPr>
-            <w:hyperlink r:id="rId67" w:tgtFrame="_blank" w:history="1">
+            <w:hyperlink r:id="rId68" w:tgtFrame="_blank" w:history="1">
               <w:r>
                 <w:rPr>
                   <w:rFonts w:ascii="Times New Roman" w:eastAsia="Times New Roman" w:hAnsi="Times New Roman" w:cs="Times New Roman"/>
@@ -8502,7 +8547,29 @@
                   <w:u w:val="single"/>
                   <w:lang w:val="en-US" w:eastAsia="pt-BR"/>
                 </w:rPr>
-                <w:t>Binary Tree Level Order Traversal</w:t>
+                <w:t xml:space="preserve">Binary Tree Level Order </w:t>
+              </w:r>
+              <w:r>
+                <w:rPr>
+                  <w:rFonts w:ascii="Times New Roman" w:eastAsia="Times New Roman" w:hAnsi="Times New Roman" w:cs="Times New Roman"/>
+                  <w:color w:val="0000FF"/>
+                  <w:sz w:val="24"/>
+                  <w:szCs w:val="24"/>
+                  <w:u w:val="single"/>
+                  <w:lang w:val="en-US" w:eastAsia="pt-BR"/>
+                </w:rPr>
+                <w:t>T</w:t>
+              </w:r>
+              <w:r>
+                <w:rPr>
+                  <w:rFonts w:ascii="Times New Roman" w:eastAsia="Times New Roman" w:hAnsi="Times New Roman" w:cs="Times New Roman"/>
+                  <w:color w:val="0000FF"/>
+                  <w:sz w:val="24"/>
+                  <w:szCs w:val="24"/>
+                  <w:u w:val="single"/>
+                  <w:lang w:val="en-US" w:eastAsia="pt-BR"/>
+                </w:rPr>
+                <w:t>raversal</w:t>
               </w:r>
             </w:hyperlink>
           </w:p>
@@ -8595,7 +8662,7 @@
                 <w:lang w:eastAsia="pt-BR"/>
               </w:rPr>
             </w:pPr>
-            <w:hyperlink r:id="rId68" w:tgtFrame="_blank" w:history="1">
+            <w:hyperlink r:id="rId69" w:tgtFrame="_blank" w:history="1">
               <w:r>
                 <w:rPr>
                   <w:rFonts w:ascii="Times New Roman" w:eastAsia="Times New Roman" w:hAnsi="Times New Roman" w:cs="Times New Roman"/>
@@ -8617,7 +8684,29 @@
                   <w:u w:val="single"/>
                   <w:lang w:eastAsia="pt-BR"/>
                 </w:rPr>
-                <w:t>Graph</w:t>
+                <w:t>Gr</w:t>
+              </w:r>
+              <w:r>
+                <w:rPr>
+                  <w:rFonts w:ascii="Times New Roman" w:eastAsia="Times New Roman" w:hAnsi="Times New Roman" w:cs="Times New Roman"/>
+                  <w:color w:val="0000FF"/>
+                  <w:sz w:val="24"/>
+                  <w:szCs w:val="24"/>
+                  <w:u w:val="single"/>
+                  <w:lang w:eastAsia="pt-BR"/>
+                </w:rPr>
+                <w:t>a</w:t>
+              </w:r>
+              <w:r>
+                <w:rPr>
+                  <w:rFonts w:ascii="Times New Roman" w:eastAsia="Times New Roman" w:hAnsi="Times New Roman" w:cs="Times New Roman"/>
+                  <w:color w:val="0000FF"/>
+                  <w:sz w:val="24"/>
+                  <w:szCs w:val="24"/>
+                  <w:u w:val="single"/>
+                  <w:lang w:eastAsia="pt-BR"/>
+                </w:rPr>
+                <w:t>ph</w:t>
               </w:r>
               <w:proofErr w:type="spellEnd"/>
             </w:hyperlink>
@@ -8711,7 +8800,7 @@
                 <w:lang w:eastAsia="pt-BR"/>
               </w:rPr>
             </w:pPr>
-            <w:hyperlink r:id="rId69" w:tgtFrame="_blank" w:history="1">
+            <w:hyperlink r:id="rId70" w:tgtFrame="_blank" w:history="1">
               <w:proofErr w:type="spellStart"/>
               <w:r>
                 <w:rPr>
@@ -8734,7 +8823,29 @@
                   <w:u w:val="single"/>
                   <w:lang w:eastAsia="pt-BR"/>
                 </w:rPr>
-                <w:t xml:space="preserve"> Reverse </w:t>
+                <w:t xml:space="preserve"> Rever</w:t>
+              </w:r>
+              <w:r>
+                <w:rPr>
+                  <w:rFonts w:ascii="Times New Roman" w:eastAsia="Times New Roman" w:hAnsi="Times New Roman" w:cs="Times New Roman"/>
+                  <w:color w:val="0000FF"/>
+                  <w:sz w:val="24"/>
+                  <w:szCs w:val="24"/>
+                  <w:u w:val="single"/>
+                  <w:lang w:eastAsia="pt-BR"/>
+                </w:rPr>
+                <w:t>s</w:t>
+              </w:r>
+              <w:r>
+                <w:rPr>
+                  <w:rFonts w:ascii="Times New Roman" w:eastAsia="Times New Roman" w:hAnsi="Times New Roman" w:cs="Times New Roman"/>
+                  <w:color w:val="0000FF"/>
+                  <w:sz w:val="24"/>
+                  <w:szCs w:val="24"/>
+                  <w:u w:val="single"/>
+                  <w:lang w:eastAsia="pt-BR"/>
+                </w:rPr>
+                <w:t xml:space="preserve">e </w:t>
               </w:r>
               <w:proofErr w:type="spellStart"/>
               <w:r>
@@ -8887,7 +8998,7 @@
         <w:tblLook w:val="04A0" w:firstRow="1" w:lastRow="0" w:firstColumn="1" w:lastColumn="0" w:noHBand="0" w:noVBand="1"/>
       </w:tblPr>
       <w:tblGrid>
-        <w:gridCol w:w="3043"/>
+        <w:gridCol w:w="3703"/>
         <w:gridCol w:w="1004"/>
         <w:gridCol w:w="964"/>
       </w:tblGrid>
@@ -9016,7 +9127,7 @@
                 <w:lang w:eastAsia="pt-BR"/>
               </w:rPr>
             </w:pPr>
-            <w:hyperlink r:id="rId70" w:tgtFrame="_blank" w:history="1">
+            <w:hyperlink r:id="rId71" w:tgtFrame="_blank" w:history="1">
               <w:proofErr w:type="spellStart"/>
               <w:r>
                 <w:rPr>
@@ -9039,7 +9150,40 @@
                   <w:u w:val="single"/>
                   <w:lang w:eastAsia="pt-BR"/>
                 </w:rPr>
-                <w:t xml:space="preserve"> Schedule</w:t>
+                <w:t xml:space="preserve"> </w:t>
+              </w:r>
+              <w:r>
+                <w:rPr>
+                  <w:rFonts w:ascii="Times New Roman" w:eastAsia="Times New Roman" w:hAnsi="Times New Roman" w:cs="Times New Roman"/>
+                  <w:color w:val="0000FF"/>
+                  <w:sz w:val="24"/>
+                  <w:szCs w:val="24"/>
+                  <w:u w:val="single"/>
+                  <w:lang w:eastAsia="pt-BR"/>
+                </w:rPr>
+                <w:t>Sch</w:t>
+              </w:r>
+              <w:r>
+                <w:rPr>
+                  <w:rFonts w:ascii="Times New Roman" w:eastAsia="Times New Roman" w:hAnsi="Times New Roman" w:cs="Times New Roman"/>
+                  <w:color w:val="0000FF"/>
+                  <w:sz w:val="24"/>
+                  <w:szCs w:val="24"/>
+                  <w:u w:val="single"/>
+                  <w:lang w:eastAsia="pt-BR"/>
+                </w:rPr>
+                <w:t>e</w:t>
+              </w:r>
+              <w:r>
+                <w:rPr>
+                  <w:rFonts w:ascii="Times New Roman" w:eastAsia="Times New Roman" w:hAnsi="Times New Roman" w:cs="Times New Roman"/>
+                  <w:color w:val="0000FF"/>
+                  <w:sz w:val="24"/>
+                  <w:szCs w:val="24"/>
+                  <w:u w:val="single"/>
+                  <w:lang w:eastAsia="pt-BR"/>
+                </w:rPr>
+                <w:t>dule</w:t>
               </w:r>
             </w:hyperlink>
           </w:p>
@@ -9129,10 +9273,11 @@
                 <w:rFonts w:ascii="Times New Roman" w:eastAsia="Times New Roman" w:hAnsi="Times New Roman" w:cs="Times New Roman"/>
                 <w:sz w:val="24"/>
                 <w:szCs w:val="24"/>
-                <w:lang w:eastAsia="pt-BR"/>
-              </w:rPr>
-            </w:pPr>
-            <w:hyperlink r:id="rId71" w:tgtFrame="_blank" w:history="1">
+                <w:highlight w:val="yellow"/>
+                <w:lang w:eastAsia="pt-BR"/>
+              </w:rPr>
+            </w:pPr>
+            <w:hyperlink r:id="rId72" w:tgtFrame="_blank" w:history="1">
               <w:proofErr w:type="spellStart"/>
               <w:r>
                 <w:rPr>
@@ -9140,6 +9285,7 @@
                   <w:color w:val="0000FF"/>
                   <w:sz w:val="24"/>
                   <w:szCs w:val="24"/>
+                  <w:highlight w:val="yellow"/>
                   <w:u w:val="single"/>
                   <w:lang w:eastAsia="pt-BR"/>
                 </w:rPr>
@@ -9152,6 +9298,7 @@
                   <w:color w:val="0000FF"/>
                   <w:sz w:val="24"/>
                   <w:szCs w:val="24"/>
+                  <w:highlight w:val="yellow"/>
                   <w:u w:val="single"/>
                   <w:lang w:eastAsia="pt-BR"/>
                 </w:rPr>
@@ -9164,6 +9311,7 @@
                   <w:color w:val="0000FF"/>
                   <w:sz w:val="24"/>
                   <w:szCs w:val="24"/>
+                  <w:highlight w:val="yellow"/>
                   <w:u w:val="single"/>
                   <w:lang w:eastAsia="pt-BR"/>
                 </w:rPr>
@@ -9176,6 +9324,7 @@
                   <w:color w:val="0000FF"/>
                   <w:sz w:val="24"/>
                   <w:szCs w:val="24"/>
+                  <w:highlight w:val="yellow"/>
                   <w:u w:val="single"/>
                   <w:lang w:eastAsia="pt-BR"/>
                 </w:rPr>
@@ -9188,6 +9337,7 @@
                   <w:color w:val="0000FF"/>
                   <w:sz w:val="24"/>
                   <w:szCs w:val="24"/>
+                  <w:highlight w:val="yellow"/>
                   <w:u w:val="single"/>
                   <w:lang w:eastAsia="pt-BR"/>
                 </w:rPr>
@@ -9200,6 +9350,7 @@
                   <w:color w:val="0000FF"/>
                   <w:sz w:val="24"/>
                   <w:szCs w:val="24"/>
+                  <w:highlight w:val="yellow"/>
                   <w:u w:val="single"/>
                   <w:lang w:eastAsia="pt-BR"/>
                 </w:rPr>
@@ -9293,10 +9444,11 @@
                 <w:rFonts w:ascii="Times New Roman" w:eastAsia="Times New Roman" w:hAnsi="Times New Roman" w:cs="Times New Roman"/>
                 <w:sz w:val="24"/>
                 <w:szCs w:val="24"/>
-                <w:lang w:eastAsia="pt-BR"/>
-              </w:rPr>
-            </w:pPr>
-            <w:hyperlink r:id="rId72" w:tgtFrame="_blank" w:history="1">
+                <w:highlight w:val="yellow"/>
+                <w:lang w:eastAsia="pt-BR"/>
+              </w:rPr>
+            </w:pPr>
+            <w:hyperlink r:id="rId73" w:tgtFrame="_blank" w:history="1">
               <w:proofErr w:type="spellStart"/>
               <w:r>
                 <w:rPr>
@@ -9304,6 +9456,7 @@
                   <w:color w:val="0000FF"/>
                   <w:sz w:val="24"/>
                   <w:szCs w:val="24"/>
+                  <w:highlight w:val="yellow"/>
                   <w:u w:val="single"/>
                   <w:lang w:eastAsia="pt-BR"/>
                 </w:rPr>
@@ -9316,6 +9469,7 @@
                   <w:color w:val="0000FF"/>
                   <w:sz w:val="24"/>
                   <w:szCs w:val="24"/>
+                  <w:highlight w:val="yellow"/>
                   <w:u w:val="single"/>
                   <w:lang w:eastAsia="pt-BR"/>
                 </w:rPr>
@@ -9328,13 +9482,102 @@
                   <w:color w:val="0000FF"/>
                   <w:sz w:val="24"/>
                   <w:szCs w:val="24"/>
-                  <w:u w:val="single"/>
-                  <w:lang w:eastAsia="pt-BR"/>
-                </w:rPr>
-                <w:t>Change</w:t>
+                  <w:highlight w:val="yellow"/>
+                  <w:u w:val="single"/>
+                  <w:lang w:eastAsia="pt-BR"/>
+                </w:rPr>
+                <w:t>C</w:t>
+              </w:r>
+              <w:r>
+                <w:rPr>
+                  <w:rFonts w:ascii="Times New Roman" w:eastAsia="Times New Roman" w:hAnsi="Times New Roman" w:cs="Times New Roman"/>
+                  <w:color w:val="0000FF"/>
+                  <w:sz w:val="24"/>
+                  <w:szCs w:val="24"/>
+                  <w:highlight w:val="yellow"/>
+                  <w:u w:val="single"/>
+                  <w:lang w:eastAsia="pt-BR"/>
+                </w:rPr>
+                <w:t>h</w:t>
+              </w:r>
+              <w:r>
+                <w:rPr>
+                  <w:rFonts w:ascii="Times New Roman" w:eastAsia="Times New Roman" w:hAnsi="Times New Roman" w:cs="Times New Roman"/>
+                  <w:color w:val="0000FF"/>
+                  <w:sz w:val="24"/>
+                  <w:szCs w:val="24"/>
+                  <w:highlight w:val="yellow"/>
+                  <w:u w:val="single"/>
+                  <w:lang w:eastAsia="pt-BR"/>
+                </w:rPr>
+                <w:t>ange</w:t>
               </w:r>
               <w:proofErr w:type="spellEnd"/>
             </w:hyperlink>
+            <w:r>
+              <w:rPr>
+                <w:rFonts w:ascii="Times New Roman" w:eastAsia="Times New Roman" w:hAnsi="Times New Roman" w:cs="Times New Roman"/>
+                <w:color w:val="0000FF"/>
+                <w:sz w:val="24"/>
+                <w:szCs w:val="24"/>
+                <w:highlight w:val="yellow"/>
+                <w:u w:val="single"/>
+                <w:lang w:eastAsia="pt-BR"/>
+              </w:rPr>
+              <w:t xml:space="preserve"> (</w:t>
+            </w:r>
+            <w:proofErr w:type="spellStart"/>
+            <w:r>
+              <w:rPr>
+                <w:rFonts w:ascii="Times New Roman" w:eastAsia="Times New Roman" w:hAnsi="Times New Roman" w:cs="Times New Roman"/>
+                <w:color w:val="0000FF"/>
+                <w:sz w:val="24"/>
+                <w:szCs w:val="24"/>
+                <w:highlight w:val="yellow"/>
+                <w:u w:val="single"/>
+                <w:lang w:eastAsia="pt-BR"/>
+              </w:rPr>
+              <w:t>dynamic</w:t>
+            </w:r>
+            <w:proofErr w:type="spellEnd"/>
+            <w:r>
+              <w:rPr>
+                <w:rFonts w:ascii="Times New Roman" w:eastAsia="Times New Roman" w:hAnsi="Times New Roman" w:cs="Times New Roman"/>
+                <w:color w:val="0000FF"/>
+                <w:sz w:val="24"/>
+                <w:szCs w:val="24"/>
+                <w:highlight w:val="yellow"/>
+                <w:u w:val="single"/>
+                <w:lang w:eastAsia="pt-BR"/>
+              </w:rPr>
+              <w:t xml:space="preserve"> </w:t>
+            </w:r>
+            <w:proofErr w:type="spellStart"/>
+            <w:r>
+              <w:rPr>
+                <w:rFonts w:ascii="Times New Roman" w:eastAsia="Times New Roman" w:hAnsi="Times New Roman" w:cs="Times New Roman"/>
+                <w:color w:val="0000FF"/>
+                <w:sz w:val="24"/>
+                <w:szCs w:val="24"/>
+                <w:highlight w:val="yellow"/>
+                <w:u w:val="single"/>
+                <w:lang w:eastAsia="pt-BR"/>
+              </w:rPr>
+              <w:t>programming</w:t>
+            </w:r>
+            <w:proofErr w:type="spellEnd"/>
+            <w:r>
+              <w:rPr>
+                <w:rFonts w:ascii="Times New Roman" w:eastAsia="Times New Roman" w:hAnsi="Times New Roman" w:cs="Times New Roman"/>
+                <w:color w:val="0000FF"/>
+                <w:sz w:val="24"/>
+                <w:szCs w:val="24"/>
+                <w:highlight w:val="yellow"/>
+                <w:u w:val="single"/>
+                <w:lang w:eastAsia="pt-BR"/>
+              </w:rPr>
+              <w:t>)</w:t>
+            </w:r>
           </w:p>
         </w:tc>
         <w:tc>
@@ -9425,7 +9668,7 @@
                 <w:lang w:val="en-US" w:eastAsia="pt-BR"/>
               </w:rPr>
             </w:pPr>
-            <w:hyperlink r:id="rId73" w:tgtFrame="_blank" w:history="1">
+            <w:hyperlink r:id="rId74" w:tgtFrame="_blank" w:history="1">
               <w:r>
                 <w:rPr>
                   <w:rFonts w:ascii="Times New Roman" w:eastAsia="Times New Roman" w:hAnsi="Times New Roman" w:cs="Times New Roman"/>
@@ -9435,7 +9678,29 @@
                   <w:u w:val="single"/>
                   <w:lang w:val="en-US" w:eastAsia="pt-BR"/>
                 </w:rPr>
-                <w:t>Product of Array Except Self</w:t>
+                <w:t>Product of Array E</w:t>
+              </w:r>
+              <w:r>
+                <w:rPr>
+                  <w:rFonts w:ascii="Times New Roman" w:eastAsia="Times New Roman" w:hAnsi="Times New Roman" w:cs="Times New Roman"/>
+                  <w:color w:val="0000FF"/>
+                  <w:sz w:val="24"/>
+                  <w:szCs w:val="24"/>
+                  <w:u w:val="single"/>
+                  <w:lang w:val="en-US" w:eastAsia="pt-BR"/>
+                </w:rPr>
+                <w:t>x</w:t>
+              </w:r>
+              <w:r>
+                <w:rPr>
+                  <w:rFonts w:ascii="Times New Roman" w:eastAsia="Times New Roman" w:hAnsi="Times New Roman" w:cs="Times New Roman"/>
+                  <w:color w:val="0000FF"/>
+                  <w:sz w:val="24"/>
+                  <w:szCs w:val="24"/>
+                  <w:u w:val="single"/>
+                  <w:lang w:val="en-US" w:eastAsia="pt-BR"/>
+                </w:rPr>
+                <w:t>cept Self</w:t>
               </w:r>
             </w:hyperlink>
           </w:p>
@@ -9528,7 +9793,7 @@
                 <w:lang w:eastAsia="pt-BR"/>
               </w:rPr>
             </w:pPr>
-            <w:hyperlink r:id="rId74" w:tgtFrame="_blank" w:history="1">
+            <w:hyperlink r:id="rId75" w:tgtFrame="_blank" w:history="1">
               <w:proofErr w:type="spellStart"/>
               <w:r>
                 <w:rPr>
@@ -9587,7 +9852,29 @@
                   <w:u w:val="single"/>
                   <w:lang w:eastAsia="pt-BR"/>
                 </w:rPr>
-                <w:t>Search</w:t>
+                <w:t>Se</w:t>
+              </w:r>
+              <w:r>
+                <w:rPr>
+                  <w:rFonts w:ascii="Times New Roman" w:eastAsia="Times New Roman" w:hAnsi="Times New Roman" w:cs="Times New Roman"/>
+                  <w:color w:val="0000FF"/>
+                  <w:sz w:val="24"/>
+                  <w:szCs w:val="24"/>
+                  <w:u w:val="single"/>
+                  <w:lang w:eastAsia="pt-BR"/>
+                </w:rPr>
+                <w:t>a</w:t>
+              </w:r>
+              <w:r>
+                <w:rPr>
+                  <w:rFonts w:ascii="Times New Roman" w:eastAsia="Times New Roman" w:hAnsi="Times New Roman" w:cs="Times New Roman"/>
+                  <w:color w:val="0000FF"/>
+                  <w:sz w:val="24"/>
+                  <w:szCs w:val="24"/>
+                  <w:u w:val="single"/>
+                  <w:lang w:eastAsia="pt-BR"/>
+                </w:rPr>
+                <w:t>rch</w:t>
               </w:r>
               <w:proofErr w:type="spellEnd"/>
               <w:r>
@@ -9705,7 +9992,7 @@
                 <w:lang w:eastAsia="pt-BR"/>
               </w:rPr>
             </w:pPr>
-            <w:hyperlink r:id="rId75" w:tgtFrame="_blank" w:history="1">
+            <w:hyperlink r:id="rId76" w:tgtFrame="_blank" w:history="1">
               <w:proofErr w:type="spellStart"/>
               <w:r>
                 <w:rPr>
@@ -9764,7 +10051,18 @@
                   <w:u w:val="single"/>
                   <w:lang w:eastAsia="pt-BR"/>
                 </w:rPr>
-                <w:t>Islands</w:t>
+                <w:t>I</w:t>
+              </w:r>
+              <w:r>
+                <w:rPr>
+                  <w:rFonts w:ascii="Times New Roman" w:eastAsia="Times New Roman" w:hAnsi="Times New Roman" w:cs="Times New Roman"/>
+                  <w:color w:val="0000FF"/>
+                  <w:sz w:val="24"/>
+                  <w:szCs w:val="24"/>
+                  <w:u w:val="single"/>
+                  <w:lang w:eastAsia="pt-BR"/>
+                </w:rPr>
+                <w:t>slands</w:t>
               </w:r>
               <w:proofErr w:type="spellEnd"/>
             </w:hyperlink>
@@ -9858,7 +10156,7 @@
                 <w:lang w:eastAsia="pt-BR"/>
               </w:rPr>
             </w:pPr>
-            <w:hyperlink r:id="rId76" w:tgtFrame="_blank" w:history="1">
+            <w:hyperlink r:id="rId77" w:tgtFrame="_blank" w:history="1">
               <w:proofErr w:type="spellStart"/>
               <w:r>
                 <w:rPr>
@@ -9893,7 +10191,29 @@
                   <w:u w:val="single"/>
                   <w:lang w:eastAsia="pt-BR"/>
                 </w:rPr>
-                <w:t>Oranges</w:t>
+                <w:t>Or</w:t>
+              </w:r>
+              <w:r>
+                <w:rPr>
+                  <w:rFonts w:ascii="Times New Roman" w:eastAsia="Times New Roman" w:hAnsi="Times New Roman" w:cs="Times New Roman"/>
+                  <w:color w:val="0000FF"/>
+                  <w:sz w:val="24"/>
+                  <w:szCs w:val="24"/>
+                  <w:u w:val="single"/>
+                  <w:lang w:eastAsia="pt-BR"/>
+                </w:rPr>
+                <w:t>a</w:t>
+              </w:r>
+              <w:r>
+                <w:rPr>
+                  <w:rFonts w:ascii="Times New Roman" w:eastAsia="Times New Roman" w:hAnsi="Times New Roman" w:cs="Times New Roman"/>
+                  <w:color w:val="0000FF"/>
+                  <w:sz w:val="24"/>
+                  <w:szCs w:val="24"/>
+                  <w:u w:val="single"/>
+                  <w:lang w:eastAsia="pt-BR"/>
+                </w:rPr>
+                <w:t>nges</w:t>
               </w:r>
               <w:proofErr w:type="spellEnd"/>
             </w:hyperlink>
@@ -9987,7 +10307,7 @@
                 <w:lang w:val="en-US" w:eastAsia="pt-BR"/>
               </w:rPr>
             </w:pPr>
-            <w:hyperlink r:id="rId77" w:tgtFrame="_blank" w:history="1">
+            <w:hyperlink r:id="rId78" w:tgtFrame="_blank" w:history="1">
               <w:r>
                 <w:rPr>
                   <w:rFonts w:ascii="Times New Roman" w:eastAsia="Times New Roman" w:hAnsi="Times New Roman" w:cs="Times New Roman"/>
@@ -9997,7 +10317,29 @@
                   <w:u w:val="single"/>
                   <w:lang w:val="en-US" w:eastAsia="pt-BR"/>
                 </w:rPr>
-                <w:t>Search in Rotated Sorted Array</w:t>
+                <w:t>Search in R</w:t>
+              </w:r>
+              <w:r>
+                <w:rPr>
+                  <w:rFonts w:ascii="Times New Roman" w:eastAsia="Times New Roman" w:hAnsi="Times New Roman" w:cs="Times New Roman"/>
+                  <w:color w:val="0000FF"/>
+                  <w:sz w:val="24"/>
+                  <w:szCs w:val="24"/>
+                  <w:u w:val="single"/>
+                  <w:lang w:val="en-US" w:eastAsia="pt-BR"/>
+                </w:rPr>
+                <w:t>o</w:t>
+              </w:r>
+              <w:r>
+                <w:rPr>
+                  <w:rFonts w:ascii="Times New Roman" w:eastAsia="Times New Roman" w:hAnsi="Times New Roman" w:cs="Times New Roman"/>
+                  <w:color w:val="0000FF"/>
+                  <w:sz w:val="24"/>
+                  <w:szCs w:val="24"/>
+                  <w:u w:val="single"/>
+                  <w:lang w:val="en-US" w:eastAsia="pt-BR"/>
+                </w:rPr>
+                <w:t>tated Sorted Array</w:t>
               </w:r>
             </w:hyperlink>
           </w:p>
@@ -10241,7 +10583,7 @@
                 <w:lang w:eastAsia="pt-BR"/>
               </w:rPr>
             </w:pPr>
-            <w:hyperlink r:id="rId78" w:tgtFrame="_blank" w:history="1">
+            <w:hyperlink r:id="rId79" w:tgtFrame="_blank" w:history="1">
               <w:proofErr w:type="spellStart"/>
               <w:r>
                 <w:rPr>
@@ -10264,7 +10606,20 @@
                   <w:u w:val="single"/>
                   <w:lang w:eastAsia="pt-BR"/>
                 </w:rPr>
-                <w:t xml:space="preserve"> Sum</w:t>
+                <w:t xml:space="preserve"> Su</w:t>
+              </w:r>
+              <w:bookmarkStart w:id="0" w:name="_GoBack"/>
+              <w:bookmarkEnd w:id="0"/>
+              <w:r>
+                <w:rPr>
+                  <w:rFonts w:ascii="Times New Roman" w:eastAsia="Times New Roman" w:hAnsi="Times New Roman" w:cs="Times New Roman"/>
+                  <w:color w:val="0000FF"/>
+                  <w:sz w:val="24"/>
+                  <w:szCs w:val="24"/>
+                  <w:u w:val="single"/>
+                  <w:lang w:eastAsia="pt-BR"/>
+                </w:rPr>
+                <w:t>m</w:t>
               </w:r>
             </w:hyperlink>
           </w:p>
@@ -10357,7 +10712,7 @@
                 <w:lang w:eastAsia="pt-BR"/>
               </w:rPr>
             </w:pPr>
-            <w:hyperlink r:id="rId79" w:tgtFrame="_blank" w:history="1">
+            <w:hyperlink r:id="rId80" w:tgtFrame="_blank" w:history="1">
               <w:proofErr w:type="spellStart"/>
               <w:r>
                 <w:rPr>
@@ -10462,7 +10817,7 @@
                 <w:lang w:eastAsia="pt-BR"/>
               </w:rPr>
             </w:pPr>
-            <w:hyperlink r:id="rId80" w:tgtFrame="_blank" w:history="1">
+            <w:hyperlink r:id="rId81" w:tgtFrame="_blank" w:history="1">
               <w:r>
                 <w:rPr>
                   <w:rFonts w:ascii="Times New Roman" w:eastAsia="Times New Roman" w:hAnsi="Times New Roman" w:cs="Times New Roman"/>
@@ -10578,7 +10933,7 @@
                 <w:lang w:val="en-US" w:eastAsia="pt-BR"/>
               </w:rPr>
             </w:pPr>
-            <w:hyperlink r:id="rId81" w:tgtFrame="_blank" w:history="1">
+            <w:hyperlink r:id="rId82" w:tgtFrame="_blank" w:history="1">
               <w:r>
                 <w:rPr>
                   <w:rFonts w:ascii="Times New Roman" w:eastAsia="Times New Roman" w:hAnsi="Times New Roman" w:cs="Times New Roman"/>
@@ -10681,7 +11036,7 @@
                 <w:lang w:val="en-US" w:eastAsia="pt-BR"/>
               </w:rPr>
             </w:pPr>
-            <w:hyperlink r:id="rId82" w:tgtFrame="_blank" w:history="1">
+            <w:hyperlink r:id="rId83" w:tgtFrame="_blank" w:history="1">
               <w:r>
                 <w:rPr>
                   <w:rFonts w:ascii="Times New Roman" w:eastAsia="Times New Roman" w:hAnsi="Times New Roman" w:cs="Times New Roman"/>
@@ -10784,7 +11139,7 @@
                 <w:lang w:eastAsia="pt-BR"/>
               </w:rPr>
             </w:pPr>
-            <w:hyperlink r:id="rId83" w:tgtFrame="_blank" w:history="1">
+            <w:hyperlink r:id="rId84" w:tgtFrame="_blank" w:history="1">
               <w:proofErr w:type="spellStart"/>
               <w:r>
                 <w:rPr>
@@ -10900,7 +11255,7 @@
                 <w:lang w:eastAsia="pt-BR"/>
               </w:rPr>
             </w:pPr>
-            <w:hyperlink r:id="rId84" w:tgtFrame="_blank" w:history="1">
+            <w:hyperlink r:id="rId85" w:tgtFrame="_blank" w:history="1">
               <w:proofErr w:type="spellStart"/>
               <w:r>
                 <w:rPr>
@@ -11029,7 +11384,7 @@
                 <w:lang w:eastAsia="pt-BR"/>
               </w:rPr>
             </w:pPr>
-            <w:hyperlink r:id="rId85" w:tgtFrame="_blank" w:history="1">
+            <w:hyperlink r:id="rId86" w:tgtFrame="_blank" w:history="1">
               <w:r>
                 <w:rPr>
                   <w:rFonts w:ascii="Times New Roman" w:eastAsia="Times New Roman" w:hAnsi="Times New Roman" w:cs="Times New Roman"/>
@@ -11283,7 +11638,7 @@
                 <w:lang w:eastAsia="pt-BR"/>
               </w:rPr>
             </w:pPr>
-            <w:hyperlink r:id="rId86" w:tgtFrame="_blank" w:history="1">
+            <w:hyperlink r:id="rId87" w:tgtFrame="_blank" w:history="1">
               <w:proofErr w:type="spellStart"/>
               <w:r>
                 <w:rPr>
@@ -11447,7 +11802,7 @@
                 <w:lang w:eastAsia="pt-BR"/>
               </w:rPr>
             </w:pPr>
-            <w:hyperlink r:id="rId87" w:tgtFrame="_blank" w:history="1">
+            <w:hyperlink r:id="rId88" w:tgtFrame="_blank" w:history="1">
               <w:proofErr w:type="spellStart"/>
               <w:r>
                 <w:rPr>
@@ -11635,7 +11990,7 @@
                 <w:lang w:eastAsia="pt-BR"/>
               </w:rPr>
             </w:pPr>
-            <w:hyperlink r:id="rId88" w:tgtFrame="_blank" w:history="1">
+            <w:hyperlink r:id="rId89" w:tgtFrame="_blank" w:history="1">
               <w:proofErr w:type="spellStart"/>
               <w:r>
                 <w:rPr>
@@ -11751,7 +12106,7 @@
                 <w:lang w:eastAsia="pt-BR"/>
               </w:rPr>
             </w:pPr>
-            <w:hyperlink r:id="rId89" w:tgtFrame="_blank" w:history="1">
+            <w:hyperlink r:id="rId90" w:tgtFrame="_blank" w:history="1">
               <w:proofErr w:type="spellStart"/>
               <w:r>
                 <w:rPr>
@@ -11856,7 +12211,7 @@
                 <w:lang w:val="en-US" w:eastAsia="pt-BR"/>
               </w:rPr>
             </w:pPr>
-            <w:hyperlink r:id="rId90" w:tgtFrame="_blank" w:history="1">
+            <w:hyperlink r:id="rId91" w:tgtFrame="_blank" w:history="1">
               <w:r>
                 <w:rPr>
                   <w:rFonts w:ascii="Times New Roman" w:eastAsia="Times New Roman" w:hAnsi="Times New Roman" w:cs="Times New Roman"/>
@@ -11959,7 +12314,7 @@
                 <w:lang w:eastAsia="pt-BR"/>
               </w:rPr>
             </w:pPr>
-            <w:hyperlink r:id="rId91" w:tgtFrame="_blank" w:history="1">
+            <w:hyperlink r:id="rId92" w:tgtFrame="_blank" w:history="1">
               <w:proofErr w:type="spellStart"/>
               <w:r>
                 <w:rPr>
@@ -12112,7 +12467,7 @@
                 <w:lang w:eastAsia="pt-BR"/>
               </w:rPr>
             </w:pPr>
-            <w:hyperlink r:id="rId92" w:tgtFrame="_blank" w:history="1">
+            <w:hyperlink r:id="rId93" w:tgtFrame="_blank" w:history="1">
               <w:proofErr w:type="spellStart"/>
               <w:r>
                 <w:rPr>
@@ -12228,7 +12583,7 @@
                 <w:lang w:val="en-US" w:eastAsia="pt-BR"/>
               </w:rPr>
             </w:pPr>
-            <w:hyperlink r:id="rId93" w:tgtFrame="_blank" w:history="1">
+            <w:hyperlink r:id="rId94" w:tgtFrame="_blank" w:history="1">
               <w:r>
                 <w:rPr>
                   <w:rFonts w:ascii="Times New Roman" w:eastAsia="Times New Roman" w:hAnsi="Times New Roman" w:cs="Times New Roman"/>
@@ -12355,7 +12710,7 @@
                 <w:lang w:eastAsia="pt-BR"/>
               </w:rPr>
             </w:pPr>
-            <w:hyperlink r:id="rId94" w:tgtFrame="_blank" w:history="1">
+            <w:hyperlink r:id="rId95" w:tgtFrame="_blank" w:history="1">
               <w:r>
                 <w:rPr>
                   <w:rFonts w:ascii="Times New Roman" w:eastAsia="Times New Roman" w:hAnsi="Times New Roman" w:cs="Times New Roman"/>
@@ -12670,7 +13025,7 @@
                 <w:lang w:val="en-US" w:eastAsia="pt-BR"/>
               </w:rPr>
             </w:pPr>
-            <w:hyperlink r:id="rId95" w:tgtFrame="_blank" w:history="1">
+            <w:hyperlink r:id="rId96" w:tgtFrame="_blank" w:history="1">
               <w:r>
                 <w:rPr>
                   <w:rFonts w:ascii="Times New Roman" w:eastAsia="Times New Roman" w:hAnsi="Times New Roman" w:cs="Times New Roman"/>
@@ -12773,7 +13128,7 @@
                 <w:lang w:eastAsia="pt-BR"/>
               </w:rPr>
             </w:pPr>
-            <w:hyperlink r:id="rId96" w:tgtFrame="_blank" w:history="1">
+            <w:hyperlink r:id="rId97" w:tgtFrame="_blank" w:history="1">
               <w:r>
                 <w:rPr>
                   <w:rFonts w:ascii="Times New Roman" w:eastAsia="Times New Roman" w:hAnsi="Times New Roman" w:cs="Times New Roman"/>
@@ -12889,7 +13244,7 @@
                 <w:lang w:val="en-US" w:eastAsia="pt-BR"/>
               </w:rPr>
             </w:pPr>
-            <w:hyperlink r:id="rId97" w:tgtFrame="_blank" w:history="1">
+            <w:hyperlink r:id="rId98" w:tgtFrame="_blank" w:history="1">
               <w:r>
                 <w:rPr>
                   <w:rFonts w:ascii="Times New Roman" w:eastAsia="Times New Roman" w:hAnsi="Times New Roman" w:cs="Times New Roman"/>
@@ -12992,7 +13347,7 @@
                 <w:lang w:eastAsia="pt-BR"/>
               </w:rPr>
             </w:pPr>
-            <w:hyperlink r:id="rId98" w:tgtFrame="_blank" w:history="1">
+            <w:hyperlink r:id="rId99" w:tgtFrame="_blank" w:history="1">
               <w:proofErr w:type="spellStart"/>
               <w:r>
                 <w:rPr>
@@ -13145,7 +13500,7 @@
                 <w:lang w:eastAsia="pt-BR"/>
               </w:rPr>
             </w:pPr>
-            <w:hyperlink r:id="rId99" w:tgtFrame="_blank" w:history="1">
+            <w:hyperlink r:id="rId100" w:tgtFrame="_blank" w:history="1">
               <w:proofErr w:type="spellStart"/>
               <w:r>
                 <w:rPr>
@@ -13274,7 +13629,7 @@
                 <w:lang w:eastAsia="pt-BR"/>
               </w:rPr>
             </w:pPr>
-            <w:hyperlink r:id="rId100" w:tgtFrame="_blank" w:history="1">
+            <w:hyperlink r:id="rId101" w:tgtFrame="_blank" w:history="1">
               <w:r>
                 <w:rPr>
                   <w:rFonts w:ascii="Times New Roman" w:eastAsia="Times New Roman" w:hAnsi="Times New Roman" w:cs="Times New Roman"/>
@@ -13377,7 +13732,7 @@
                 <w:lang w:val="en-US" w:eastAsia="pt-BR"/>
               </w:rPr>
             </w:pPr>
-            <w:hyperlink r:id="rId101" w:tgtFrame="_blank" w:history="1">
+            <w:hyperlink r:id="rId102" w:tgtFrame="_blank" w:history="1">
               <w:r>
                 <w:rPr>
                   <w:rFonts w:ascii="Times New Roman" w:eastAsia="Times New Roman" w:hAnsi="Times New Roman" w:cs="Times New Roman"/>
@@ -13480,7 +13835,7 @@
                 <w:lang w:eastAsia="pt-BR"/>
               </w:rPr>
             </w:pPr>
-            <w:hyperlink r:id="rId102" w:tgtFrame="_blank" w:history="1">
+            <w:hyperlink r:id="rId103" w:tgtFrame="_blank" w:history="1">
               <w:proofErr w:type="spellStart"/>
               <w:r>
                 <w:rPr>
@@ -13783,7 +14138,7 @@
                 <w:lang w:val="en-US" w:eastAsia="pt-BR"/>
               </w:rPr>
             </w:pPr>
-            <w:hyperlink r:id="rId103" w:tgtFrame="_blank" w:history="1">
+            <w:hyperlink r:id="rId104" w:tgtFrame="_blank" w:history="1">
               <w:r>
                 <w:rPr>
                   <w:rFonts w:ascii="Times New Roman" w:eastAsia="Times New Roman" w:hAnsi="Times New Roman" w:cs="Times New Roman"/>
@@ -13908,7 +14263,7 @@
                 <w:lang w:eastAsia="pt-BR"/>
               </w:rPr>
             </w:pPr>
-            <w:hyperlink r:id="rId104" w:tgtFrame="_blank" w:history="1">
+            <w:hyperlink r:id="rId105" w:tgtFrame="_blank" w:history="1">
               <w:proofErr w:type="spellStart"/>
               <w:r>
                 <w:rPr>
@@ -14059,7 +14414,7 @@
                 <w:lang w:val="en-US" w:eastAsia="pt-BR"/>
               </w:rPr>
             </w:pPr>
-            <w:hyperlink r:id="rId105" w:tgtFrame="_blank" w:history="1">
+            <w:hyperlink r:id="rId106" w:tgtFrame="_blank" w:history="1">
               <w:r>
                 <w:rPr>
                   <w:rFonts w:ascii="Times New Roman" w:eastAsia="Times New Roman" w:hAnsi="Times New Roman" w:cs="Times New Roman"/>
@@ -14160,7 +14515,7 @@
                 <w:lang w:eastAsia="pt-BR"/>
               </w:rPr>
             </w:pPr>
-            <w:hyperlink r:id="rId106" w:tgtFrame="_blank" w:history="1">
+            <w:hyperlink r:id="rId107" w:tgtFrame="_blank" w:history="1">
               <w:r>
                 <w:rPr>
                   <w:rFonts w:ascii="Times New Roman" w:eastAsia="Times New Roman" w:hAnsi="Times New Roman" w:cs="Times New Roman"/>
@@ -14274,7 +14629,7 @@
                 <w:lang w:eastAsia="pt-BR"/>
               </w:rPr>
             </w:pPr>
-            <w:hyperlink r:id="rId107" w:tgtFrame="_blank" w:history="1">
+            <w:hyperlink r:id="rId108" w:tgtFrame="_blank" w:history="1">
               <w:r>
                 <w:rPr>
                   <w:rFonts w:ascii="Times New Roman" w:eastAsia="Times New Roman" w:hAnsi="Times New Roman" w:cs="Times New Roman"/>
@@ -14388,7 +14743,7 @@
                 <w:lang w:val="en-US" w:eastAsia="pt-BR"/>
               </w:rPr>
             </w:pPr>
-            <w:hyperlink r:id="rId108" w:tgtFrame="_blank" w:history="1">
+            <w:hyperlink r:id="rId109" w:tgtFrame="_blank" w:history="1">
               <w:r>
                 <w:rPr>
                   <w:rFonts w:ascii="Times New Roman" w:eastAsia="Times New Roman" w:hAnsi="Times New Roman" w:cs="Times New Roman"/>
@@ -14489,7 +14844,7 @@
                 <w:lang w:eastAsia="pt-BR"/>
               </w:rPr>
             </w:pPr>
-            <w:hyperlink r:id="rId109" w:tgtFrame="_blank" w:history="1">
+            <w:hyperlink r:id="rId110" w:tgtFrame="_blank" w:history="1">
               <w:r>
                 <w:rPr>
                   <w:rFonts w:ascii="Times New Roman" w:eastAsia="Times New Roman" w:hAnsi="Times New Roman" w:cs="Times New Roman"/>
@@ -14627,7 +14982,7 @@
                 <w:lang w:eastAsia="pt-BR"/>
               </w:rPr>
             </w:pPr>
-            <w:hyperlink r:id="rId110" w:tgtFrame="_blank" w:history="1">
+            <w:hyperlink r:id="rId111" w:tgtFrame="_blank" w:history="1">
               <w:proofErr w:type="spellStart"/>
               <w:r>
                 <w:rPr>
@@ -14788,7 +15143,7 @@
         </w:rPr>
         <w:t>Factor time for your self introduction, final questions and mock coding interviews</w:t>
       </w:r>
-      <w:hyperlink r:id="rId111" w:anchor="factor-time-for-your-self-introduction-final-questions-and-mock-coding-interviews" w:tooltip="Direct link to heading" w:history="1">
+      <w:hyperlink r:id="rId112" w:anchor="factor-time-for-your-self-introduction-final-questions-and-mock-coding-interviews" w:tooltip="Direct link to heading" w:history="1">
         <w:r>
           <w:rPr>
             <w:rFonts w:ascii="var(--ifm-heading-font-family)" w:eastAsia="Times New Roman" w:hAnsi="var(--ifm-heading-font-family)" w:cs="Segoe UI"/>
@@ -14852,7 +15207,7 @@
         </w:rPr>
         <w:t>Prepare self introduction and final questions to ask</w:t>
       </w:r>
-      <w:hyperlink r:id="rId112" w:anchor="prepare-self-introduction-and-final-questions-to-ask" w:tooltip="Direct link to heading" w:history="1">
+      <w:hyperlink r:id="rId113" w:anchor="prepare-self-introduction-and-final-questions-to-ask" w:tooltip="Direct link to heading" w:history="1">
         <w:r>
           <w:rPr>
             <w:rFonts w:ascii="var(--ifm-heading-font-family)" w:eastAsia="Times New Roman" w:hAnsi="var(--ifm-heading-font-family)" w:cs="Segoe UI"/>
@@ -14946,7 +15301,7 @@
         </w:rPr>
         <w:t> and </w:t>
       </w:r>
-      <w:hyperlink r:id="rId113" w:history="1">
+      <w:hyperlink r:id="rId114" w:history="1">
         <w:r>
           <w:rPr>
             <w:rFonts w:ascii="Segoe UI" w:eastAsia="Times New Roman" w:hAnsi="Segoe UI" w:cs="Segoe UI"/>
@@ -14996,7 +15351,7 @@
         </w:rPr>
         <w:t>Schedule mock coding interviews</w:t>
       </w:r>
-      <w:hyperlink r:id="rId114" w:anchor="schedule-mock-coding-interviews" w:tooltip="Direct link to heading" w:history="1">
+      <w:hyperlink r:id="rId115" w:anchor="schedule-mock-coding-interviews" w:tooltip="Direct link to heading" w:history="1">
         <w:r>
           <w:rPr>
             <w:rFonts w:ascii="var(--ifm-heading-font-family)" w:eastAsia="Times New Roman" w:hAnsi="var(--ifm-heading-font-family)" w:cs="Segoe UI"/>
@@ -15033,7 +15388,7 @@
         </w:rPr>
         <w:t>You should start scheduling for mock coding interviews when you are 60% through your coding interview studying and practicing plan. Interview slots are typically provided by interviewers, so you can view them in advance and book them. The platform I have personally used and recommend is </w:t>
       </w:r>
-      <w:hyperlink r:id="rId115" w:tgtFrame="_blank" w:history="1">
+      <w:hyperlink r:id="rId116" w:tgtFrame="_blank" w:history="1">
         <w:r>
           <w:rPr>
             <w:rFonts w:ascii="Segoe UI" w:eastAsia="Times New Roman" w:hAnsi="Segoe UI" w:cs="Segoe UI"/>
@@ -15056,7 +15411,7 @@
         </w:rPr>
         <w:t>. Read more about </w:t>
       </w:r>
-      <w:hyperlink r:id="rId116" w:history="1">
+      <w:hyperlink r:id="rId117" w:history="1">
         <w:r>
           <w:rPr>
             <w:rFonts w:ascii="Segoe UI" w:eastAsia="Times New Roman" w:hAnsi="Segoe UI" w:cs="Segoe UI"/>

</xml_diff>